<commit_message>
Continue work on the project book
</commit_message>
<xml_diff>
--- a/ספר פרויקט - ערן גודסי.docx
+++ b/ספר פרויקט - ערן גודסי.docx
@@ -1,6 +1,6 @@
 
 <file path=word/document.xml><?xml version="1.0" encoding="utf-8"?>
-<w:document xmlns:wpc="http://schemas.microsoft.com/office/word/2010/wordprocessingCanvas" xmlns:cx="http://schemas.microsoft.com/office/drawing/2014/chartex" xmlns:mc="http://schemas.openxmlformats.org/markup-compatibility/2006" xmlns:o="urn:schemas-microsoft-com:office:office" xmlns:r="http://schemas.openxmlformats.org/officeDocument/2006/relationships" xmlns:m="http://schemas.openxmlformats.org/officeDocument/2006/math" xmlns:v="urn:schemas-microsoft-com:vml" xmlns:wp14="http://schemas.microsoft.com/office/word/2010/wordprocessingDrawing" xmlns:wp="http://schemas.openxmlformats.org/drawingml/2006/wordprocessingDrawing" xmlns:w10="urn:schemas-microsoft-com:office:word" xmlns:w="http://schemas.openxmlformats.org/wordprocessingml/2006/main" xmlns:w14="http://schemas.microsoft.com/office/word/2010/wordml" xmlns:w15="http://schemas.microsoft.com/office/word/2012/wordml" xmlns:w16se="http://schemas.microsoft.com/office/word/2015/wordml/symex" xmlns:wpg="http://schemas.microsoft.com/office/word/2010/wordprocessingGroup" xmlns:wpi="http://schemas.microsoft.com/office/word/2010/wordprocessingInk" xmlns:wne="http://schemas.microsoft.com/office/word/2006/wordml" xmlns:wps="http://schemas.microsoft.com/office/word/2010/wordprocessingShape" mc:Ignorable="w14 w15 w16se wp14">
+<w:document xmlns:wpc="http://schemas.microsoft.com/office/word/2010/wordprocessingCanvas" xmlns:cx="http://schemas.microsoft.com/office/drawing/2014/chartex" xmlns:cx1="http://schemas.microsoft.com/office/drawing/2015/9/8/chartex" xmlns:cx2="http://schemas.microsoft.com/office/drawing/2015/10/21/chartex" xmlns:cx3="http://schemas.microsoft.com/office/drawing/2016/5/9/chartex" xmlns:cx4="http://schemas.microsoft.com/office/drawing/2016/5/10/chartex" xmlns:cx5="http://schemas.microsoft.com/office/drawing/2016/5/11/chartex" xmlns:cx6="http://schemas.microsoft.com/office/drawing/2016/5/12/chartex" xmlns:cx7="http://schemas.microsoft.com/office/drawing/2016/5/13/chartex" xmlns:cx8="http://schemas.microsoft.com/office/drawing/2016/5/14/chartex" xmlns:mc="http://schemas.openxmlformats.org/markup-compatibility/2006" xmlns:aink="http://schemas.microsoft.com/office/drawing/2016/ink" xmlns:am3d="http://schemas.microsoft.com/office/drawing/2017/model3d" xmlns:o="urn:schemas-microsoft-com:office:office" xmlns:r="http://schemas.openxmlformats.org/officeDocument/2006/relationships" xmlns:m="http://schemas.openxmlformats.org/officeDocument/2006/math" xmlns:v="urn:schemas-microsoft-com:vml" xmlns:wp14="http://schemas.microsoft.com/office/word/2010/wordprocessingDrawing" xmlns:wp="http://schemas.openxmlformats.org/drawingml/2006/wordprocessingDrawing" xmlns:w10="urn:schemas-microsoft-com:office:word" xmlns:w="http://schemas.openxmlformats.org/wordprocessingml/2006/main" xmlns:w14="http://schemas.microsoft.com/office/word/2010/wordml" xmlns:w15="http://schemas.microsoft.com/office/word/2012/wordml" xmlns:w16cex="http://schemas.microsoft.com/office/word/2018/wordml/cex" xmlns:w16cid="http://schemas.microsoft.com/office/word/2016/wordml/cid" xmlns:w16="http://schemas.microsoft.com/office/word/2018/wordml" xmlns:w16sdtdh="http://schemas.microsoft.com/office/word/2020/wordml/sdtdatahash" xmlns:w16se="http://schemas.microsoft.com/office/word/2015/wordml/symex" xmlns:wpg="http://schemas.microsoft.com/office/word/2010/wordprocessingGroup" xmlns:wpi="http://schemas.microsoft.com/office/word/2010/wordprocessingInk" xmlns:wne="http://schemas.microsoft.com/office/word/2006/wordml" xmlns:wps="http://schemas.microsoft.com/office/word/2010/wordprocessingShape" mc:Ignorable="w14 w15 w16se w16cid w16 w16cex w16sdtdh wp14">
   <w:body>
     <w:p>
       <w:pPr>
@@ -46,19 +46,28 @@
           <w:szCs w:val="36"/>
           <w:rtl/>
         </w:rPr>
-        <w:t xml:space="preserve">מגיש: ערן </w:t>
-      </w:r>
-      <w:proofErr w:type="spellStart"/>
-      <w:r>
-        <w:rPr>
-          <w:rFonts w:hint="cs"/>
+        <w:t>מגיש: ערן גודסי</w:t>
+      </w:r>
+    </w:p>
+    <w:p>
+      <w:pPr>
+        <w:spacing w:line="360" w:lineRule="auto"/>
+        <w:jc w:val="center"/>
+        <w:rPr>
           <w:sz w:val="36"/>
           <w:szCs w:val="36"/>
           <w:rtl/>
         </w:rPr>
-        <w:t>גודסי</w:t>
-      </w:r>
-      <w:proofErr w:type="spellEnd"/>
+      </w:pPr>
+      <w:r>
+        <w:rPr>
+          <w:rFonts w:hint="cs"/>
+          <w:sz w:val="36"/>
+          <w:szCs w:val="36"/>
+          <w:rtl/>
+        </w:rPr>
+        <w:t>מנחה: ענת שלוס</w:t>
+      </w:r>
     </w:p>
     <w:p>
       <w:pPr>
@@ -77,7 +86,7 @@
           <w:szCs w:val="36"/>
           <w:rtl/>
         </w:rPr>
-        <w:t>מנחה: ענת שלוס</w:t>
+        <w:t>ביה"ס: החקלאי אורט פרדס-חנה כרכור</w:t>
       </w:r>
     </w:p>
     <w:p>
@@ -97,13 +106,13 @@
           <w:szCs w:val="36"/>
           <w:rtl/>
         </w:rPr>
-        <w:t>ביה"ס: החקלאי אורט פרדס-חנה כרכור</w:t>
-      </w:r>
-    </w:p>
-    <w:p>
-      <w:pPr>
+        <w:t>תאריך הגשה: 31.05.2021</w:t>
+      </w:r>
+    </w:p>
+    <w:p>
+      <w:pPr>
+        <w:bidi w:val="0"/>
         <w:spacing w:line="360" w:lineRule="auto"/>
-        <w:jc w:val="center"/>
         <w:rPr>
           <w:sz w:val="36"/>
           <w:szCs w:val="36"/>
@@ -112,17 +121,15 @@
       </w:pPr>
       <w:r>
         <w:rPr>
-          <w:rFonts w:hint="cs"/>
           <w:sz w:val="36"/>
           <w:szCs w:val="36"/>
           <w:rtl/>
         </w:rPr>
-        <w:t>תאריך הגשה: 31.05.2021</w:t>
-      </w:r>
-    </w:p>
-    <w:p>
-      <w:pPr>
-        <w:bidi w:val="0"/>
+        <w:br w:type="page"/>
+      </w:r>
+    </w:p>
+    <w:p>
+      <w:pPr>
         <w:spacing w:line="360" w:lineRule="auto"/>
         <w:rPr>
           <w:sz w:val="36"/>
@@ -130,28 +137,10 @@
           <w:rtl/>
         </w:rPr>
       </w:pPr>
-      <w:r>
-        <w:rPr>
-          <w:sz w:val="36"/>
-          <w:szCs w:val="36"/>
-          <w:rtl/>
-        </w:rPr>
-        <w:br w:type="page"/>
-      </w:r>
-    </w:p>
-    <w:p>
-      <w:pPr>
-        <w:spacing w:line="360" w:lineRule="auto"/>
-        <w:rPr>
-          <w:sz w:val="36"/>
-          <w:szCs w:val="36"/>
-          <w:rtl/>
-        </w:rPr>
-      </w:pPr>
-      <w:bookmarkStart w:id="0" w:name="_Toc73015937"/>
-      <w:r>
-        <w:rPr>
-          <w:rStyle w:val="10"/>
+      <w:bookmarkStart w:id="0" w:name="_Toc73231977"/>
+      <w:r>
+        <w:rPr>
+          <w:rStyle w:val="Heading1Char"/>
           <w:rFonts w:hint="cs"/>
           <w:rtl/>
         </w:rPr>
@@ -160,7 +149,7 @@
       </w:r>
       <w:r>
         <w:rPr>
-          <w:rStyle w:val="10"/>
+          <w:rStyle w:val="Heading1Char"/>
           <w:rFonts w:hint="cs"/>
           <w:rtl/>
         </w:rPr>
@@ -191,6 +180,7 @@
           <w:sz w:val="22"/>
           <w:szCs w:val="22"/>
           <w:rtl/>
+          <w:lang w:val="en-IL" w:eastAsia="en-IL"/>
         </w:rPr>
       </w:pPr>
       <w:r>
@@ -226,7 +216,7 @@
           <w:caps/>
           <w:u w:val="single"/>
         </w:rPr>
-        <w:instrText xml:space="preserve">TOC </w:instrText>
+        <w:instrText>TOC</w:instrText>
       </w:r>
       <w:r>
         <w:rPr>
@@ -238,7 +228,7 @@
           <w:u w:val="single"/>
           <w:rtl/>
         </w:rPr>
-        <w:instrText>\</w:instrText>
+        <w:instrText xml:space="preserve"> \</w:instrText>
       </w:r>
       <w:r>
         <w:rPr>
@@ -249,7 +239,7 @@
           <w:caps/>
           <w:u w:val="single"/>
         </w:rPr>
-        <w:instrText>o "1-3" \h \z \u</w:instrText>
+        <w:instrText>o "1-4" \h \z \u</w:instrText>
       </w:r>
       <w:r>
         <w:rPr>
@@ -275,7 +265,7 @@
         </w:rPr>
         <w:fldChar w:fldCharType="separate"/>
       </w:r>
-      <w:hyperlink w:anchor="_Toc73015937" w:history="1">
+      <w:hyperlink w:anchor="_Toc73231977" w:history="1">
         <w:r>
           <w:rPr>
             <w:rStyle w:val="Hyperlink"/>
@@ -294,8 +284,8 @@
         </w:r>
         <w:r>
           <w:rPr>
-            <w:rStyle w:val="Hyperlink"/>
-            <w:noProof/>
+            <w:noProof/>
+            <w:webHidden/>
             <w:rtl/>
           </w:rPr>
           <w:fldChar w:fldCharType="begin"/>
@@ -313,22 +303,22 @@
             <w:noProof/>
             <w:webHidden/>
           </w:rPr>
-          <w:instrText xml:space="preserve">PAGEREF </w:instrText>
-        </w:r>
-        <w:r>
-          <w:rPr>
-            <w:noProof/>
-            <w:webHidden/>
-            <w:rtl/>
-          </w:rPr>
-          <w:instrText>_</w:instrText>
-        </w:r>
-        <w:r>
-          <w:rPr>
-            <w:noProof/>
-            <w:webHidden/>
-          </w:rPr>
-          <w:instrText>Toc73015937 \h</w:instrText>
+          <w:instrText>PAGEREF</w:instrText>
+        </w:r>
+        <w:r>
+          <w:rPr>
+            <w:noProof/>
+            <w:webHidden/>
+            <w:rtl/>
+          </w:rPr>
+          <w:instrText xml:space="preserve"> _</w:instrText>
+        </w:r>
+        <w:r>
+          <w:rPr>
+            <w:noProof/>
+            <w:webHidden/>
+          </w:rPr>
+          <w:instrText>Toc73231977 \h</w:instrText>
         </w:r>
         <w:r>
           <w:rPr>
@@ -340,15 +330,15 @@
         </w:r>
         <w:r>
           <w:rPr>
-            <w:rStyle w:val="Hyperlink"/>
-            <w:noProof/>
-            <w:rtl/>
-          </w:rPr>
-        </w:r>
-        <w:r>
-          <w:rPr>
-            <w:rStyle w:val="Hyperlink"/>
-            <w:noProof/>
+            <w:noProof/>
+            <w:webHidden/>
+            <w:rtl/>
+          </w:rPr>
+        </w:r>
+        <w:r>
+          <w:rPr>
+            <w:noProof/>
+            <w:webHidden/>
             <w:rtl/>
           </w:rPr>
           <w:fldChar w:fldCharType="separate"/>
@@ -363,8 +353,8 @@
         </w:r>
         <w:r>
           <w:rPr>
-            <w:rStyle w:val="Hyperlink"/>
-            <w:noProof/>
+            <w:noProof/>
+            <w:webHidden/>
             <w:rtl/>
           </w:rPr>
           <w:fldChar w:fldCharType="end"/>
@@ -385,9 +375,10 @@
           <w:sz w:val="22"/>
           <w:szCs w:val="22"/>
           <w:rtl/>
-        </w:rPr>
-      </w:pPr>
-      <w:hyperlink w:anchor="_Toc73015938" w:history="1">
+          <w:lang w:val="en-IL" w:eastAsia="en-IL"/>
+        </w:rPr>
+      </w:pPr>
+      <w:hyperlink w:anchor="_Toc73231978" w:history="1">
         <w:r>
           <w:rPr>
             <w:rStyle w:val="Hyperlink"/>
@@ -406,8 +397,8 @@
         </w:r>
         <w:r>
           <w:rPr>
-            <w:rStyle w:val="Hyperlink"/>
-            <w:noProof/>
+            <w:noProof/>
+            <w:webHidden/>
             <w:rtl/>
           </w:rPr>
           <w:fldChar w:fldCharType="begin"/>
@@ -425,22 +416,22 @@
             <w:noProof/>
             <w:webHidden/>
           </w:rPr>
-          <w:instrText xml:space="preserve">PAGEREF </w:instrText>
-        </w:r>
-        <w:r>
-          <w:rPr>
-            <w:noProof/>
-            <w:webHidden/>
-            <w:rtl/>
-          </w:rPr>
-          <w:instrText>_</w:instrText>
-        </w:r>
-        <w:r>
-          <w:rPr>
-            <w:noProof/>
-            <w:webHidden/>
-          </w:rPr>
-          <w:instrText>Toc73015938 \h</w:instrText>
+          <w:instrText>PAGEREF</w:instrText>
+        </w:r>
+        <w:r>
+          <w:rPr>
+            <w:noProof/>
+            <w:webHidden/>
+            <w:rtl/>
+          </w:rPr>
+          <w:instrText xml:space="preserve"> _</w:instrText>
+        </w:r>
+        <w:r>
+          <w:rPr>
+            <w:noProof/>
+            <w:webHidden/>
+          </w:rPr>
+          <w:instrText>Toc73231978 \h</w:instrText>
         </w:r>
         <w:r>
           <w:rPr>
@@ -452,15 +443,15 @@
         </w:r>
         <w:r>
           <w:rPr>
-            <w:rStyle w:val="Hyperlink"/>
-            <w:noProof/>
-            <w:rtl/>
-          </w:rPr>
-        </w:r>
-        <w:r>
-          <w:rPr>
-            <w:rStyle w:val="Hyperlink"/>
-            <w:noProof/>
+            <w:noProof/>
+            <w:webHidden/>
+            <w:rtl/>
+          </w:rPr>
+        </w:r>
+        <w:r>
+          <w:rPr>
+            <w:noProof/>
+            <w:webHidden/>
             <w:rtl/>
           </w:rPr>
           <w:fldChar w:fldCharType="separate"/>
@@ -475,8 +466,8 @@
         </w:r>
         <w:r>
           <w:rPr>
-            <w:rStyle w:val="Hyperlink"/>
-            <w:noProof/>
+            <w:noProof/>
+            <w:webHidden/>
             <w:rtl/>
           </w:rPr>
           <w:fldChar w:fldCharType="end"/>
@@ -497,9 +488,10 @@
           <w:sz w:val="22"/>
           <w:szCs w:val="22"/>
           <w:rtl/>
-        </w:rPr>
-      </w:pPr>
-      <w:hyperlink w:anchor="_Toc73015939" w:history="1">
+          <w:lang w:val="en-IL" w:eastAsia="en-IL"/>
+        </w:rPr>
+      </w:pPr>
+      <w:hyperlink w:anchor="_Toc73231979" w:history="1">
         <w:r>
           <w:rPr>
             <w:rStyle w:val="Hyperlink"/>
@@ -518,8 +510,8 @@
         </w:r>
         <w:r>
           <w:rPr>
-            <w:rStyle w:val="Hyperlink"/>
-            <w:noProof/>
+            <w:noProof/>
+            <w:webHidden/>
             <w:rtl/>
           </w:rPr>
           <w:fldChar w:fldCharType="begin"/>
@@ -537,22 +529,22 @@
             <w:noProof/>
             <w:webHidden/>
           </w:rPr>
-          <w:instrText xml:space="preserve">PAGEREF </w:instrText>
-        </w:r>
-        <w:r>
-          <w:rPr>
-            <w:noProof/>
-            <w:webHidden/>
-            <w:rtl/>
-          </w:rPr>
-          <w:instrText>_</w:instrText>
-        </w:r>
-        <w:r>
-          <w:rPr>
-            <w:noProof/>
-            <w:webHidden/>
-          </w:rPr>
-          <w:instrText>Toc73015939 \h</w:instrText>
+          <w:instrText>PAGEREF</w:instrText>
+        </w:r>
+        <w:r>
+          <w:rPr>
+            <w:noProof/>
+            <w:webHidden/>
+            <w:rtl/>
+          </w:rPr>
+          <w:instrText xml:space="preserve"> _</w:instrText>
+        </w:r>
+        <w:r>
+          <w:rPr>
+            <w:noProof/>
+            <w:webHidden/>
+          </w:rPr>
+          <w:instrText>Toc73231979 \h</w:instrText>
         </w:r>
         <w:r>
           <w:rPr>
@@ -564,15 +556,15 @@
         </w:r>
         <w:r>
           <w:rPr>
-            <w:rStyle w:val="Hyperlink"/>
-            <w:noProof/>
-            <w:rtl/>
-          </w:rPr>
-        </w:r>
-        <w:r>
-          <w:rPr>
-            <w:rStyle w:val="Hyperlink"/>
-            <w:noProof/>
+            <w:noProof/>
+            <w:webHidden/>
+            <w:rtl/>
+          </w:rPr>
+        </w:r>
+        <w:r>
+          <w:rPr>
+            <w:noProof/>
+            <w:webHidden/>
             <w:rtl/>
           </w:rPr>
           <w:fldChar w:fldCharType="separate"/>
@@ -587,8 +579,8 @@
         </w:r>
         <w:r>
           <w:rPr>
-            <w:rStyle w:val="Hyperlink"/>
-            <w:noProof/>
+            <w:noProof/>
+            <w:webHidden/>
             <w:rtl/>
           </w:rPr>
           <w:fldChar w:fldCharType="end"/>
@@ -607,9 +599,10 @@
           <w:noProof/>
           <w:color w:val="auto"/>
           <w:rtl/>
-        </w:rPr>
-      </w:pPr>
-      <w:hyperlink w:anchor="_Toc73015940" w:history="1">
+          <w:lang w:val="en-IL" w:eastAsia="en-IL"/>
+        </w:rPr>
+      </w:pPr>
+      <w:hyperlink w:anchor="_Toc73231980" w:history="1">
         <w:r>
           <w:rPr>
             <w:rStyle w:val="Hyperlink"/>
@@ -628,8 +621,8 @@
         </w:r>
         <w:r>
           <w:rPr>
-            <w:rStyle w:val="Hyperlink"/>
-            <w:noProof/>
+            <w:noProof/>
+            <w:webHidden/>
             <w:rtl/>
           </w:rPr>
           <w:fldChar w:fldCharType="begin"/>
@@ -647,22 +640,22 @@
             <w:noProof/>
             <w:webHidden/>
           </w:rPr>
-          <w:instrText xml:space="preserve">PAGEREF </w:instrText>
-        </w:r>
-        <w:r>
-          <w:rPr>
-            <w:noProof/>
-            <w:webHidden/>
-            <w:rtl/>
-          </w:rPr>
-          <w:instrText>_</w:instrText>
-        </w:r>
-        <w:r>
-          <w:rPr>
-            <w:noProof/>
-            <w:webHidden/>
-          </w:rPr>
-          <w:instrText>Toc73015940 \h</w:instrText>
+          <w:instrText>PAGEREF</w:instrText>
+        </w:r>
+        <w:r>
+          <w:rPr>
+            <w:noProof/>
+            <w:webHidden/>
+            <w:rtl/>
+          </w:rPr>
+          <w:instrText xml:space="preserve"> _</w:instrText>
+        </w:r>
+        <w:r>
+          <w:rPr>
+            <w:noProof/>
+            <w:webHidden/>
+          </w:rPr>
+          <w:instrText>Toc73231980 \h</w:instrText>
         </w:r>
         <w:r>
           <w:rPr>
@@ -674,15 +667,15 @@
         </w:r>
         <w:r>
           <w:rPr>
-            <w:rStyle w:val="Hyperlink"/>
-            <w:noProof/>
-            <w:rtl/>
-          </w:rPr>
-        </w:r>
-        <w:r>
-          <w:rPr>
-            <w:rStyle w:val="Hyperlink"/>
-            <w:noProof/>
+            <w:noProof/>
+            <w:webHidden/>
+            <w:rtl/>
+          </w:rPr>
+        </w:r>
+        <w:r>
+          <w:rPr>
+            <w:noProof/>
+            <w:webHidden/>
             <w:rtl/>
           </w:rPr>
           <w:fldChar w:fldCharType="separate"/>
@@ -697,8 +690,8 @@
         </w:r>
         <w:r>
           <w:rPr>
-            <w:rStyle w:val="Hyperlink"/>
-            <w:noProof/>
+            <w:noProof/>
+            <w:webHidden/>
             <w:rtl/>
           </w:rPr>
           <w:fldChar w:fldCharType="end"/>
@@ -717,9 +710,10 @@
           <w:noProof/>
           <w:color w:val="auto"/>
           <w:rtl/>
-        </w:rPr>
-      </w:pPr>
-      <w:hyperlink w:anchor="_Toc73015941" w:history="1">
+          <w:lang w:val="en-IL" w:eastAsia="en-IL"/>
+        </w:rPr>
+      </w:pPr>
+      <w:hyperlink w:anchor="_Toc73231981" w:history="1">
         <w:r>
           <w:rPr>
             <w:rStyle w:val="Hyperlink"/>
@@ -738,8 +732,8 @@
         </w:r>
         <w:r>
           <w:rPr>
-            <w:rStyle w:val="Hyperlink"/>
-            <w:noProof/>
+            <w:noProof/>
+            <w:webHidden/>
             <w:rtl/>
           </w:rPr>
           <w:fldChar w:fldCharType="begin"/>
@@ -757,22 +751,22 @@
             <w:noProof/>
             <w:webHidden/>
           </w:rPr>
-          <w:instrText xml:space="preserve">PAGEREF </w:instrText>
-        </w:r>
-        <w:r>
-          <w:rPr>
-            <w:noProof/>
-            <w:webHidden/>
-            <w:rtl/>
-          </w:rPr>
-          <w:instrText>_</w:instrText>
-        </w:r>
-        <w:r>
-          <w:rPr>
-            <w:noProof/>
-            <w:webHidden/>
-          </w:rPr>
-          <w:instrText>Toc73015941 \h</w:instrText>
+          <w:instrText>PAGEREF</w:instrText>
+        </w:r>
+        <w:r>
+          <w:rPr>
+            <w:noProof/>
+            <w:webHidden/>
+            <w:rtl/>
+          </w:rPr>
+          <w:instrText xml:space="preserve"> _</w:instrText>
+        </w:r>
+        <w:r>
+          <w:rPr>
+            <w:noProof/>
+            <w:webHidden/>
+          </w:rPr>
+          <w:instrText>Toc73231981 \h</w:instrText>
         </w:r>
         <w:r>
           <w:rPr>
@@ -784,15 +778,15 @@
         </w:r>
         <w:r>
           <w:rPr>
-            <w:rStyle w:val="Hyperlink"/>
-            <w:noProof/>
-            <w:rtl/>
-          </w:rPr>
-        </w:r>
-        <w:r>
-          <w:rPr>
-            <w:rStyle w:val="Hyperlink"/>
-            <w:noProof/>
+            <w:noProof/>
+            <w:webHidden/>
+            <w:rtl/>
+          </w:rPr>
+        </w:r>
+        <w:r>
+          <w:rPr>
+            <w:noProof/>
+            <w:webHidden/>
             <w:rtl/>
           </w:rPr>
           <w:fldChar w:fldCharType="separate"/>
@@ -807,8 +801,8 @@
         </w:r>
         <w:r>
           <w:rPr>
-            <w:rStyle w:val="Hyperlink"/>
-            <w:noProof/>
+            <w:noProof/>
+            <w:webHidden/>
             <w:rtl/>
           </w:rPr>
           <w:fldChar w:fldCharType="end"/>
@@ -827,9 +821,10 @@
           <w:noProof/>
           <w:color w:val="auto"/>
           <w:rtl/>
-        </w:rPr>
-      </w:pPr>
-      <w:hyperlink w:anchor="_Toc73015942" w:history="1">
+          <w:lang w:val="en-IL" w:eastAsia="en-IL"/>
+        </w:rPr>
+      </w:pPr>
+      <w:hyperlink w:anchor="_Toc73231982" w:history="1">
         <w:r>
           <w:rPr>
             <w:rStyle w:val="Hyperlink"/>
@@ -848,8 +843,8 @@
         </w:r>
         <w:r>
           <w:rPr>
-            <w:rStyle w:val="Hyperlink"/>
-            <w:noProof/>
+            <w:noProof/>
+            <w:webHidden/>
             <w:rtl/>
           </w:rPr>
           <w:fldChar w:fldCharType="begin"/>
@@ -867,22 +862,22 @@
             <w:noProof/>
             <w:webHidden/>
           </w:rPr>
-          <w:instrText xml:space="preserve">PAGEREF </w:instrText>
-        </w:r>
-        <w:r>
-          <w:rPr>
-            <w:noProof/>
-            <w:webHidden/>
-            <w:rtl/>
-          </w:rPr>
-          <w:instrText>_</w:instrText>
-        </w:r>
-        <w:r>
-          <w:rPr>
-            <w:noProof/>
-            <w:webHidden/>
-          </w:rPr>
-          <w:instrText>Toc73015942 \h</w:instrText>
+          <w:instrText>PAGEREF</w:instrText>
+        </w:r>
+        <w:r>
+          <w:rPr>
+            <w:noProof/>
+            <w:webHidden/>
+            <w:rtl/>
+          </w:rPr>
+          <w:instrText xml:space="preserve"> _</w:instrText>
+        </w:r>
+        <w:r>
+          <w:rPr>
+            <w:noProof/>
+            <w:webHidden/>
+          </w:rPr>
+          <w:instrText>Toc73231982 \h</w:instrText>
         </w:r>
         <w:r>
           <w:rPr>
@@ -894,15 +889,15 @@
         </w:r>
         <w:r>
           <w:rPr>
-            <w:rStyle w:val="Hyperlink"/>
-            <w:noProof/>
-            <w:rtl/>
-          </w:rPr>
-        </w:r>
-        <w:r>
-          <w:rPr>
-            <w:rStyle w:val="Hyperlink"/>
-            <w:noProof/>
+            <w:noProof/>
+            <w:webHidden/>
+            <w:rtl/>
+          </w:rPr>
+        </w:r>
+        <w:r>
+          <w:rPr>
+            <w:noProof/>
+            <w:webHidden/>
             <w:rtl/>
           </w:rPr>
           <w:fldChar w:fldCharType="separate"/>
@@ -917,8 +912,8 @@
         </w:r>
         <w:r>
           <w:rPr>
-            <w:rStyle w:val="Hyperlink"/>
-            <w:noProof/>
+            <w:noProof/>
+            <w:webHidden/>
             <w:rtl/>
           </w:rPr>
           <w:fldChar w:fldCharType="end"/>
@@ -938,9 +933,10 @@
           <w:sz w:val="22"/>
           <w:szCs w:val="22"/>
           <w:rtl/>
-        </w:rPr>
-      </w:pPr>
-      <w:hyperlink w:anchor="_Toc73015943" w:history="1">
+          <w:lang w:val="en-IL" w:eastAsia="en-IL"/>
+        </w:rPr>
+      </w:pPr>
+      <w:hyperlink w:anchor="_Toc73231983" w:history="1">
         <w:r>
           <w:rPr>
             <w:rStyle w:val="Hyperlink"/>
@@ -966,8 +962,8 @@
         </w:r>
         <w:r>
           <w:rPr>
-            <w:rStyle w:val="Hyperlink"/>
-            <w:noProof/>
+            <w:noProof/>
+            <w:webHidden/>
             <w:rtl/>
           </w:rPr>
           <w:fldChar w:fldCharType="begin"/>
@@ -985,22 +981,22 @@
             <w:noProof/>
             <w:webHidden/>
           </w:rPr>
-          <w:instrText xml:space="preserve">PAGEREF </w:instrText>
-        </w:r>
-        <w:r>
-          <w:rPr>
-            <w:noProof/>
-            <w:webHidden/>
-            <w:rtl/>
-          </w:rPr>
-          <w:instrText>_</w:instrText>
-        </w:r>
-        <w:r>
-          <w:rPr>
-            <w:noProof/>
-            <w:webHidden/>
-          </w:rPr>
-          <w:instrText>Toc73015943 \h</w:instrText>
+          <w:instrText>PAGEREF</w:instrText>
+        </w:r>
+        <w:r>
+          <w:rPr>
+            <w:noProof/>
+            <w:webHidden/>
+            <w:rtl/>
+          </w:rPr>
+          <w:instrText xml:space="preserve"> _</w:instrText>
+        </w:r>
+        <w:r>
+          <w:rPr>
+            <w:noProof/>
+            <w:webHidden/>
+          </w:rPr>
+          <w:instrText>Toc73231983 \h</w:instrText>
         </w:r>
         <w:r>
           <w:rPr>
@@ -1012,15 +1008,15 @@
         </w:r>
         <w:r>
           <w:rPr>
-            <w:rStyle w:val="Hyperlink"/>
-            <w:noProof/>
-            <w:rtl/>
-          </w:rPr>
-        </w:r>
-        <w:r>
-          <w:rPr>
-            <w:rStyle w:val="Hyperlink"/>
-            <w:noProof/>
+            <w:noProof/>
+            <w:webHidden/>
+            <w:rtl/>
+          </w:rPr>
+        </w:r>
+        <w:r>
+          <w:rPr>
+            <w:noProof/>
+            <w:webHidden/>
             <w:rtl/>
           </w:rPr>
           <w:fldChar w:fldCharType="separate"/>
@@ -1035,8 +1031,8 @@
         </w:r>
         <w:r>
           <w:rPr>
-            <w:rStyle w:val="Hyperlink"/>
-            <w:noProof/>
+            <w:noProof/>
+            <w:webHidden/>
             <w:rtl/>
           </w:rPr>
           <w:fldChar w:fldCharType="end"/>
@@ -1056,9 +1052,10 @@
           <w:sz w:val="22"/>
           <w:szCs w:val="22"/>
           <w:rtl/>
-        </w:rPr>
-      </w:pPr>
-      <w:hyperlink w:anchor="_Toc73015944" w:history="1">
+          <w:lang w:val="en-IL" w:eastAsia="en-IL"/>
+        </w:rPr>
+      </w:pPr>
+      <w:hyperlink w:anchor="_Toc73231984" w:history="1">
         <w:r>
           <w:rPr>
             <w:rStyle w:val="Hyperlink"/>
@@ -1084,10 +1081,129 @@
         </w:r>
         <w:r>
           <w:rPr>
+            <w:noProof/>
+            <w:webHidden/>
+            <w:rtl/>
+          </w:rPr>
+          <w:fldChar w:fldCharType="begin"/>
+        </w:r>
+        <w:r>
+          <w:rPr>
+            <w:noProof/>
+            <w:webHidden/>
+            <w:rtl/>
+          </w:rPr>
+          <w:instrText xml:space="preserve"> </w:instrText>
+        </w:r>
+        <w:r>
+          <w:rPr>
+            <w:noProof/>
+            <w:webHidden/>
+          </w:rPr>
+          <w:instrText>PAGEREF</w:instrText>
+        </w:r>
+        <w:r>
+          <w:rPr>
+            <w:noProof/>
+            <w:webHidden/>
+            <w:rtl/>
+          </w:rPr>
+          <w:instrText xml:space="preserve"> _</w:instrText>
+        </w:r>
+        <w:r>
+          <w:rPr>
+            <w:noProof/>
+            <w:webHidden/>
+          </w:rPr>
+          <w:instrText>Toc73231984 \h</w:instrText>
+        </w:r>
+        <w:r>
+          <w:rPr>
+            <w:noProof/>
+            <w:webHidden/>
+            <w:rtl/>
+          </w:rPr>
+          <w:instrText xml:space="preserve"> </w:instrText>
+        </w:r>
+        <w:r>
+          <w:rPr>
+            <w:noProof/>
+            <w:webHidden/>
+            <w:rtl/>
+          </w:rPr>
+        </w:r>
+        <w:r>
+          <w:rPr>
+            <w:noProof/>
+            <w:webHidden/>
+            <w:rtl/>
+          </w:rPr>
+          <w:fldChar w:fldCharType="separate"/>
+        </w:r>
+        <w:r>
+          <w:rPr>
+            <w:noProof/>
+            <w:webHidden/>
+            <w:rtl/>
+          </w:rPr>
+          <w:t>4</w:t>
+        </w:r>
+        <w:r>
+          <w:rPr>
+            <w:noProof/>
+            <w:webHidden/>
+            <w:rtl/>
+          </w:rPr>
+          <w:fldChar w:fldCharType="end"/>
+        </w:r>
+      </w:hyperlink>
+    </w:p>
+    <w:p>
+      <w:pPr>
+        <w:pStyle w:val="TOC3"/>
+        <w:tabs>
+          <w:tab w:val="right" w:leader="dot" w:pos="8296"/>
+        </w:tabs>
+        <w:rPr>
+          <w:rFonts w:eastAsiaTheme="minorEastAsia" w:cstheme="minorBidi"/>
+          <w:noProof/>
+          <w:color w:val="auto"/>
+          <w:sz w:val="22"/>
+          <w:szCs w:val="22"/>
+          <w:rtl/>
+          <w:lang w:val="en-IL" w:eastAsia="en-IL"/>
+        </w:rPr>
+      </w:pPr>
+      <w:hyperlink w:anchor="_Toc73231985" w:history="1">
+        <w:r>
+          <w:rPr>
             <w:rStyle w:val="Hyperlink"/>
             <w:noProof/>
             <w:rtl/>
           </w:rPr>
+          <w:t xml:space="preserve">2.3.3 מסך יצירת החדר – </w:t>
+        </w:r>
+        <w:r>
+          <w:rPr>
+            <w:rStyle w:val="Hyperlink"/>
+            <w:noProof/>
+          </w:rPr>
+          <w:t>CreateRoomActivity</w:t>
+        </w:r>
+        <w:r>
+          <w:rPr>
+            <w:noProof/>
+            <w:webHidden/>
+            <w:rtl/>
+          </w:rPr>
+          <w:tab/>
+        </w:r>
+        <w:r>
+          <w:rPr>
+            <w:noProof/>
+            <w:webHidden/>
+            <w:rtl/>
+          </w:rPr>
           <w:fldChar w:fldCharType="begin"/>
         </w:r>
         <w:r>
@@ -1103,22 +1219,22 @@
             <w:noProof/>
             <w:webHidden/>
           </w:rPr>
-          <w:instrText xml:space="preserve">PAGEREF </w:instrText>
-        </w:r>
-        <w:r>
-          <w:rPr>
-            <w:noProof/>
-            <w:webHidden/>
-            <w:rtl/>
-          </w:rPr>
-          <w:instrText>_</w:instrText>
-        </w:r>
-        <w:r>
-          <w:rPr>
-            <w:noProof/>
-            <w:webHidden/>
-          </w:rPr>
-          <w:instrText>Toc73015944 \h</w:instrText>
+          <w:instrText>PAGEREF</w:instrText>
+        </w:r>
+        <w:r>
+          <w:rPr>
+            <w:noProof/>
+            <w:webHidden/>
+            <w:rtl/>
+          </w:rPr>
+          <w:instrText xml:space="preserve"> _</w:instrText>
+        </w:r>
+        <w:r>
+          <w:rPr>
+            <w:noProof/>
+            <w:webHidden/>
+          </w:rPr>
+          <w:instrText>Toc73231985 \h</w:instrText>
         </w:r>
         <w:r>
           <w:rPr>
@@ -1130,10 +1246,61 @@
         </w:r>
         <w:r>
           <w:rPr>
+            <w:noProof/>
+            <w:webHidden/>
+            <w:rtl/>
+          </w:rPr>
+        </w:r>
+        <w:r>
+          <w:rPr>
+            <w:noProof/>
+            <w:webHidden/>
+            <w:rtl/>
+          </w:rPr>
+          <w:fldChar w:fldCharType="separate"/>
+        </w:r>
+        <w:r>
+          <w:rPr>
+            <w:noProof/>
+            <w:webHidden/>
+            <w:rtl/>
+          </w:rPr>
+          <w:t>5</w:t>
+        </w:r>
+        <w:r>
+          <w:rPr>
+            <w:noProof/>
+            <w:webHidden/>
+            <w:rtl/>
+          </w:rPr>
+          <w:fldChar w:fldCharType="end"/>
+        </w:r>
+      </w:hyperlink>
+    </w:p>
+    <w:p>
+      <w:pPr>
+        <w:pStyle w:val="TOC3"/>
+        <w:tabs>
+          <w:tab w:val="right" w:leader="dot" w:pos="8296"/>
+        </w:tabs>
+        <w:rPr>
+          <w:rFonts w:eastAsiaTheme="minorEastAsia" w:cstheme="minorBidi"/>
+          <w:noProof/>
+          <w:color w:val="auto"/>
+          <w:sz w:val="22"/>
+          <w:szCs w:val="22"/>
+          <w:rtl/>
+          <w:lang w:val="en-IL" w:eastAsia="en-IL"/>
+        </w:rPr>
+      </w:pPr>
+      <w:hyperlink w:anchor="_Toc73231986" w:history="1">
+        <w:r>
+          <w:rPr>
             <w:rStyle w:val="Hyperlink"/>
-            <w:noProof/>
-            <w:rtl/>
-          </w:rPr>
+            <w:b/>
+            <w:noProof/>
+          </w:rPr>
+          <w:t>2.3.4</w:t>
         </w:r>
         <w:r>
           <w:rPr>
@@ -1141,6 +1308,82 @@
             <w:noProof/>
             <w:rtl/>
           </w:rPr>
+          <w:t xml:space="preserve"> מסך המשחק – </w:t>
+        </w:r>
+        <w:r>
+          <w:rPr>
+            <w:rStyle w:val="Hyperlink"/>
+            <w:noProof/>
+          </w:rPr>
+          <w:t>GameActivity</w:t>
+        </w:r>
+        <w:r>
+          <w:rPr>
+            <w:noProof/>
+            <w:webHidden/>
+            <w:rtl/>
+          </w:rPr>
+          <w:tab/>
+        </w:r>
+        <w:r>
+          <w:rPr>
+            <w:noProof/>
+            <w:webHidden/>
+            <w:rtl/>
+          </w:rPr>
+          <w:fldChar w:fldCharType="begin"/>
+        </w:r>
+        <w:r>
+          <w:rPr>
+            <w:noProof/>
+            <w:webHidden/>
+            <w:rtl/>
+          </w:rPr>
+          <w:instrText xml:space="preserve"> </w:instrText>
+        </w:r>
+        <w:r>
+          <w:rPr>
+            <w:noProof/>
+            <w:webHidden/>
+          </w:rPr>
+          <w:instrText>PAGEREF</w:instrText>
+        </w:r>
+        <w:r>
+          <w:rPr>
+            <w:noProof/>
+            <w:webHidden/>
+            <w:rtl/>
+          </w:rPr>
+          <w:instrText xml:space="preserve"> _</w:instrText>
+        </w:r>
+        <w:r>
+          <w:rPr>
+            <w:noProof/>
+            <w:webHidden/>
+          </w:rPr>
+          <w:instrText>Toc73231986 \h</w:instrText>
+        </w:r>
+        <w:r>
+          <w:rPr>
+            <w:noProof/>
+            <w:webHidden/>
+            <w:rtl/>
+          </w:rPr>
+          <w:instrText xml:space="preserve"> </w:instrText>
+        </w:r>
+        <w:r>
+          <w:rPr>
+            <w:noProof/>
+            <w:webHidden/>
+            <w:rtl/>
+          </w:rPr>
+        </w:r>
+        <w:r>
+          <w:rPr>
+            <w:noProof/>
+            <w:webHidden/>
+            <w:rtl/>
+          </w:rPr>
           <w:fldChar w:fldCharType="separate"/>
         </w:r>
         <w:r>
@@ -1149,12 +1392,579 @@
             <w:webHidden/>
             <w:rtl/>
           </w:rPr>
-          <w:t>4</w:t>
-        </w:r>
+          <w:t>5</w:t>
+        </w:r>
+        <w:r>
+          <w:rPr>
+            <w:noProof/>
+            <w:webHidden/>
+            <w:rtl/>
+          </w:rPr>
+          <w:fldChar w:fldCharType="end"/>
+        </w:r>
+      </w:hyperlink>
+    </w:p>
+    <w:p>
+      <w:pPr>
+        <w:pStyle w:val="TOC1"/>
+        <w:tabs>
+          <w:tab w:val="right" w:leader="dot" w:pos="8296"/>
+        </w:tabs>
+        <w:rPr>
+          <w:rFonts w:eastAsiaTheme="minorEastAsia" w:cstheme="minorBidi"/>
+          <w:b w:val="0"/>
+          <w:i w:val="0"/>
+          <w:noProof/>
+          <w:sz w:val="22"/>
+          <w:szCs w:val="22"/>
+          <w:rtl/>
+          <w:lang w:val="en-IL" w:eastAsia="en-IL"/>
+        </w:rPr>
+      </w:pPr>
+      <w:hyperlink w:anchor="_Toc73231987" w:history="1">
         <w:r>
           <w:rPr>
             <w:rStyle w:val="Hyperlink"/>
             <w:noProof/>
+            <w:rtl/>
+          </w:rPr>
+          <w:t>3. מבנה התוכנה ומסד הנתונים</w:t>
+        </w:r>
+        <w:r>
+          <w:rPr>
+            <w:noProof/>
+            <w:webHidden/>
+            <w:rtl/>
+          </w:rPr>
+          <w:tab/>
+        </w:r>
+        <w:r>
+          <w:rPr>
+            <w:noProof/>
+            <w:webHidden/>
+            <w:rtl/>
+          </w:rPr>
+          <w:fldChar w:fldCharType="begin"/>
+        </w:r>
+        <w:r>
+          <w:rPr>
+            <w:noProof/>
+            <w:webHidden/>
+            <w:rtl/>
+          </w:rPr>
+          <w:instrText xml:space="preserve"> </w:instrText>
+        </w:r>
+        <w:r>
+          <w:rPr>
+            <w:noProof/>
+            <w:webHidden/>
+          </w:rPr>
+          <w:instrText>PAGEREF</w:instrText>
+        </w:r>
+        <w:r>
+          <w:rPr>
+            <w:noProof/>
+            <w:webHidden/>
+            <w:rtl/>
+          </w:rPr>
+          <w:instrText xml:space="preserve"> _</w:instrText>
+        </w:r>
+        <w:r>
+          <w:rPr>
+            <w:noProof/>
+            <w:webHidden/>
+          </w:rPr>
+          <w:instrText>Toc73231987 \h</w:instrText>
+        </w:r>
+        <w:r>
+          <w:rPr>
+            <w:noProof/>
+            <w:webHidden/>
+            <w:rtl/>
+          </w:rPr>
+          <w:instrText xml:space="preserve"> </w:instrText>
+        </w:r>
+        <w:r>
+          <w:rPr>
+            <w:noProof/>
+            <w:webHidden/>
+            <w:rtl/>
+          </w:rPr>
+        </w:r>
+        <w:r>
+          <w:rPr>
+            <w:noProof/>
+            <w:webHidden/>
+            <w:rtl/>
+          </w:rPr>
+          <w:fldChar w:fldCharType="separate"/>
+        </w:r>
+        <w:r>
+          <w:rPr>
+            <w:noProof/>
+            <w:webHidden/>
+            <w:rtl/>
+          </w:rPr>
+          <w:t>6</w:t>
+        </w:r>
+        <w:r>
+          <w:rPr>
+            <w:noProof/>
+            <w:webHidden/>
+            <w:rtl/>
+          </w:rPr>
+          <w:fldChar w:fldCharType="end"/>
+        </w:r>
+      </w:hyperlink>
+    </w:p>
+    <w:p>
+      <w:pPr>
+        <w:pStyle w:val="TOC2"/>
+        <w:tabs>
+          <w:tab w:val="right" w:leader="dot" w:pos="8296"/>
+        </w:tabs>
+        <w:rPr>
+          <w:rFonts w:eastAsiaTheme="minorEastAsia" w:cstheme="minorBidi"/>
+          <w:b w:val="0"/>
+          <w:noProof/>
+          <w:color w:val="auto"/>
+          <w:rtl/>
+          <w:lang w:val="en-IL" w:eastAsia="en-IL"/>
+        </w:rPr>
+      </w:pPr>
+      <w:hyperlink w:anchor="_Toc73231988" w:history="1">
+        <w:r>
+          <w:rPr>
+            <w:rStyle w:val="Hyperlink"/>
+            <w:noProof/>
+            <w:rtl/>
+          </w:rPr>
+          <w:t>3.1 מבנה התוכנה</w:t>
+        </w:r>
+        <w:r>
+          <w:rPr>
+            <w:noProof/>
+            <w:webHidden/>
+            <w:rtl/>
+          </w:rPr>
+          <w:tab/>
+        </w:r>
+        <w:r>
+          <w:rPr>
+            <w:noProof/>
+            <w:webHidden/>
+            <w:rtl/>
+          </w:rPr>
+          <w:fldChar w:fldCharType="begin"/>
+        </w:r>
+        <w:r>
+          <w:rPr>
+            <w:noProof/>
+            <w:webHidden/>
+            <w:rtl/>
+          </w:rPr>
+          <w:instrText xml:space="preserve"> </w:instrText>
+        </w:r>
+        <w:r>
+          <w:rPr>
+            <w:noProof/>
+            <w:webHidden/>
+          </w:rPr>
+          <w:instrText>PAGEREF</w:instrText>
+        </w:r>
+        <w:r>
+          <w:rPr>
+            <w:noProof/>
+            <w:webHidden/>
+            <w:rtl/>
+          </w:rPr>
+          <w:instrText xml:space="preserve"> _</w:instrText>
+        </w:r>
+        <w:r>
+          <w:rPr>
+            <w:noProof/>
+            <w:webHidden/>
+          </w:rPr>
+          <w:instrText>Toc73231988 \h</w:instrText>
+        </w:r>
+        <w:r>
+          <w:rPr>
+            <w:noProof/>
+            <w:webHidden/>
+            <w:rtl/>
+          </w:rPr>
+          <w:instrText xml:space="preserve"> </w:instrText>
+        </w:r>
+        <w:r>
+          <w:rPr>
+            <w:noProof/>
+            <w:webHidden/>
+            <w:rtl/>
+          </w:rPr>
+        </w:r>
+        <w:r>
+          <w:rPr>
+            <w:noProof/>
+            <w:webHidden/>
+            <w:rtl/>
+          </w:rPr>
+          <w:fldChar w:fldCharType="separate"/>
+        </w:r>
+        <w:r>
+          <w:rPr>
+            <w:noProof/>
+            <w:webHidden/>
+            <w:rtl/>
+          </w:rPr>
+          <w:t>6</w:t>
+        </w:r>
+        <w:r>
+          <w:rPr>
+            <w:noProof/>
+            <w:webHidden/>
+            <w:rtl/>
+          </w:rPr>
+          <w:fldChar w:fldCharType="end"/>
+        </w:r>
+      </w:hyperlink>
+    </w:p>
+    <w:p>
+      <w:pPr>
+        <w:pStyle w:val="TOC3"/>
+        <w:tabs>
+          <w:tab w:val="right" w:leader="dot" w:pos="8296"/>
+        </w:tabs>
+        <w:rPr>
+          <w:rFonts w:eastAsiaTheme="minorEastAsia" w:cstheme="minorBidi"/>
+          <w:noProof/>
+          <w:color w:val="auto"/>
+          <w:sz w:val="22"/>
+          <w:szCs w:val="22"/>
+          <w:rtl/>
+          <w:lang w:val="en-IL" w:eastAsia="en-IL"/>
+        </w:rPr>
+      </w:pPr>
+      <w:hyperlink w:anchor="_Toc73231989" w:history="1">
+        <w:r>
+          <w:rPr>
+            <w:rStyle w:val="Hyperlink"/>
+            <w:noProof/>
+            <w:rtl/>
+          </w:rPr>
+          <w:t>3.1.1 ההתממשקות ל-</w:t>
+        </w:r>
+        <w:r>
+          <w:rPr>
+            <w:rStyle w:val="Hyperlink"/>
+            <w:noProof/>
+          </w:rPr>
+          <w:t>OpenGL</w:t>
+        </w:r>
+        <w:r>
+          <w:rPr>
+            <w:noProof/>
+            <w:webHidden/>
+            <w:rtl/>
+          </w:rPr>
+          <w:tab/>
+        </w:r>
+        <w:r>
+          <w:rPr>
+            <w:noProof/>
+            <w:webHidden/>
+            <w:rtl/>
+          </w:rPr>
+          <w:fldChar w:fldCharType="begin"/>
+        </w:r>
+        <w:r>
+          <w:rPr>
+            <w:noProof/>
+            <w:webHidden/>
+            <w:rtl/>
+          </w:rPr>
+          <w:instrText xml:space="preserve"> </w:instrText>
+        </w:r>
+        <w:r>
+          <w:rPr>
+            <w:noProof/>
+            <w:webHidden/>
+          </w:rPr>
+          <w:instrText>PAGEREF</w:instrText>
+        </w:r>
+        <w:r>
+          <w:rPr>
+            <w:noProof/>
+            <w:webHidden/>
+            <w:rtl/>
+          </w:rPr>
+          <w:instrText xml:space="preserve"> _</w:instrText>
+        </w:r>
+        <w:r>
+          <w:rPr>
+            <w:noProof/>
+            <w:webHidden/>
+          </w:rPr>
+          <w:instrText>Toc73231989 \h</w:instrText>
+        </w:r>
+        <w:r>
+          <w:rPr>
+            <w:noProof/>
+            <w:webHidden/>
+            <w:rtl/>
+          </w:rPr>
+          <w:instrText xml:space="preserve"> </w:instrText>
+        </w:r>
+        <w:r>
+          <w:rPr>
+            <w:noProof/>
+            <w:webHidden/>
+            <w:rtl/>
+          </w:rPr>
+        </w:r>
+        <w:r>
+          <w:rPr>
+            <w:noProof/>
+            <w:webHidden/>
+            <w:rtl/>
+          </w:rPr>
+          <w:fldChar w:fldCharType="separate"/>
+        </w:r>
+        <w:r>
+          <w:rPr>
+            <w:noProof/>
+            <w:webHidden/>
+            <w:rtl/>
+          </w:rPr>
+          <w:t>6</w:t>
+        </w:r>
+        <w:r>
+          <w:rPr>
+            <w:noProof/>
+            <w:webHidden/>
+            <w:rtl/>
+          </w:rPr>
+          <w:fldChar w:fldCharType="end"/>
+        </w:r>
+      </w:hyperlink>
+    </w:p>
+    <w:p>
+      <w:pPr>
+        <w:pStyle w:val="TOC4"/>
+        <w:tabs>
+          <w:tab w:val="right" w:leader="dot" w:pos="8296"/>
+        </w:tabs>
+        <w:rPr>
+          <w:rFonts w:asciiTheme="minorHAnsi" w:eastAsiaTheme="minorEastAsia" w:hAnsiTheme="minorHAnsi" w:cstheme="minorBidi"/>
+          <w:noProof/>
+          <w:color w:val="auto"/>
+          <w:sz w:val="22"/>
+          <w:szCs w:val="22"/>
+          <w:rtl/>
+          <w:lang w:val="en-IL" w:eastAsia="en-IL"/>
+        </w:rPr>
+      </w:pPr>
+      <w:hyperlink w:anchor="_Toc73231990" w:history="1">
+        <w:r>
+          <w:rPr>
+            <w:rStyle w:val="Hyperlink"/>
+            <w:noProof/>
+            <w:rtl/>
+          </w:rPr>
+          <w:t>3.1.1.1 העברת מידע הציור</w:t>
+        </w:r>
+        <w:r>
+          <w:rPr>
+            <w:noProof/>
+            <w:webHidden/>
+            <w:rtl/>
+          </w:rPr>
+          <w:tab/>
+        </w:r>
+        <w:r>
+          <w:rPr>
+            <w:noProof/>
+            <w:webHidden/>
+            <w:rtl/>
+          </w:rPr>
+          <w:fldChar w:fldCharType="begin"/>
+        </w:r>
+        <w:r>
+          <w:rPr>
+            <w:noProof/>
+            <w:webHidden/>
+            <w:rtl/>
+          </w:rPr>
+          <w:instrText xml:space="preserve"> </w:instrText>
+        </w:r>
+        <w:r>
+          <w:rPr>
+            <w:noProof/>
+            <w:webHidden/>
+          </w:rPr>
+          <w:instrText>PAGEREF</w:instrText>
+        </w:r>
+        <w:r>
+          <w:rPr>
+            <w:noProof/>
+            <w:webHidden/>
+            <w:rtl/>
+          </w:rPr>
+          <w:instrText xml:space="preserve"> _</w:instrText>
+        </w:r>
+        <w:r>
+          <w:rPr>
+            <w:noProof/>
+            <w:webHidden/>
+          </w:rPr>
+          <w:instrText>Toc73231990 \h</w:instrText>
+        </w:r>
+        <w:r>
+          <w:rPr>
+            <w:noProof/>
+            <w:webHidden/>
+            <w:rtl/>
+          </w:rPr>
+          <w:instrText xml:space="preserve"> </w:instrText>
+        </w:r>
+        <w:r>
+          <w:rPr>
+            <w:noProof/>
+            <w:webHidden/>
+            <w:rtl/>
+          </w:rPr>
+        </w:r>
+        <w:r>
+          <w:rPr>
+            <w:noProof/>
+            <w:webHidden/>
+            <w:rtl/>
+          </w:rPr>
+          <w:fldChar w:fldCharType="separate"/>
+        </w:r>
+        <w:r>
+          <w:rPr>
+            <w:noProof/>
+            <w:webHidden/>
+            <w:rtl/>
+          </w:rPr>
+          <w:t>6</w:t>
+        </w:r>
+        <w:r>
+          <w:rPr>
+            <w:noProof/>
+            <w:webHidden/>
+            <w:rtl/>
+          </w:rPr>
+          <w:fldChar w:fldCharType="end"/>
+        </w:r>
+      </w:hyperlink>
+    </w:p>
+    <w:p>
+      <w:pPr>
+        <w:pStyle w:val="TOC4"/>
+        <w:tabs>
+          <w:tab w:val="right" w:leader="dot" w:pos="8296"/>
+        </w:tabs>
+        <w:rPr>
+          <w:rFonts w:asciiTheme="minorHAnsi" w:eastAsiaTheme="minorEastAsia" w:hAnsiTheme="minorHAnsi" w:cstheme="minorBidi"/>
+          <w:noProof/>
+          <w:color w:val="auto"/>
+          <w:sz w:val="22"/>
+          <w:szCs w:val="22"/>
+          <w:rtl/>
+          <w:lang w:val="en-IL" w:eastAsia="en-IL"/>
+        </w:rPr>
+      </w:pPr>
+      <w:hyperlink w:anchor="_Toc73231991" w:history="1">
+        <w:r>
+          <w:rPr>
+            <w:rStyle w:val="Hyperlink"/>
+            <w:noProof/>
+            <w:rtl/>
+          </w:rPr>
+          <w:t>3.1.1.2 תכנות שיידרים</w:t>
+        </w:r>
+        <w:r>
+          <w:rPr>
+            <w:noProof/>
+            <w:webHidden/>
+            <w:rtl/>
+          </w:rPr>
+          <w:tab/>
+        </w:r>
+        <w:r>
+          <w:rPr>
+            <w:noProof/>
+            <w:webHidden/>
+            <w:rtl/>
+          </w:rPr>
+          <w:fldChar w:fldCharType="begin"/>
+        </w:r>
+        <w:r>
+          <w:rPr>
+            <w:noProof/>
+            <w:webHidden/>
+            <w:rtl/>
+          </w:rPr>
+          <w:instrText xml:space="preserve"> </w:instrText>
+        </w:r>
+        <w:r>
+          <w:rPr>
+            <w:noProof/>
+            <w:webHidden/>
+          </w:rPr>
+          <w:instrText>PAGEREF</w:instrText>
+        </w:r>
+        <w:r>
+          <w:rPr>
+            <w:noProof/>
+            <w:webHidden/>
+            <w:rtl/>
+          </w:rPr>
+          <w:instrText xml:space="preserve"> _</w:instrText>
+        </w:r>
+        <w:r>
+          <w:rPr>
+            <w:noProof/>
+            <w:webHidden/>
+          </w:rPr>
+          <w:instrText>Toc73231991 \h</w:instrText>
+        </w:r>
+        <w:r>
+          <w:rPr>
+            <w:noProof/>
+            <w:webHidden/>
+            <w:rtl/>
+          </w:rPr>
+          <w:instrText xml:space="preserve"> </w:instrText>
+        </w:r>
+        <w:r>
+          <w:rPr>
+            <w:noProof/>
+            <w:webHidden/>
+            <w:rtl/>
+          </w:rPr>
+        </w:r>
+        <w:r>
+          <w:rPr>
+            <w:noProof/>
+            <w:webHidden/>
+            <w:rtl/>
+          </w:rPr>
+          <w:fldChar w:fldCharType="separate"/>
+        </w:r>
+        <w:r>
+          <w:rPr>
+            <w:noProof/>
+            <w:webHidden/>
+            <w:rtl/>
+          </w:rPr>
+          <w:t>6</w:t>
+        </w:r>
+        <w:r>
+          <w:rPr>
+            <w:noProof/>
+            <w:webHidden/>
             <w:rtl/>
           </w:rPr>
           <w:fldChar w:fldCharType="end"/>
@@ -1205,13 +2015,13 @@
     </w:p>
     <w:p>
       <w:pPr>
-        <w:pStyle w:val="1"/>
+        <w:pStyle w:val="Heading1"/>
         <w:spacing w:line="360" w:lineRule="auto"/>
         <w:rPr>
           <w:rtl/>
         </w:rPr>
       </w:pPr>
-      <w:bookmarkStart w:id="1" w:name="_Toc73015938"/>
+      <w:bookmarkStart w:id="1" w:name="_Toc73231978"/>
       <w:r>
         <w:rPr>
           <w:rFonts w:hint="cs"/>
@@ -1323,13 +2133,13 @@
     </w:p>
     <w:p>
       <w:pPr>
-        <w:pStyle w:val="1"/>
+        <w:pStyle w:val="Heading1"/>
         <w:spacing w:line="360" w:lineRule="auto"/>
         <w:rPr>
           <w:rtl/>
         </w:rPr>
       </w:pPr>
-      <w:bookmarkStart w:id="2" w:name="_Toc73015939"/>
+      <w:bookmarkStart w:id="2" w:name="_Toc73231979"/>
       <w:r>
         <w:rPr>
           <w:rFonts w:hint="cs"/>
@@ -1348,7 +2158,7 @@
     </w:p>
     <w:p>
       <w:pPr>
-        <w:pStyle w:val="2"/>
+        <w:pStyle w:val="Heading2"/>
         <w:spacing w:line="360" w:lineRule="auto"/>
         <w:rPr>
           <w:rtl/>
@@ -1412,15 +2222,12 @@
     </w:p>
     <w:p>
       <w:pPr>
-        <w:pStyle w:val="a9"/>
+        <w:pStyle w:val="ListParagraph"/>
         <w:numPr>
           <w:ilvl w:val="0"/>
           <w:numId w:val="5"/>
         </w:numPr>
         <w:spacing w:line="360" w:lineRule="auto"/>
-        <w:rPr>
-          <w:rFonts w:hint="cs"/>
-        </w:rPr>
       </w:pPr>
       <w:r>
         <w:rPr>
@@ -1432,15 +2239,12 @@
     </w:p>
     <w:p>
       <w:pPr>
-        <w:pStyle w:val="a9"/>
+        <w:pStyle w:val="ListParagraph"/>
         <w:numPr>
           <w:ilvl w:val="0"/>
           <w:numId w:val="5"/>
         </w:numPr>
         <w:spacing w:line="360" w:lineRule="auto"/>
-        <w:rPr>
-          <w:rFonts w:hint="cs"/>
-        </w:rPr>
       </w:pPr>
       <w:r>
         <w:rPr>
@@ -1452,7 +2256,7 @@
     </w:p>
     <w:p>
       <w:pPr>
-        <w:pStyle w:val="a9"/>
+        <w:pStyle w:val="ListParagraph"/>
         <w:numPr>
           <w:ilvl w:val="0"/>
           <w:numId w:val="5"/>
@@ -1472,12 +2276,12 @@
     </w:p>
     <w:p>
       <w:pPr>
-        <w:pStyle w:val="2"/>
-        <w:rPr>
-          <w:rtl/>
-        </w:rPr>
-      </w:pPr>
-      <w:bookmarkStart w:id="3" w:name="_Toc73015940"/>
+        <w:pStyle w:val="Heading2"/>
+        <w:rPr>
+          <w:rtl/>
+        </w:rPr>
+      </w:pPr>
+      <w:bookmarkStart w:id="3" w:name="_Toc73231980"/>
       <w:r>
         <w:rPr>
           <w:rFonts w:hint="cs"/>
@@ -1564,7 +2368,7 @@
         <w:rPr>
           <w:rFonts w:cstheme="minorBidi"/>
         </w:rPr>
-        <w:object w:dxaOrig="8306" w:dyaOrig="658">
+        <w:object w:dxaOrig="8306" w:dyaOrig="658" w14:anchorId="30C57A85">
           <v:shapetype id="_x0000_t75" coordsize="21600,21600" o:spt="75" o:preferrelative="t" path="m@4@5l@4@11@9@11@9@5xe" filled="f" stroked="f">
             <v:stroke joinstyle="miter"/>
             <v:formulas>
@@ -1584,16 +2388,16 @@
             <v:path o:extrusionok="f" gradientshapeok="t" o:connecttype="rect"/>
             <o:lock v:ext="edit" aspectratio="t"/>
           </v:shapetype>
-          <v:shape id="_x0000_i1031" type="#_x0000_t75" style="width:415pt;height:32.6pt" o:ole="">
+          <v:shape id="_x0000_i1025" type="#_x0000_t75" style="width:414.7pt;height:32.85pt" o:ole="">
             <v:imagedata r:id="rId8" o:title=""/>
           </v:shape>
-          <o:OLEObject Type="Embed" ProgID="Word.OpenDocumentText.12" ShapeID="_x0000_i1031" DrawAspect="Content" ObjectID="_1683630064" r:id="rId9"/>
+          <o:OLEObject Type="Embed" ProgID="Word.OpenDocumentText.12" ShapeID="_x0000_i1025" DrawAspect="Content" ObjectID="_1683844929" r:id="rId9"/>
         </w:object>
       </w:r>
     </w:p>
     <w:p>
       <w:pPr>
-        <w:pStyle w:val="2"/>
+        <w:pStyle w:val="Heading2"/>
         <w:rPr>
           <w:rFonts w:asciiTheme="minorHAnsi" w:hAnsiTheme="minorHAnsi"/>
           <w:rtl/>
@@ -1608,21 +2412,22 @@
     </w:p>
     <w:p>
       <w:pPr>
-        <w:pStyle w:val="2"/>
+        <w:pStyle w:val="Heading2"/>
         <w:rPr>
           <w:b/>
           <w:bCs w:val="0"/>
         </w:rPr>
       </w:pPr>
-      <w:bookmarkStart w:id="5" w:name="_Toc73015941"/>
+      <w:bookmarkStart w:id="5" w:name="_Toc73231981"/>
       <w:r>
         <w:rPr>
           <w:rFonts w:cs="Calibri"/>
+          <w:noProof/>
           <w:rtl/>
         </w:rPr>
         <w:lastRenderedPageBreak/>
         <w:drawing>
-          <wp:anchor distT="0" distB="0" distL="114300" distR="114300" simplePos="0" relativeHeight="251658240" behindDoc="1" locked="0" layoutInCell="1" allowOverlap="1" wp14:anchorId="01CB7596" wp14:editId="756AB722">
+          <wp:anchor distT="0" distB="0" distL="114300" distR="114300" simplePos="0" relativeHeight="251658240" behindDoc="1" locked="0" layoutInCell="1" allowOverlap="1" wp14:anchorId="22FA0806" wp14:editId="6D12A17F">
             <wp:simplePos x="0" y="0"/>
             <wp:positionH relativeFrom="margin">
               <wp:align>center</wp:align>
@@ -1704,12 +2509,12 @@
     </w:p>
     <w:p>
       <w:pPr>
-        <w:pStyle w:val="2"/>
-        <w:rPr>
-          <w:rtl/>
-        </w:rPr>
-      </w:pPr>
-      <w:bookmarkStart w:id="6" w:name="_Toc73015942"/>
+        <w:pStyle w:val="Heading2"/>
+        <w:rPr>
+          <w:rtl/>
+        </w:rPr>
+      </w:pPr>
+      <w:bookmarkStart w:id="6" w:name="_Toc73231982"/>
       <w:r>
         <w:rPr>
           <w:rFonts w:hint="cs"/>
@@ -1729,12 +2534,12 @@
     </w:p>
     <w:p>
       <w:pPr>
-        <w:pStyle w:val="3"/>
-        <w:rPr>
-          <w:rtl/>
-        </w:rPr>
-      </w:pPr>
-      <w:bookmarkStart w:id="7" w:name="_Toc73015943"/>
+        <w:pStyle w:val="Heading3"/>
+        <w:rPr>
+          <w:rtl/>
+        </w:rPr>
+      </w:pPr>
+      <w:bookmarkStart w:id="7" w:name="_Toc73231983"/>
       <w:r>
         <w:rPr>
           <w:rFonts w:hint="cs"/>
@@ -1769,15 +2574,16 @@
         </w:rPr>
         <w:t xml:space="preserve"> </w:t>
       </w:r>
+      <w:proofErr w:type="spellStart"/>
       <w:r>
         <w:t>AuthActivity</w:t>
       </w:r>
       <w:bookmarkEnd w:id="7"/>
-    </w:p>
-    <w:p>
-      <w:pPr>
-        <w:rPr>
-          <w:rFonts w:hint="cs"/>
+      <w:proofErr w:type="spellEnd"/>
+    </w:p>
+    <w:p>
+      <w:pPr>
+        <w:rPr>
           <w:rtl/>
         </w:rPr>
       </w:pPr>
@@ -1798,9 +2604,11 @@
         </w:rPr>
         <w:t xml:space="preserve"> שונים המוצגים באמצעות </w:t>
       </w:r>
+      <w:proofErr w:type="spellStart"/>
       <w:r>
         <w:t>ViewPager</w:t>
       </w:r>
+      <w:proofErr w:type="spellEnd"/>
       <w:r>
         <w:rPr>
           <w:rFonts w:hint="cs"/>
@@ -1874,13 +2682,7 @@
         <w:t xml:space="preserve">. כאשר ישנה הצלחה, המשתמש מועבר למסך רשימת החדרים, וכאשר אין, מוצגת שגיאה למשתמש דרך שדות הטקסט. </w:t>
       </w:r>
     </w:p>
-    <w:p>
-      <w:pPr>
-        <w:rPr>
-          <w:rFonts w:hint="cs"/>
-        </w:rPr>
-      </w:pPr>
-    </w:p>
+    <w:p/>
     <w:p>
       <w:pPr>
         <w:rPr>
@@ -1890,12 +2692,13 @@
       <w:r>
         <w:rPr>
           <w:rFonts w:cs="Calibri"/>
+          <w:noProof/>
           <w:rtl/>
         </w:rPr>
         <w:drawing>
-          <wp:inline distT="0" distB="0" distL="0" distR="0" wp14:anchorId="45C262B8" wp14:editId="3B534670">
-            <wp:extent cx="5274310" cy="3445510"/>
-            <wp:effectExtent l="0" t="0" r="2540" b="2540"/>
+          <wp:inline distT="0" distB="0" distL="0" distR="0" wp14:anchorId="7ECA84BC" wp14:editId="0D45BD07">
+            <wp:extent cx="3599129" cy="2351177"/>
+            <wp:effectExtent l="0" t="0" r="1905" b="0"/>
             <wp:docPr id="2" name="תמונה 2"/>
             <wp:cNvGraphicFramePr>
               <a:graphicFrameLocks xmlns:a="http://schemas.openxmlformats.org/drawingml/2006/main" noChangeAspect="1"/>
@@ -1916,7 +2719,7 @@
                   <pic:spPr>
                     <a:xfrm>
                       <a:off x="0" y="0"/>
-                      <a:ext cx="5274310" cy="3445510"/>
+                      <a:ext cx="3612400" cy="2359847"/>
                     </a:xfrm>
                     <a:prstGeom prst="rect">
                       <a:avLst/>
@@ -1931,9 +2734,9 @@
     </w:p>
     <w:p>
       <w:pPr>
-        <w:pStyle w:val="3"/>
-      </w:pPr>
-      <w:bookmarkStart w:id="8" w:name="_Toc73015944"/>
+        <w:pStyle w:val="Heading3"/>
+      </w:pPr>
+      <w:bookmarkStart w:id="8" w:name="_Toc73231984"/>
       <w:r>
         <w:rPr>
           <w:rFonts w:hint="cs"/>
@@ -1961,15 +2764,16 @@
         </w:rPr>
         <w:t xml:space="preserve"> </w:t>
       </w:r>
+      <w:proofErr w:type="spellStart"/>
       <w:r>
         <w:t>RoomListActivity</w:t>
       </w:r>
       <w:bookmarkEnd w:id="8"/>
-    </w:p>
-    <w:p>
-      <w:pPr>
-        <w:rPr>
-          <w:rFonts w:hint="cs"/>
+      <w:proofErr w:type="spellEnd"/>
+    </w:p>
+    <w:p>
+      <w:pPr>
+        <w:rPr>
           <w:rtl/>
         </w:rPr>
       </w:pPr>
@@ -1987,20 +2791,30 @@
         </w:rPr>
         <w:t>...</w:t>
       </w:r>
-      <w:bookmarkStart w:id="9" w:name="_GoBack"/>
-      <w:bookmarkEnd w:id="9"/>
-    </w:p>
-    <w:p>
+      <w:r>
+        <w:rPr>
+          <w:rFonts w:hint="cs"/>
+          <w:rtl/>
+        </w:rPr>
+        <w:t xml:space="preserve"> ישנה אפשרות לגרור את האצבע כלפי מטה כדי לטעון מחדש את הרשימה. בנוסף המסך מכיל את האפשרות להתנתק מן האפליקציה ומאפשר מעבר למסך יצירת החדרים</w:t>
+      </w:r>
+    </w:p>
+    <w:p>
+      <w:pPr>
+        <w:rPr>
+          <w:rtl/>
+        </w:rPr>
+      </w:pPr>
       <w:r>
         <w:rPr>
           <w:rFonts w:cs="Calibri"/>
-          <w:rtl/>
-        </w:rPr>
-        <w:lastRenderedPageBreak/>
+          <w:noProof/>
+          <w:rtl/>
+        </w:rPr>
         <w:drawing>
-          <wp:inline distT="0" distB="0" distL="0" distR="0" wp14:anchorId="5DBE6800" wp14:editId="0438E8C9">
-            <wp:extent cx="5274310" cy="3487420"/>
-            <wp:effectExtent l="0" t="0" r="2540" b="0"/>
+          <wp:inline distT="0" distB="0" distL="0" distR="0" wp14:anchorId="24010A01" wp14:editId="3A12A264">
+            <wp:extent cx="4281525" cy="2830982"/>
+            <wp:effectExtent l="0" t="0" r="5080" b="7620"/>
             <wp:docPr id="3" name="תמונה 3"/>
             <wp:cNvGraphicFramePr>
               <a:graphicFrameLocks xmlns:a="http://schemas.openxmlformats.org/drawingml/2006/main" noChangeAspect="1"/>
@@ -2021,7 +2835,7 @@
                   <pic:spPr>
                     <a:xfrm>
                       <a:off x="0" y="0"/>
-                      <a:ext cx="5274310" cy="3487420"/>
+                      <a:ext cx="4289541" cy="2836282"/>
                     </a:xfrm>
                     <a:prstGeom prst="rect">
                       <a:avLst/>
@@ -2034,8 +2848,1627 @@
         </w:drawing>
       </w:r>
     </w:p>
+    <w:p>
+      <w:pPr>
+        <w:bidi w:val="0"/>
+        <w:rPr>
+          <w:rtl/>
+        </w:rPr>
+      </w:pPr>
+      <w:r>
+        <w:rPr>
+          <w:rtl/>
+        </w:rPr>
+        <w:br w:type="page"/>
+      </w:r>
+    </w:p>
+    <w:p>
+      <w:pPr>
+        <w:pStyle w:val="Heading3"/>
+      </w:pPr>
+      <w:bookmarkStart w:id="9" w:name="_Toc73231985"/>
+      <w:r>
+        <w:rPr>
+          <w:rFonts w:hint="cs"/>
+          <w:rtl/>
+        </w:rPr>
+        <w:lastRenderedPageBreak/>
+        <w:t xml:space="preserve">2.3.3 מסך יצירת החדר </w:t>
+      </w:r>
+      <w:r>
+        <w:rPr>
+          <w:rtl/>
+        </w:rPr>
+        <w:t>–</w:t>
+      </w:r>
+      <w:r>
+        <w:rPr>
+          <w:rFonts w:hint="cs"/>
+          <w:rtl/>
+        </w:rPr>
+        <w:t xml:space="preserve"> </w:t>
+      </w:r>
+      <w:r>
+        <w:t>CreateRoomActivity</w:t>
+      </w:r>
+      <w:bookmarkEnd w:id="9"/>
+    </w:p>
+    <w:p>
+      <w:pPr>
+        <w:rPr>
+          <w:rtl/>
+        </w:rPr>
+      </w:pPr>
+      <w:r>
+        <w:rPr>
+          <w:rFonts w:hint="cs"/>
+          <w:rtl/>
+        </w:rPr>
+        <w:t>מסך יצירת החדר נותן למשתמש להזין פרטים על החדר שברצונו ליצור. הפרטים הינם שם החדר (איך שיוצג ברשימה), כמות השחקנים המקסימלית בו וסיסמא (אופציונלית)</w:t>
+      </w:r>
+      <w:r>
+        <w:rPr>
+          <w:rFonts w:hint="cs"/>
+        </w:rPr>
+        <w:t xml:space="preserve"> </w:t>
+      </w:r>
+      <w:r>
+        <w:rPr>
+          <w:rFonts w:hint="cs"/>
+          <w:rtl/>
+        </w:rPr>
+        <w:t>לחדר. כאשר נלחץ כפתור יצירת החדר, נשלחת בקשה ל-</w:t>
+      </w:r>
+      <w:r>
+        <w:t>Firebase</w:t>
+      </w:r>
+      <w:r>
+        <w:rPr>
+          <w:rFonts w:hint="cs"/>
+          <w:rtl/>
+        </w:rPr>
+        <w:t xml:space="preserve"> כדי לוודא ששם החדר אינו תפוס. אם הוא תפוס תוצג הודעת שגיאה למשתמש, ואם לא הוא יוחזר למסך רשימת החדרים.</w:t>
+      </w:r>
+    </w:p>
+    <w:p>
+      <w:r>
+        <w:rPr>
+          <w:rFonts w:cs="Calibri"/>
+          <w:noProof/>
+          <w:rtl/>
+        </w:rPr>
+        <w:drawing>
+          <wp:inline distT="0" distB="0" distL="0" distR="0" wp14:anchorId="20879E48" wp14:editId="6ECAB236">
+            <wp:extent cx="2093499" cy="3928263"/>
+            <wp:effectExtent l="0" t="0" r="2540" b="0"/>
+            <wp:docPr id="4" name="Picture 4"/>
+            <wp:cNvGraphicFramePr>
+              <a:graphicFrameLocks xmlns:a="http://schemas.openxmlformats.org/drawingml/2006/main" noChangeAspect="1"/>
+            </wp:cNvGraphicFramePr>
+            <a:graphic xmlns:a="http://schemas.openxmlformats.org/drawingml/2006/main">
+              <a:graphicData uri="http://schemas.openxmlformats.org/drawingml/2006/picture">
+                <pic:pic xmlns:pic="http://schemas.openxmlformats.org/drawingml/2006/picture">
+                  <pic:nvPicPr>
+                    <pic:cNvPr id="1" name=""/>
+                    <pic:cNvPicPr/>
+                  </pic:nvPicPr>
+                  <pic:blipFill rotWithShape="1">
+                    <a:blip r:embed="rId13"/>
+                    <a:srcRect l="2984"/>
+                    <a:stretch/>
+                  </pic:blipFill>
+                  <pic:spPr bwMode="auto">
+                    <a:xfrm>
+                      <a:off x="0" y="0"/>
+                      <a:ext cx="2100354" cy="3941125"/>
+                    </a:xfrm>
+                    <a:prstGeom prst="rect">
+                      <a:avLst/>
+                    </a:prstGeom>
+                    <a:ln>
+                      <a:noFill/>
+                    </a:ln>
+                    <a:extLst>
+                      <a:ext uri="{53640926-AAD7-44D8-BBD7-CCE9431645EC}">
+                        <a14:shadowObscured xmlns:a14="http://schemas.microsoft.com/office/drawing/2010/main"/>
+                      </a:ext>
+                    </a:extLst>
+                  </pic:spPr>
+                </pic:pic>
+              </a:graphicData>
+            </a:graphic>
+          </wp:inline>
+        </w:drawing>
+      </w:r>
+    </w:p>
+    <w:p/>
+    <w:p>
+      <w:pPr>
+        <w:pStyle w:val="Heading3"/>
+      </w:pPr>
+      <w:bookmarkStart w:id="10" w:name="_Toc73231986"/>
+      <w:r>
+        <w:rPr>
+          <w:rFonts w:asciiTheme="minorHAnsi" w:hAnsiTheme="minorHAnsi"/>
+          <w:b/>
+          <w:bCs w:val="0"/>
+        </w:rPr>
+        <w:t>2.3.4</w:t>
+      </w:r>
+      <w:r>
+        <w:rPr>
+          <w:rFonts w:hint="cs"/>
+          <w:rtl/>
+        </w:rPr>
+        <w:t xml:space="preserve"> מסך המשחק </w:t>
+      </w:r>
+      <w:r>
+        <w:rPr>
+          <w:rtl/>
+        </w:rPr>
+        <w:t>–</w:t>
+      </w:r>
+      <w:r>
+        <w:rPr>
+          <w:rFonts w:hint="cs"/>
+          <w:rtl/>
+        </w:rPr>
+        <w:t xml:space="preserve"> </w:t>
+      </w:r>
+      <w:r>
+        <w:t>GameActivity</w:t>
+      </w:r>
+      <w:bookmarkEnd w:id="10"/>
+    </w:p>
+    <w:p>
+      <w:r>
+        <w:rPr>
+          <w:rFonts w:hint="cs"/>
+          <w:rtl/>
+        </w:rPr>
+        <w:t>מסך זה הינו המסך בו מתרחשים המשחקים עצמם. המסך משתמש ב</w:t>
+      </w:r>
+      <w:r>
+        <w:t>OpenGL</w:t>
+      </w:r>
+      <w:r>
+        <w:rPr>
+          <w:rFonts w:hint="cs"/>
+          <w:rtl/>
+        </w:rPr>
+        <w:t xml:space="preserve"> על מנת לצייר ביעילות בזמן אמת את מצב החדר אותו הוא מציג (באמצעות שימוש ב</w:t>
+      </w:r>
+      <w:r>
+        <w:t>GLSurfaceView</w:t>
+      </w:r>
+      <w:r>
+        <w:rPr>
+          <w:rFonts w:hint="cs"/>
+          <w:rtl/>
+        </w:rPr>
+        <w:t>). בנוסף על כך הוא מנהל תקשורת תמידית עם ה</w:t>
+      </w:r>
+      <w:r>
+        <w:t>Firebase</w:t>
+      </w:r>
+      <w:r>
+        <w:rPr>
+          <w:rFonts w:hint="cs"/>
+          <w:rtl/>
+        </w:rPr>
+        <w:t xml:space="preserve"> כדי להשאר מסונכרן בנוגע למצב החדר ולעדכן אותו. המסך מאפשר למשתמש לבצע אינטראקציה עם הקלפים והערמות בהן הם מסודרים. על </w:t>
+      </w:r>
+      <w:r>
+        <w:t>OpenGL</w:t>
+      </w:r>
+      <w:r>
+        <w:rPr>
+          <w:rFonts w:hint="cs"/>
+          <w:rtl/>
+        </w:rPr>
+        <w:t xml:space="preserve">, התקשורת עם </w:t>
+      </w:r>
+      <w:r>
+        <w:t>Firebase</w:t>
+      </w:r>
+      <w:r>
+        <w:rPr>
+          <w:rFonts w:hint="cs"/>
+          <w:rtl/>
+        </w:rPr>
+        <w:t>, והאינטראקציה של המשתמש עם המסך אפרט בחלקים הבאים.</w:t>
+      </w:r>
+    </w:p>
+    <w:p>
+      <w:pPr>
+        <w:rPr>
+          <w:rtl/>
+        </w:rPr>
+      </w:pPr>
+      <w:r>
+        <w:rPr>
+          <w:rFonts w:cs="Calibri"/>
+          <w:noProof/>
+          <w:rtl/>
+        </w:rPr>
+        <w:drawing>
+          <wp:inline distT="0" distB="0" distL="0" distR="0" wp14:anchorId="1A74468F" wp14:editId="24E6169F">
+            <wp:extent cx="4330649" cy="2183052"/>
+            <wp:effectExtent l="0" t="0" r="0" b="8255"/>
+            <wp:docPr id="5" name="Picture 5"/>
+            <wp:cNvGraphicFramePr>
+              <a:graphicFrameLocks xmlns:a="http://schemas.openxmlformats.org/drawingml/2006/main" noChangeAspect="1"/>
+            </wp:cNvGraphicFramePr>
+            <a:graphic xmlns:a="http://schemas.openxmlformats.org/drawingml/2006/main">
+              <a:graphicData uri="http://schemas.openxmlformats.org/drawingml/2006/picture">
+                <pic:pic xmlns:pic="http://schemas.openxmlformats.org/drawingml/2006/picture">
+                  <pic:nvPicPr>
+                    <pic:cNvPr id="1" name=""/>
+                    <pic:cNvPicPr/>
+                  </pic:nvPicPr>
+                  <pic:blipFill>
+                    <a:blip r:embed="rId14"/>
+                    <a:stretch>
+                      <a:fillRect/>
+                    </a:stretch>
+                  </pic:blipFill>
+                  <pic:spPr>
+                    <a:xfrm>
+                      <a:off x="0" y="0"/>
+                      <a:ext cx="4336497" cy="2186000"/>
+                    </a:xfrm>
+                    <a:prstGeom prst="rect">
+                      <a:avLst/>
+                    </a:prstGeom>
+                  </pic:spPr>
+                </pic:pic>
+              </a:graphicData>
+            </a:graphic>
+          </wp:inline>
+        </w:drawing>
+      </w:r>
+    </w:p>
+    <w:p>
+      <w:pPr>
+        <w:pStyle w:val="Heading1"/>
+        <w:rPr>
+          <w:rFonts w:hint="cs"/>
+          <w:rtl/>
+        </w:rPr>
+      </w:pPr>
+      <w:r>
+        <w:rPr>
+          <w:rtl/>
+        </w:rPr>
+        <w:br w:type="page"/>
+      </w:r>
+      <w:bookmarkStart w:id="11" w:name="_Toc73231987"/>
+      <w:r>
+        <w:rPr>
+          <w:rFonts w:hint="cs"/>
+          <w:rtl/>
+        </w:rPr>
+        <w:lastRenderedPageBreak/>
+        <w:t>3. מבנה התוכנה ומסד הנתונים</w:t>
+      </w:r>
+      <w:bookmarkEnd w:id="11"/>
+    </w:p>
+    <w:p>
+      <w:pPr>
+        <w:pStyle w:val="Heading2"/>
+        <w:rPr>
+          <w:rtl/>
+        </w:rPr>
+      </w:pPr>
+      <w:bookmarkStart w:id="12" w:name="_Toc73231988"/>
+      <w:r>
+        <w:rPr>
+          <w:rFonts w:hint="cs"/>
+          <w:rtl/>
+        </w:rPr>
+        <w:t>3.1 מבנה התוכנה</w:t>
+      </w:r>
+      <w:bookmarkEnd w:id="12"/>
+    </w:p>
+    <w:p>
+      <w:r>
+        <w:rPr>
+          <w:rFonts w:hint="cs"/>
+          <w:rtl/>
+        </w:rPr>
+        <w:t>הקוד מחולק לשני חלקים עיקריים:</w:t>
+      </w:r>
+      <w:r>
+        <w:rPr>
+          <w:rFonts w:hint="cs"/>
+        </w:rPr>
+        <w:t xml:space="preserve"> </w:t>
+      </w:r>
+      <w:r>
+        <w:rPr>
+          <w:rFonts w:hint="cs"/>
+          <w:rtl/>
+        </w:rPr>
+        <w:t>חלק המתמקד בהתממשקות ל-</w:t>
+      </w:r>
+      <w:r>
+        <w:t>OpenGL</w:t>
+      </w:r>
+      <w:r>
+        <w:rPr>
+          <w:rFonts w:hint="cs"/>
+          <w:rtl/>
+        </w:rPr>
+        <w:t xml:space="preserve"> ומהלך המשחק, וחלק נוסף הקשור למסכי האפליקציה והלוגיקה שמאחוריהם. האפליקציה כולה נמצאת תחת החבילה </w:t>
+      </w:r>
+      <w:r>
+        <w:rPr>
+          <w:rFonts w:ascii="Courier New" w:hAnsi="Courier New" w:cs="Courier New"/>
+          <w:sz w:val="20"/>
+          <w:szCs w:val="20"/>
+        </w:rPr>
+        <w:t>com.redsponge.carddeck</w:t>
+      </w:r>
+    </w:p>
+    <w:p>
+      <w:pPr>
+        <w:pStyle w:val="Heading3"/>
+        <w:rPr>
+          <w:rtl/>
+        </w:rPr>
+      </w:pPr>
+      <w:bookmarkStart w:id="13" w:name="_Toc73231989"/>
+      <w:r>
+        <w:rPr>
+          <w:rFonts w:hint="cs"/>
+          <w:rtl/>
+        </w:rPr>
+        <w:t>3.1.1 ההתממשקות ל-</w:t>
+      </w:r>
+      <w:r>
+        <w:t>OpenGL</w:t>
+      </w:r>
+      <w:bookmarkEnd w:id="13"/>
+    </w:p>
+    <w:p>
+      <w:pPr>
+        <w:rPr>
+          <w:rtl/>
+        </w:rPr>
+      </w:pPr>
+      <w:r>
+        <w:rPr>
+          <w:rFonts w:hint="cs"/>
+          <w:rtl/>
+        </w:rPr>
+        <w:t xml:space="preserve">כל קוד ההתממשקות נמצא תחת תת החבילה </w:t>
+      </w:r>
+      <w:proofErr w:type="spellStart"/>
+      <w:r>
+        <w:t>gl</w:t>
+      </w:r>
+      <w:proofErr w:type="spellEnd"/>
+      <w:r>
+        <w:rPr>
+          <w:rFonts w:hint="cs"/>
+          <w:rtl/>
+        </w:rPr>
+        <w:t xml:space="preserve">. הקוד עוסק ביצירת רכיב עליו קיים </w:t>
+      </w:r>
+      <w:r>
+        <w:t>Context</w:t>
+      </w:r>
+      <w:r>
+        <w:rPr>
+          <w:rFonts w:hint="cs"/>
+          <w:rtl/>
+        </w:rPr>
+        <w:t xml:space="preserve"> של </w:t>
+      </w:r>
+      <w:r>
+        <w:t>OpenGL</w:t>
+      </w:r>
+      <w:r>
+        <w:rPr>
+          <w:rFonts w:hint="cs"/>
+          <w:rtl/>
+        </w:rPr>
+        <w:t>, טעינת משאבים (תמונות) דרך הממשק, חישובי מצלמה ומיקומי מסך, ושליחת פקודות ציור אל הממשק.</w:t>
+      </w:r>
+    </w:p>
+    <w:p>
+      <w:pPr>
+        <w:pStyle w:val="Heading4"/>
+        <w:rPr>
+          <w:rtl/>
+        </w:rPr>
+      </w:pPr>
+      <w:bookmarkStart w:id="14" w:name="_Toc73231990"/>
+      <w:r>
+        <w:rPr>
+          <w:rFonts w:hint="cs"/>
+          <w:rtl/>
+        </w:rPr>
+        <w:t>3.1.1.1 העברת מידע הציור</w:t>
+      </w:r>
+      <w:bookmarkEnd w:id="14"/>
+    </w:p>
+    <w:p>
+      <w:r>
+        <w:rPr>
+          <w:rFonts w:hint="cs"/>
+          <w:rtl/>
+        </w:rPr>
+        <w:t xml:space="preserve">כדי לצייר באמצעות </w:t>
+      </w:r>
+      <w:r>
+        <w:t>OpenGL</w:t>
+      </w:r>
+      <w:r>
+        <w:rPr>
+          <w:rFonts w:hint="cs"/>
+          <w:rtl/>
+        </w:rPr>
+        <w:t xml:space="preserve"> יש להעביר למערכת מערך של קודקודים (</w:t>
+      </w:r>
+      <w:r>
+        <w:t>Vertices</w:t>
+      </w:r>
+      <w:r>
+        <w:rPr>
+          <w:rFonts w:hint="cs"/>
+          <w:rtl/>
+        </w:rPr>
+        <w:t>). קודקוד כולל בתוכו מיקום (</w:t>
+      </w:r>
+      <w:r>
+        <w:t>x, y</w:t>
+      </w:r>
+      <w:r>
+        <w:rPr>
+          <w:rFonts w:hint="cs"/>
+          <w:rtl/>
+        </w:rPr>
+        <w:t>) אך אינו מוגבל רק למידע זה. באפליקציה זו קודקוד כולל בתוכו מידע על מיקום, צבע, ותמונה (טקסטורה)</w:t>
+      </w:r>
+      <w:r>
+        <w:rPr>
+          <w:rFonts w:hint="cs"/>
+        </w:rPr>
+        <w:t xml:space="preserve"> </w:t>
+      </w:r>
+      <w:r>
+        <w:rPr>
+          <w:rFonts w:hint="cs"/>
+          <w:rtl/>
+        </w:rPr>
+        <w:t>שיש לצייר עבורו.</w:t>
+      </w:r>
+    </w:p>
+    <w:p>
+      <w:pPr>
+        <w:keepNext/>
+        <w:jc w:val="center"/>
+      </w:pPr>
+      <w:r>
+        <w:rPr>
+          <w:rFonts w:cs="Calibri"/>
+          <w:rtl/>
+        </w:rPr>
+        <w:drawing>
+          <wp:inline distT="0" distB="0" distL="0" distR="0" wp14:anchorId="5EE42718" wp14:editId="5EEF35FD">
+            <wp:extent cx="3401619" cy="960366"/>
+            <wp:effectExtent l="0" t="0" r="8890" b="0"/>
+            <wp:docPr id="6" name="Picture 6"/>
+            <wp:cNvGraphicFramePr>
+              <a:graphicFrameLocks xmlns:a="http://schemas.openxmlformats.org/drawingml/2006/main" noChangeAspect="1"/>
+            </wp:cNvGraphicFramePr>
+            <a:graphic xmlns:a="http://schemas.openxmlformats.org/drawingml/2006/main">
+              <a:graphicData uri="http://schemas.openxmlformats.org/drawingml/2006/picture">
+                <pic:pic xmlns:pic="http://schemas.openxmlformats.org/drawingml/2006/picture">
+                  <pic:nvPicPr>
+                    <pic:cNvPr id="1" name=""/>
+                    <pic:cNvPicPr/>
+                  </pic:nvPicPr>
+                  <pic:blipFill>
+                    <a:blip r:embed="rId15"/>
+                    <a:stretch>
+                      <a:fillRect/>
+                    </a:stretch>
+                  </pic:blipFill>
+                  <pic:spPr>
+                    <a:xfrm>
+                      <a:off x="0" y="0"/>
+                      <a:ext cx="3424035" cy="966695"/>
+                    </a:xfrm>
+                    <a:prstGeom prst="rect">
+                      <a:avLst/>
+                    </a:prstGeom>
+                  </pic:spPr>
+                </pic:pic>
+              </a:graphicData>
+            </a:graphic>
+          </wp:inline>
+        </w:drawing>
+      </w:r>
+    </w:p>
+    <w:p>
+      <w:pPr>
+        <w:pStyle w:val="Caption"/>
+        <w:jc w:val="center"/>
+      </w:pPr>
+      <w:r>
+        <w:rPr>
+          <w:rtl/>
+        </w:rPr>
+        <w:t xml:space="preserve">נספח </w:t>
+      </w:r>
+      <w:r>
+        <w:rPr>
+          <w:rtl/>
+        </w:rPr>
+        <w:fldChar w:fldCharType="begin"/>
+      </w:r>
+      <w:r>
+        <w:rPr>
+          <w:rtl/>
+        </w:rPr>
+        <w:instrText xml:space="preserve"> </w:instrText>
+      </w:r>
+      <w:r>
+        <w:instrText>SEQ</w:instrText>
+      </w:r>
+      <w:r>
+        <w:rPr>
+          <w:rtl/>
+        </w:rPr>
+        <w:instrText xml:space="preserve"> נספח \* </w:instrText>
+      </w:r>
+      <w:r>
+        <w:instrText>ARABIC</w:instrText>
+      </w:r>
+      <w:r>
+        <w:rPr>
+          <w:rtl/>
+        </w:rPr>
+        <w:instrText xml:space="preserve"> </w:instrText>
+      </w:r>
+      <w:r>
+        <w:rPr>
+          <w:rtl/>
+        </w:rPr>
+        <w:fldChar w:fldCharType="separate"/>
+      </w:r>
+      <w:r>
+        <w:rPr>
+          <w:noProof/>
+          <w:rtl/>
+        </w:rPr>
+        <w:t>1</w:t>
+      </w:r>
+      <w:r>
+        <w:rPr>
+          <w:rtl/>
+        </w:rPr>
+        <w:fldChar w:fldCharType="end"/>
+      </w:r>
+      <w:r>
+        <w:rPr>
+          <w:rFonts w:hint="cs"/>
+          <w:rtl/>
+        </w:rPr>
+        <w:t xml:space="preserve"> - דוגמא לקודקוד המועבר ל-</w:t>
+      </w:r>
+      <w:r>
+        <w:t>OpenGL</w:t>
+      </w:r>
+    </w:p>
+    <w:p>
+      <w:pPr>
+        <w:rPr>
+          <w:rtl/>
+        </w:rPr>
+      </w:pPr>
+      <w:r>
+        <w:rPr>
+          <w:rFonts w:hint="cs"/>
+          <w:rtl/>
+        </w:rPr>
+        <w:t>היות ו</w:t>
+      </w:r>
+      <w:r>
+        <w:rPr>
+          <w:rFonts w:hint="cs"/>
+          <w:rtl/>
+        </w:rPr>
+        <w:t xml:space="preserve">הקודקודים מועברים לממשק של </w:t>
+      </w:r>
+      <w:r>
+        <w:t>OpenGL</w:t>
+      </w:r>
+      <w:r>
+        <w:rPr>
+          <w:rFonts w:hint="cs"/>
+          <w:rtl/>
+        </w:rPr>
+        <w:t xml:space="preserve"> כמערך בתים ארוך, יש להגדיר </w:t>
+      </w:r>
+      <w:r>
+        <w:rPr>
+          <w:rFonts w:hint="cs"/>
+          <w:rtl/>
+        </w:rPr>
+        <w:t xml:space="preserve">בנוסף הוראות כיצד לפרש את הקודקוד באמצעות פקודת </w:t>
+      </w:r>
+      <w:r>
+        <w:t>glVertexAttribArray</w:t>
+      </w:r>
+      <w:r>
+        <w:rPr>
+          <w:rFonts w:hint="cs"/>
+          <w:rtl/>
+        </w:rPr>
+        <w:t>:</w:t>
+      </w:r>
+    </w:p>
+    <w:bookmarkStart w:id="15" w:name="_MON_1683842275"/>
+    <w:bookmarkEnd w:id="15"/>
+    <w:p>
+      <w:pPr>
+        <w:pStyle w:val="Caption"/>
+        <w:keepNext/>
+      </w:pPr>
+      <w:r>
+        <w:object w:dxaOrig="9026" w:dyaOrig="738" w14:anchorId="2FE70247">
+          <v:shape id="_x0000_i1207" type="#_x0000_t75" style="width:451.6pt;height:36.85pt" o:ole="">
+            <v:imagedata r:id="rId16" o:title=""/>
+            <w10:bordertop type="single" width="4"/>
+            <w10:borderleft type="single" width="4"/>
+            <w10:borderbottom type="single" width="4"/>
+            <w10:borderright type="single" width="4"/>
+          </v:shape>
+          <o:OLEObject Type="Embed" ProgID="Word.OpenDocumentText.12" ShapeID="_x0000_i1207" DrawAspect="Content" ObjectID="_1683844930" r:id="rId17"/>
+        </w:object>
+      </w:r>
+    </w:p>
+    <w:p>
+      <w:pPr>
+        <w:pStyle w:val="Caption"/>
+        <w:jc w:val="center"/>
+      </w:pPr>
+      <w:r>
+        <w:rPr>
+          <w:rtl/>
+        </w:rPr>
+        <w:t xml:space="preserve">נספח </w:t>
+      </w:r>
+      <w:r>
+        <w:rPr>
+          <w:rtl/>
+        </w:rPr>
+        <w:fldChar w:fldCharType="begin"/>
+      </w:r>
+      <w:r>
+        <w:rPr>
+          <w:rtl/>
+        </w:rPr>
+        <w:instrText xml:space="preserve"> </w:instrText>
+      </w:r>
+      <w:r>
+        <w:instrText>SEQ</w:instrText>
+      </w:r>
+      <w:r>
+        <w:rPr>
+          <w:rtl/>
+        </w:rPr>
+        <w:instrText xml:space="preserve"> נספח \* </w:instrText>
+      </w:r>
+      <w:r>
+        <w:instrText>ARABIC</w:instrText>
+      </w:r>
+      <w:r>
+        <w:rPr>
+          <w:rtl/>
+        </w:rPr>
+        <w:instrText xml:space="preserve"> </w:instrText>
+      </w:r>
+      <w:r>
+        <w:rPr>
+          <w:rtl/>
+        </w:rPr>
+        <w:fldChar w:fldCharType="separate"/>
+      </w:r>
+      <w:r>
+        <w:rPr>
+          <w:noProof/>
+          <w:rtl/>
+        </w:rPr>
+        <w:t>2</w:t>
+      </w:r>
+      <w:r>
+        <w:rPr>
+          <w:rtl/>
+        </w:rPr>
+        <w:fldChar w:fldCharType="end"/>
+      </w:r>
+      <w:r>
+        <w:rPr>
+          <w:rFonts w:hint="cs"/>
+          <w:rtl/>
+        </w:rPr>
+        <w:t xml:space="preserve"> - העברת מבנה הקודקוד ל-</w:t>
+      </w:r>
+      <w:r>
+        <w:t>OpenGL</w:t>
+      </w:r>
+    </w:p>
+    <w:bookmarkStart w:id="16" w:name="_MON_1683842542"/>
+    <w:bookmarkEnd w:id="16"/>
+    <w:p>
+      <w:pPr>
+        <w:pStyle w:val="Caption"/>
+        <w:keepNext/>
+      </w:pPr>
+      <w:r>
+        <w:object w:dxaOrig="9026" w:dyaOrig="2309" w14:anchorId="1582B5EB">
+          <v:shape id="_x0000_i1212" type="#_x0000_t75" style="width:451.6pt;height:115.2pt" o:ole="">
+            <v:imagedata r:id="rId18" o:title=""/>
+            <w10:bordertop type="single" width="4"/>
+            <w10:borderleft type="single" width="4"/>
+            <w10:borderbottom type="single" width="4"/>
+            <w10:borderright type="single" width="4"/>
+          </v:shape>
+          <o:OLEObject Type="Embed" ProgID="Word.OpenDocumentText.12" ShapeID="_x0000_i1212" DrawAspect="Content" ObjectID="_1683844931" r:id="rId19"/>
+        </w:object>
+      </w:r>
+    </w:p>
+    <w:p>
+      <w:pPr>
+        <w:pStyle w:val="Caption"/>
+        <w:jc w:val="center"/>
+      </w:pPr>
+      <w:r>
+        <w:rPr>
+          <w:rtl/>
+        </w:rPr>
+        <w:t xml:space="preserve">נספח </w:t>
+      </w:r>
+      <w:r>
+        <w:rPr>
+          <w:rtl/>
+        </w:rPr>
+        <w:fldChar w:fldCharType="begin"/>
+      </w:r>
+      <w:r>
+        <w:rPr>
+          <w:rtl/>
+        </w:rPr>
+        <w:instrText xml:space="preserve"> </w:instrText>
+      </w:r>
+      <w:r>
+        <w:instrText>SEQ</w:instrText>
+      </w:r>
+      <w:r>
+        <w:rPr>
+          <w:rtl/>
+        </w:rPr>
+        <w:instrText xml:space="preserve"> נספח \* </w:instrText>
+      </w:r>
+      <w:r>
+        <w:instrText>ARABIC</w:instrText>
+      </w:r>
+      <w:r>
+        <w:rPr>
+          <w:rtl/>
+        </w:rPr>
+        <w:instrText xml:space="preserve"> </w:instrText>
+      </w:r>
+      <w:r>
+        <w:rPr>
+          <w:rtl/>
+        </w:rPr>
+        <w:fldChar w:fldCharType="separate"/>
+      </w:r>
+      <w:r>
+        <w:rPr>
+          <w:noProof/>
+          <w:rtl/>
+        </w:rPr>
+        <w:t>3</w:t>
+      </w:r>
+      <w:r>
+        <w:rPr>
+          <w:rtl/>
+        </w:rPr>
+        <w:fldChar w:fldCharType="end"/>
+      </w:r>
+      <w:r>
+        <w:rPr>
+          <w:rFonts w:hint="cs"/>
+          <w:rtl/>
+        </w:rPr>
+        <w:t xml:space="preserve"> - </w:t>
+      </w:r>
+      <w:r>
+        <w:rPr>
+          <w:rFonts w:hint="cs"/>
+          <w:rtl/>
+        </w:rPr>
+        <w:t xml:space="preserve">תיעוד הפעולה </w:t>
+      </w:r>
+      <w:r>
+        <w:t>glVertexAttribArray</w:t>
+      </w:r>
+    </w:p>
+    <w:p>
+      <w:pPr>
+        <w:rPr>
+          <w:rtl/>
+        </w:rPr>
+      </w:pPr>
+      <w:r>
+        <w:rPr>
+          <w:rFonts w:hint="cs"/>
+          <w:rtl/>
+        </w:rPr>
+        <w:t xml:space="preserve">ניתן לראות </w:t>
+      </w:r>
+      <w:r>
+        <w:rPr>
+          <w:rFonts w:hint="cs"/>
+          <w:rtl/>
+        </w:rPr>
+        <w:t>בנספח 2</w:t>
+      </w:r>
+      <w:r>
+        <w:rPr>
+          <w:rFonts w:hint="cs"/>
+          <w:rtl/>
+        </w:rPr>
+        <w:t xml:space="preserve"> את התיאורים של של תכונותיו של הקודקוד. כך יועברו לשלב הבא </w:t>
+      </w:r>
+      <w:r>
+        <w:rPr>
+          <w:rFonts w:hint="cs"/>
+          <w:rtl/>
+        </w:rPr>
+        <w:t>בתהליך הציור:</w:t>
+      </w:r>
+    </w:p>
+    <w:p>
+      <w:pPr>
+        <w:pStyle w:val="Heading4"/>
+        <w:rPr>
+          <w:rtl/>
+        </w:rPr>
+      </w:pPr>
+      <w:bookmarkStart w:id="17" w:name="_Toc73231991"/>
+      <w:r>
+        <w:rPr>
+          <w:rFonts w:hint="cs"/>
+          <w:rtl/>
+        </w:rPr>
+        <w:t>3.1.1.2 תכנות שיידרים</w:t>
+      </w:r>
+      <w:bookmarkEnd w:id="17"/>
+    </w:p>
+    <w:p>
+      <w:pPr>
+        <w:rPr>
+          <w:rtl/>
+        </w:rPr>
+      </w:pPr>
+      <w:r>
+        <w:rPr>
+          <w:rFonts w:hint="cs"/>
+          <w:rtl/>
+        </w:rPr>
+        <w:t>שיידר (</w:t>
+      </w:r>
+      <w:r>
+        <w:t>Shader Program</w:t>
+      </w:r>
+      <w:r>
+        <w:rPr>
+          <w:rFonts w:hint="cs"/>
+          <w:rtl/>
+        </w:rPr>
+        <w:t xml:space="preserve">) הינה תוכנה הרצה על כרטיס המסך (או המערכות המוטבעות של </w:t>
+      </w:r>
+      <w:r>
+        <w:t>OpenGL</w:t>
+      </w:r>
+      <w:r>
+        <w:rPr>
+          <w:rFonts w:hint="cs"/>
+          <w:rtl/>
+        </w:rPr>
+        <w:t xml:space="preserve"> בטלפון). היא כתובה בשפת תכנות דמויית </w:t>
+      </w:r>
+      <w:r>
+        <w:rPr>
+          <w:rFonts w:hint="cs"/>
+        </w:rPr>
+        <w:t>C</w:t>
+      </w:r>
+      <w:r>
+        <w:rPr>
+          <w:rFonts w:hint="cs"/>
+          <w:rtl/>
+        </w:rPr>
+        <w:t xml:space="preserve"> הקרויה </w:t>
+      </w:r>
+      <w:r>
+        <w:t>GLSL</w:t>
+      </w:r>
+      <w:r>
+        <w:rPr>
+          <w:rFonts w:hint="cs"/>
+          <w:rtl/>
+        </w:rPr>
+        <w:t xml:space="preserve"> ומטרתה להדריך את המערכת אילו מניפולציות יש לבצע על הקודקודים, ואילו צבעים יש לצייר על המסך בסופו של דבר. </w:t>
+      </w:r>
+      <w:r>
+        <w:rPr>
+          <w:rFonts w:hint="cs"/>
+          <w:rtl/>
+        </w:rPr>
+        <w:t>ישנם 2 חלקים לתוכנת השיידר שיש לכתוב על מנת לקבוע את תהליך הציור:</w:t>
+      </w:r>
+      <w:r>
+        <w:rPr>
+          <w:rFonts w:hint="cs"/>
+        </w:rPr>
+        <w:t xml:space="preserve"> </w:t>
+      </w:r>
+      <w:r>
+        <w:rPr>
+          <w:rFonts w:hint="cs"/>
+          <w:rtl/>
+        </w:rPr>
+        <w:t xml:space="preserve">שיידר הקודקודים ושיידר הפיקסלים. </w:t>
+      </w:r>
+    </w:p>
+    <w:p>
+      <w:pPr>
+        <w:rPr>
+          <w:rtl/>
+        </w:rPr>
+      </w:pPr>
+      <w:r>
+        <w:rPr>
+          <w:rFonts w:hint="cs"/>
+          <w:b/>
+          <w:bCs/>
+          <w:rtl/>
+        </w:rPr>
+        <w:lastRenderedPageBreak/>
+        <w:t>שיידר הקודקודים</w:t>
+      </w:r>
+      <w:r>
+        <w:rPr>
+          <w:rFonts w:hint="cs"/>
+          <w:b/>
+          <w:bCs/>
+          <w:rtl/>
+        </w:rPr>
+        <w:t xml:space="preserve"> (</w:t>
+      </w:r>
+      <w:r>
+        <w:rPr>
+          <w:b/>
+          <w:bCs/>
+        </w:rPr>
+        <w:t>Vertex Shader</w:t>
+      </w:r>
+      <w:r>
+        <w:rPr>
+          <w:rFonts w:hint="cs"/>
+          <w:b/>
+          <w:bCs/>
+          <w:rtl/>
+        </w:rPr>
+        <w:t>)</w:t>
+      </w:r>
+      <w:r>
+        <w:rPr>
+          <w:rFonts w:hint="cs"/>
+          <w:rtl/>
+        </w:rPr>
+        <w:t xml:space="preserve"> אחראי על מניפולציות במרחב לקודקודים המועברים אליו </w:t>
+      </w:r>
+      <w:r>
+        <w:rPr>
+          <w:rtl/>
+        </w:rPr>
+        <w:t>–</w:t>
+      </w:r>
+      <w:r>
+        <w:rPr>
+          <w:rFonts w:hint="cs"/>
+          <w:rtl/>
+        </w:rPr>
+        <w:t xml:space="preserve"> הוא לוקח את המיקום המועבר דרך הקודקוד ובאמצעות אלגברה לינארית (עם מטריצות המועברות מן הקוד)</w:t>
+      </w:r>
+      <w:r>
+        <w:rPr>
+          <w:rFonts w:hint="cs"/>
+        </w:rPr>
+        <w:t xml:space="preserve"> </w:t>
+      </w:r>
+      <w:r>
+        <w:rPr>
+          <w:rFonts w:hint="cs"/>
+          <w:rtl/>
+        </w:rPr>
+        <w:t>הופך את המיקומים למיקומי</w:t>
+      </w:r>
+      <w:r>
+        <w:rPr>
+          <w:rFonts w:hint="cs"/>
+          <w:rtl/>
+        </w:rPr>
+        <w:t>ם</w:t>
+      </w:r>
+      <w:r>
+        <w:rPr>
+          <w:rFonts w:hint="cs"/>
+          <w:rtl/>
+        </w:rPr>
+        <w:t xml:space="preserve"> </w:t>
+      </w:r>
+      <w:r>
+        <w:rPr>
+          <w:rFonts w:hint="cs"/>
+          <w:rtl/>
+        </w:rPr>
+        <w:t>המוזזים ע"פ המצלמה</w:t>
+      </w:r>
+      <w:r>
+        <w:rPr>
+          <w:rFonts w:hint="cs"/>
+          <w:rtl/>
+        </w:rPr>
+        <w:t xml:space="preserve"> </w:t>
+      </w:r>
+      <w:r>
+        <w:rPr>
+          <w:rFonts w:hint="cs"/>
+          <w:rtl/>
+        </w:rPr>
+        <w:t>ו</w:t>
+      </w:r>
+      <w:r>
+        <w:rPr>
+          <w:rFonts w:hint="cs"/>
+          <w:rtl/>
+        </w:rPr>
+        <w:t>הממופים בטווח [</w:t>
+      </w:r>
+      <w:r>
+        <w:t>-1, 1</w:t>
+      </w:r>
+      <w:r>
+        <w:rPr>
+          <w:rFonts w:hint="cs"/>
+          <w:rtl/>
+        </w:rPr>
+        <w:t>]</w:t>
+      </w:r>
+      <w:r>
+        <w:rPr>
+          <w:rFonts w:hint="cs"/>
+          <w:rtl/>
+        </w:rPr>
+        <w:t xml:space="preserve">, שהינו טווח הציור של </w:t>
+      </w:r>
+      <w:r>
+        <w:t>OpenGL</w:t>
+      </w:r>
+      <w:r>
+        <w:rPr>
+          <w:rFonts w:hint="cs"/>
+          <w:rtl/>
+        </w:rPr>
+        <w:t>.</w:t>
+      </w:r>
+    </w:p>
+    <w:p>
+      <w:pPr>
+        <w:rPr>
+          <w:rtl/>
+        </w:rPr>
+      </w:pPr>
+      <w:r>
+        <w:rPr>
+          <w:rFonts w:hint="cs"/>
+          <w:b/>
+          <w:bCs/>
+          <w:rtl/>
+        </w:rPr>
+        <w:t>שיידר הפיקסלים (</w:t>
+      </w:r>
+      <w:r>
+        <w:rPr>
+          <w:b/>
+          <w:bCs/>
+        </w:rPr>
+        <w:t>Fragment Shader</w:t>
+      </w:r>
+      <w:r>
+        <w:rPr>
+          <w:rFonts w:hint="cs"/>
+          <w:b/>
+          <w:bCs/>
+          <w:rtl/>
+        </w:rPr>
+        <w:t>)</w:t>
+      </w:r>
+      <w:r>
+        <w:rPr>
+          <w:rFonts w:hint="cs"/>
+          <w:rtl/>
+        </w:rPr>
+        <w:t xml:space="preserve"> אחראי על הפלט הסופי </w:t>
+      </w:r>
+      <w:r>
+        <w:rPr>
+          <w:rtl/>
+        </w:rPr>
+        <w:t>–</w:t>
+      </w:r>
+      <w:r>
+        <w:rPr>
+          <w:rFonts w:hint="cs"/>
+          <w:rtl/>
+        </w:rPr>
+        <w:t xml:space="preserve"> אילו צבעים יש לצייר בכל פיקסל. הוא עושה זאת באמצעות לקיחת צבעים מטקסטורה המועברת מבחוץ </w:t>
+      </w:r>
+      <w:r>
+        <w:rPr>
+          <w:rFonts w:hint="cs"/>
+          <w:rtl/>
+        </w:rPr>
+        <w:t>ע"פ המיקום על הטקסטורה המועבר לו דרך הקודקוד (</w:t>
+      </w:r>
+      <w:r>
+        <w:t>Texture X, Texture Y</w:t>
+      </w:r>
+      <w:r>
+        <w:rPr>
+          <w:rFonts w:hint="cs"/>
+          <w:rtl/>
+        </w:rPr>
+        <w:t>)</w:t>
+      </w:r>
+      <w:r>
+        <w:rPr>
+          <w:rFonts w:hint="cs"/>
+          <w:rtl/>
+        </w:rPr>
+        <w:t>.</w:t>
+      </w:r>
+    </w:p>
+    <w:bookmarkStart w:id="18" w:name="_MON_1683844365"/>
+    <w:bookmarkEnd w:id="18"/>
+    <w:p>
+      <w:pPr>
+        <w:pStyle w:val="Caption"/>
+        <w:keepNext/>
+        <w:pBdr>
+          <w:top w:val="single" w:sz="4" w:space="1" w:color="auto"/>
+          <w:left w:val="single" w:sz="4" w:space="4" w:color="auto"/>
+          <w:bottom w:val="single" w:sz="4" w:space="0" w:color="auto"/>
+          <w:right w:val="single" w:sz="4" w:space="4" w:color="auto"/>
+        </w:pBdr>
+      </w:pPr>
+      <w:r>
+        <w:object w:dxaOrig="8306" w:dyaOrig="7472" w14:anchorId="50527D69">
+          <v:shape id="_x0000_i1196" type="#_x0000_t75" style="width:415.3pt;height:373.8pt" o:ole="">
+            <v:imagedata r:id="rId20" o:title=""/>
+          </v:shape>
+          <o:OLEObject Type="Embed" ProgID="Word.OpenDocumentText.12" ShapeID="_x0000_i1196" DrawAspect="Content" ObjectID="_1683844932" r:id="rId21"/>
+        </w:object>
+      </w:r>
+    </w:p>
+    <w:p>
+      <w:pPr>
+        <w:pStyle w:val="Caption"/>
+        <w:jc w:val="center"/>
+        <w:rPr>
+          <w:rFonts w:hint="cs"/>
+          <w:rtl/>
+        </w:rPr>
+      </w:pPr>
+      <w:r>
+        <w:rPr>
+          <w:rtl/>
+        </w:rPr>
+        <w:t xml:space="preserve">נספח </w:t>
+      </w:r>
+      <w:r>
+        <w:rPr>
+          <w:rtl/>
+        </w:rPr>
+        <w:fldChar w:fldCharType="begin"/>
+      </w:r>
+      <w:r>
+        <w:rPr>
+          <w:rtl/>
+        </w:rPr>
+        <w:instrText xml:space="preserve"> </w:instrText>
+      </w:r>
+      <w:r>
+        <w:instrText>SEQ</w:instrText>
+      </w:r>
+      <w:r>
+        <w:rPr>
+          <w:rtl/>
+        </w:rPr>
+        <w:instrText xml:space="preserve"> נספח \* </w:instrText>
+      </w:r>
+      <w:r>
+        <w:instrText>ARABIC</w:instrText>
+      </w:r>
+      <w:r>
+        <w:rPr>
+          <w:rtl/>
+        </w:rPr>
+        <w:instrText xml:space="preserve"> </w:instrText>
+      </w:r>
+      <w:r>
+        <w:rPr>
+          <w:rtl/>
+        </w:rPr>
+        <w:fldChar w:fldCharType="separate"/>
+      </w:r>
+      <w:r>
+        <w:rPr>
+          <w:noProof/>
+          <w:rtl/>
+        </w:rPr>
+        <w:t>4</w:t>
+      </w:r>
+      <w:r>
+        <w:rPr>
+          <w:rtl/>
+        </w:rPr>
+        <w:fldChar w:fldCharType="end"/>
+      </w:r>
+      <w:r>
+        <w:rPr>
+          <w:rFonts w:hint="cs"/>
+          <w:rtl/>
+        </w:rPr>
+        <w:t xml:space="preserve"> - </w:t>
+      </w:r>
+      <w:r>
+        <w:rPr>
+          <w:noProof/>
+          <w:rtl/>
+        </w:rPr>
+        <w:t xml:space="preserve"> </w:t>
+      </w:r>
+      <w:r>
+        <w:rPr>
+          <w:rFonts w:hint="cs"/>
+          <w:noProof/>
+          <w:rtl/>
+        </w:rPr>
+        <w:t>קוד שיידר הקודקודים והפיקסלים</w:t>
+      </w:r>
+    </w:p>
+    <w:p>
+      <w:pPr>
+        <w:rPr>
+          <w:rFonts w:hint="cs"/>
+          <w:rtl/>
+        </w:rPr>
+      </w:pPr>
+    </w:p>
+    <w:p>
+      <w:pPr>
+        <w:rPr>
+          <w:rtl/>
+        </w:rPr>
+      </w:pPr>
+      <w:r>
+        <w:rPr>
+          <w:rFonts w:hint="cs"/>
+          <w:rtl/>
+        </w:rPr>
+        <w:t>מחלקותיה של המודולה הן כדלהלן:</w:t>
+      </w:r>
+      <w:r>
+        <w:tab/>
+      </w:r>
+    </w:p>
+    <w:tbl>
+      <w:tblPr>
+        <w:tblStyle w:val="TableGrid"/>
+        <w:bidiVisual/>
+        <w:tblW w:w="0" w:type="auto"/>
+        <w:tblLook w:val="04A0" w:firstRow="1" w:lastRow="0" w:firstColumn="1" w:lastColumn="0" w:noHBand="0" w:noVBand="1"/>
+      </w:tblPr>
+      <w:tblGrid>
+        <w:gridCol w:w="1637"/>
+        <w:gridCol w:w="6659"/>
+      </w:tblGrid>
+      <w:tr>
+        <w:tc>
+          <w:tcPr>
+            <w:tcW w:w="1637" w:type="dxa"/>
+          </w:tcPr>
+          <w:p>
+            <w:pPr>
+              <w:rPr>
+                <w:rtl/>
+              </w:rPr>
+            </w:pPr>
+            <w:r>
+              <w:rPr>
+                <w:rFonts w:hint="cs"/>
+              </w:rPr>
+              <w:t>GLG</w:t>
+            </w:r>
+            <w:r>
+              <w:t>ameView</w:t>
+            </w:r>
+          </w:p>
+        </w:tc>
+        <w:tc>
+          <w:tcPr>
+            <w:tcW w:w="6659" w:type="dxa"/>
+          </w:tcPr>
+          <w:p>
+            <w:pPr>
+              <w:rPr>
+                <w:rFonts w:hint="cs"/>
+                <w:rtl/>
+              </w:rPr>
+            </w:pPr>
+            <w:r>
+              <w:rPr>
+                <w:rFonts w:hint="cs"/>
+                <w:rtl/>
+              </w:rPr>
+              <w:t xml:space="preserve">המחלקה המקשרת בין </w:t>
+            </w:r>
+            <w:r>
+              <w:t>OpenGL</w:t>
+            </w:r>
+            <w:r>
+              <w:rPr>
+                <w:rFonts w:hint="cs"/>
+                <w:rtl/>
+              </w:rPr>
+              <w:t xml:space="preserve"> לבין ממשק האנדרואיד. מורישה מ-</w:t>
+            </w:r>
+            <w:r>
+              <w:t>GLSurfaceView</w:t>
+            </w:r>
+            <w:r>
+              <w:rPr>
+                <w:rFonts w:hint="cs"/>
+                <w:rtl/>
+              </w:rPr>
+              <w:t xml:space="preserve"> ומנהלת </w:t>
+            </w:r>
+            <w:r>
+              <w:t>GLRenderer</w:t>
+            </w:r>
+            <w:r>
+              <w:rPr>
+                <w:rFonts w:hint="cs"/>
+                <w:rtl/>
+              </w:rPr>
+              <w:t xml:space="preserve"> בתוכה שאחראי על הציור. בנוסף על כך מחלקה זו מאזינה לאירועי קלט מהמשתמש (לחיצה על המסך)</w:t>
+            </w:r>
+            <w:r>
+              <w:rPr>
+                <w:rFonts w:hint="cs"/>
+              </w:rPr>
+              <w:t xml:space="preserve"> </w:t>
+            </w:r>
+            <w:r>
+              <w:rPr>
+                <w:rFonts w:hint="cs"/>
+                <w:rtl/>
+              </w:rPr>
+              <w:t xml:space="preserve">ומעבירה אותן למאזין מטיפוס </w:t>
+            </w:r>
+            <w:r>
+              <w:t>InputHandler</w:t>
+            </w:r>
+            <w:r>
+              <w:rPr>
+                <w:rFonts w:hint="cs"/>
+                <w:rtl/>
+              </w:rPr>
+              <w:t>.</w:t>
+            </w:r>
+          </w:p>
+        </w:tc>
+      </w:tr>
+      <w:tr>
+        <w:tc>
+          <w:tcPr>
+            <w:tcW w:w="1637" w:type="dxa"/>
+          </w:tcPr>
+          <w:p>
+            <w:r>
+              <w:t>GLRenderer</w:t>
+            </w:r>
+          </w:p>
+        </w:tc>
+        <w:tc>
+          <w:tcPr>
+            <w:tcW w:w="6659" w:type="dxa"/>
+          </w:tcPr>
+          <w:p>
+            <w:pPr>
+              <w:rPr>
+                <w:rFonts w:hint="cs"/>
+                <w:rtl/>
+              </w:rPr>
+            </w:pPr>
+            <w:r>
+              <w:rPr>
+                <w:rFonts w:cs="Calibri"/>
+                <w:rtl/>
+              </w:rPr>
+              <w:t>מחלקה המממשת את ממשק ה</w:t>
+            </w:r>
+            <w:r>
+              <w:t>GLSurfaceView.Renderer</w:t>
+            </w:r>
+            <w:r>
+              <w:rPr>
+                <w:rFonts w:cs="Calibri"/>
+                <w:rtl/>
+              </w:rPr>
+              <w:t xml:space="preserve"> - היא המחלקה בה נמצאת פעולת הציור הראשית, והיא אחראית על תזמון והחלפת מסכי-ציור</w:t>
+            </w:r>
+            <w:r>
+              <w:rPr>
+                <w:rFonts w:cs="Calibri" w:hint="cs"/>
+                <w:rtl/>
+              </w:rPr>
+              <w:t xml:space="preserve"> (עצמים מטיפוס </w:t>
+            </w:r>
+            <w:r>
+              <w:rPr>
+                <w:rFonts w:cs="Calibri"/>
+              </w:rPr>
+              <w:t>Screen</w:t>
+            </w:r>
+            <w:r>
+              <w:rPr>
+                <w:rFonts w:cs="Calibri" w:hint="cs"/>
+                <w:rtl/>
+              </w:rPr>
+              <w:t>, עליו יפורט בהמשך)</w:t>
+            </w:r>
+          </w:p>
+        </w:tc>
+      </w:tr>
+      <w:tr>
+        <w:tc>
+          <w:tcPr>
+            <w:tcW w:w="1637" w:type="dxa"/>
+          </w:tcPr>
+          <w:p>
+            <w:pPr>
+              <w:rPr>
+                <w:rtl/>
+              </w:rPr>
+            </w:pPr>
+            <w:r>
+              <w:rPr>
+                <w:rFonts w:hint="cs"/>
+              </w:rPr>
+              <w:t>R</w:t>
+            </w:r>
+            <w:r>
+              <w:t>awReader</w:t>
+            </w:r>
+          </w:p>
+        </w:tc>
+        <w:tc>
+          <w:tcPr>
+            <w:tcW w:w="6659" w:type="dxa"/>
+          </w:tcPr>
+          <w:p>
+            <w:pPr>
+              <w:rPr>
+                <w:rFonts w:hint="cs"/>
+                <w:rtl/>
+              </w:rPr>
+            </w:pPr>
+            <w:r>
+              <w:rPr>
+                <w:rFonts w:hint="cs"/>
+                <w:rtl/>
+              </w:rPr>
+              <w:t xml:space="preserve">מחלקת עזר הקוראת קבצי טקסט השמורים בתיקיית </w:t>
+            </w:r>
+            <w:r>
+              <w:t>raw</w:t>
+            </w:r>
+            <w:r>
+              <w:rPr>
+                <w:rFonts w:hint="cs"/>
+                <w:rtl/>
+              </w:rPr>
+              <w:t xml:space="preserve"> ומחזירה את תוכנם כמחרוזות.</w:t>
+            </w:r>
+          </w:p>
+        </w:tc>
+      </w:tr>
+      <w:tr>
+        <w:tc>
+          <w:tcPr>
+            <w:tcW w:w="1637" w:type="dxa"/>
+          </w:tcPr>
+          <w:p>
+            <w:pPr>
+              <w:rPr>
+                <w:rtl/>
+              </w:rPr>
+            </w:pPr>
+            <w:proofErr w:type="spellStart"/>
+            <w:r>
+              <w:rPr>
+                <w:rFonts w:hint="cs"/>
+              </w:rPr>
+              <w:t>S</w:t>
+            </w:r>
+            <w:r>
+              <w:t>haderProgram</w:t>
+            </w:r>
+            <w:proofErr w:type="spellEnd"/>
+          </w:p>
+        </w:tc>
+        <w:tc>
+          <w:tcPr>
+            <w:tcW w:w="6659" w:type="dxa"/>
+          </w:tcPr>
+          <w:p>
+            <w:pPr>
+              <w:rPr>
+                <w:rFonts w:hint="cs"/>
+                <w:rtl/>
+              </w:rPr>
+            </w:pPr>
+          </w:p>
+        </w:tc>
+      </w:tr>
+    </w:tbl>
+    <w:p>
+      <w:pPr>
+        <w:rPr>
+          <w:rFonts w:hint="cs"/>
+          <w:rtl/>
+        </w:rPr>
+      </w:pPr>
+    </w:p>
+    <w:p>
+      <w:pPr>
+        <w:rPr>
+          <w:rtl/>
+        </w:rPr>
+      </w:pPr>
+      <w:r>
+        <w:rPr>
+          <w:rFonts w:hint="cs"/>
+          <w:rtl/>
+        </w:rPr>
+        <w:t>הקוד של התוכנה מחולק ל</w:t>
+      </w:r>
+    </w:p>
     <w:sectPr>
-      <w:footerReference w:type="default" r:id="rId13"/>
+      <w:headerReference w:type="default" r:id="rId22"/>
+      <w:footerReference w:type="default" r:id="rId23"/>
       <w:pgSz w:w="11906" w:h="16838"/>
       <w:pgMar w:top="1440" w:right="1800" w:bottom="1440" w:left="1800" w:header="708" w:footer="708" w:gutter="0"/>
       <w:pgNumType w:start="0"/>
@@ -2050,7 +4483,7 @@
 </file>
 
 <file path=word/endnotes.xml><?xml version="1.0" encoding="utf-8"?>
-<w:endnotes xmlns:wpc="http://schemas.microsoft.com/office/word/2010/wordprocessingCanvas" xmlns:cx="http://schemas.microsoft.com/office/drawing/2014/chartex" xmlns:mc="http://schemas.openxmlformats.org/markup-compatibility/2006" xmlns:o="urn:schemas-microsoft-com:office:office" xmlns:r="http://schemas.openxmlformats.org/officeDocument/2006/relationships" xmlns:m="http://schemas.openxmlformats.org/officeDocument/2006/math" xmlns:v="urn:schemas-microsoft-com:vml" xmlns:wp14="http://schemas.microsoft.com/office/word/2010/wordprocessingDrawing" xmlns:wp="http://schemas.openxmlformats.org/drawingml/2006/wordprocessingDrawing" xmlns:w10="urn:schemas-microsoft-com:office:word" xmlns:w="http://schemas.openxmlformats.org/wordprocessingml/2006/main" xmlns:w14="http://schemas.microsoft.com/office/word/2010/wordml" xmlns:w15="http://schemas.microsoft.com/office/word/2012/wordml" xmlns:w16se="http://schemas.microsoft.com/office/word/2015/wordml/symex" xmlns:wpg="http://schemas.microsoft.com/office/word/2010/wordprocessingGroup" xmlns:wpi="http://schemas.microsoft.com/office/word/2010/wordprocessingInk" xmlns:wne="http://schemas.microsoft.com/office/word/2006/wordml" xmlns:wps="http://schemas.microsoft.com/office/word/2010/wordprocessingShape" mc:Ignorable="w14 w15 w16se wp14">
+<w:endnotes xmlns:wpc="http://schemas.microsoft.com/office/word/2010/wordprocessingCanvas" xmlns:cx="http://schemas.microsoft.com/office/drawing/2014/chartex" xmlns:cx1="http://schemas.microsoft.com/office/drawing/2015/9/8/chartex" xmlns:cx2="http://schemas.microsoft.com/office/drawing/2015/10/21/chartex" xmlns:cx3="http://schemas.microsoft.com/office/drawing/2016/5/9/chartex" xmlns:cx4="http://schemas.microsoft.com/office/drawing/2016/5/10/chartex" xmlns:cx5="http://schemas.microsoft.com/office/drawing/2016/5/11/chartex" xmlns:cx6="http://schemas.microsoft.com/office/drawing/2016/5/12/chartex" xmlns:cx7="http://schemas.microsoft.com/office/drawing/2016/5/13/chartex" xmlns:cx8="http://schemas.microsoft.com/office/drawing/2016/5/14/chartex" xmlns:mc="http://schemas.openxmlformats.org/markup-compatibility/2006" xmlns:aink="http://schemas.microsoft.com/office/drawing/2016/ink" xmlns:am3d="http://schemas.microsoft.com/office/drawing/2017/model3d" xmlns:o="urn:schemas-microsoft-com:office:office" xmlns:r="http://schemas.openxmlformats.org/officeDocument/2006/relationships" xmlns:m="http://schemas.openxmlformats.org/officeDocument/2006/math" xmlns:v="urn:schemas-microsoft-com:vml" xmlns:wp14="http://schemas.microsoft.com/office/word/2010/wordprocessingDrawing" xmlns:wp="http://schemas.openxmlformats.org/drawingml/2006/wordprocessingDrawing" xmlns:w10="urn:schemas-microsoft-com:office:word" xmlns:w="http://schemas.openxmlformats.org/wordprocessingml/2006/main" xmlns:w14="http://schemas.microsoft.com/office/word/2010/wordml" xmlns:w15="http://schemas.microsoft.com/office/word/2012/wordml" xmlns:w16cex="http://schemas.microsoft.com/office/word/2018/wordml/cex" xmlns:w16cid="http://schemas.microsoft.com/office/word/2016/wordml/cid" xmlns:w16="http://schemas.microsoft.com/office/word/2018/wordml" xmlns:w16sdtdh="http://schemas.microsoft.com/office/word/2020/wordml/sdtdatahash" xmlns:w16se="http://schemas.microsoft.com/office/word/2015/wordml/symex" xmlns:wpg="http://schemas.microsoft.com/office/word/2010/wordprocessingGroup" xmlns:wpi="http://schemas.microsoft.com/office/word/2010/wordprocessingInk" xmlns:wne="http://schemas.microsoft.com/office/word/2006/wordml" xmlns:wps="http://schemas.microsoft.com/office/word/2010/wordprocessingShape" mc:Ignorable="w14 w15 w16se w16cid w16 w16cex w16sdtdh wp14">
   <w:endnote w:type="separator" w:id="-1">
     <w:p>
       <w:pPr>
@@ -2075,7 +4508,7 @@
 </file>
 
 <file path=word/footer1.xml><?xml version="1.0" encoding="utf-8"?>
-<w:ftr xmlns:wpc="http://schemas.microsoft.com/office/word/2010/wordprocessingCanvas" xmlns:cx="http://schemas.microsoft.com/office/drawing/2014/chartex" xmlns:mc="http://schemas.openxmlformats.org/markup-compatibility/2006" xmlns:o="urn:schemas-microsoft-com:office:office" xmlns:r="http://schemas.openxmlformats.org/officeDocument/2006/relationships" xmlns:m="http://schemas.openxmlformats.org/officeDocument/2006/math" xmlns:v="urn:schemas-microsoft-com:vml" xmlns:wp14="http://schemas.microsoft.com/office/word/2010/wordprocessingDrawing" xmlns:wp="http://schemas.openxmlformats.org/drawingml/2006/wordprocessingDrawing" xmlns:w10="urn:schemas-microsoft-com:office:word" xmlns:w="http://schemas.openxmlformats.org/wordprocessingml/2006/main" xmlns:w14="http://schemas.microsoft.com/office/word/2010/wordml" xmlns:w15="http://schemas.microsoft.com/office/word/2012/wordml" xmlns:w16se="http://schemas.microsoft.com/office/word/2015/wordml/symex" xmlns:wpg="http://schemas.microsoft.com/office/word/2010/wordprocessingGroup" xmlns:wpi="http://schemas.microsoft.com/office/word/2010/wordprocessingInk" xmlns:wne="http://schemas.microsoft.com/office/word/2006/wordml" xmlns:wps="http://schemas.microsoft.com/office/word/2010/wordprocessingShape" mc:Ignorable="w14 w15 w16se wp14">
+<w:ftr xmlns:wpc="http://schemas.microsoft.com/office/word/2010/wordprocessingCanvas" xmlns:cx="http://schemas.microsoft.com/office/drawing/2014/chartex" xmlns:cx1="http://schemas.microsoft.com/office/drawing/2015/9/8/chartex" xmlns:cx2="http://schemas.microsoft.com/office/drawing/2015/10/21/chartex" xmlns:cx3="http://schemas.microsoft.com/office/drawing/2016/5/9/chartex" xmlns:cx4="http://schemas.microsoft.com/office/drawing/2016/5/10/chartex" xmlns:cx5="http://schemas.microsoft.com/office/drawing/2016/5/11/chartex" xmlns:cx6="http://schemas.microsoft.com/office/drawing/2016/5/12/chartex" xmlns:cx7="http://schemas.microsoft.com/office/drawing/2016/5/13/chartex" xmlns:cx8="http://schemas.microsoft.com/office/drawing/2016/5/14/chartex" xmlns:mc="http://schemas.openxmlformats.org/markup-compatibility/2006" xmlns:aink="http://schemas.microsoft.com/office/drawing/2016/ink" xmlns:am3d="http://schemas.microsoft.com/office/drawing/2017/model3d" xmlns:o="urn:schemas-microsoft-com:office:office" xmlns:r="http://schemas.openxmlformats.org/officeDocument/2006/relationships" xmlns:m="http://schemas.openxmlformats.org/officeDocument/2006/math" xmlns:v="urn:schemas-microsoft-com:vml" xmlns:wp14="http://schemas.microsoft.com/office/word/2010/wordprocessingDrawing" xmlns:wp="http://schemas.openxmlformats.org/drawingml/2006/wordprocessingDrawing" xmlns:w10="urn:schemas-microsoft-com:office:word" xmlns:w="http://schemas.openxmlformats.org/wordprocessingml/2006/main" xmlns:w14="http://schemas.microsoft.com/office/word/2010/wordml" xmlns:w15="http://schemas.microsoft.com/office/word/2012/wordml" xmlns:w16cex="http://schemas.microsoft.com/office/word/2018/wordml/cex" xmlns:w16cid="http://schemas.microsoft.com/office/word/2016/wordml/cid" xmlns:w16="http://schemas.microsoft.com/office/word/2018/wordml" xmlns:w16sdtdh="http://schemas.microsoft.com/office/word/2020/wordml/sdtdatahash" xmlns:w16se="http://schemas.microsoft.com/office/word/2015/wordml/symex" xmlns:wpg="http://schemas.microsoft.com/office/word/2010/wordprocessingGroup" xmlns:wpi="http://schemas.microsoft.com/office/word/2010/wordprocessingInk" xmlns:wne="http://schemas.microsoft.com/office/word/2006/wordml" xmlns:wps="http://schemas.microsoft.com/office/word/2010/wordprocessingShape" mc:Ignorable="w14 w15 w16se w16cid w16 w16cex w16sdtdh wp14">
   <w:sdt>
     <w:sdtPr>
       <w:rPr>
@@ -2095,7 +4528,7 @@
     <w:sdtContent>
       <w:p>
         <w:pPr>
-          <w:pStyle w:val="a5"/>
+          <w:pStyle w:val="Footer"/>
           <w:jc w:val="right"/>
           <w:rPr>
             <w:rtl/>
@@ -2150,14 +4583,14 @@
   </w:sdt>
   <w:p>
     <w:pPr>
-      <w:pStyle w:val="a5"/>
+      <w:pStyle w:val="Footer"/>
     </w:pPr>
   </w:p>
 </w:ftr>
 </file>
 
 <file path=word/footnotes.xml><?xml version="1.0" encoding="utf-8"?>
-<w:footnotes xmlns:wpc="http://schemas.microsoft.com/office/word/2010/wordprocessingCanvas" xmlns:cx="http://schemas.microsoft.com/office/drawing/2014/chartex" xmlns:mc="http://schemas.openxmlformats.org/markup-compatibility/2006" xmlns:o="urn:schemas-microsoft-com:office:office" xmlns:r="http://schemas.openxmlformats.org/officeDocument/2006/relationships" xmlns:m="http://schemas.openxmlformats.org/officeDocument/2006/math" xmlns:v="urn:schemas-microsoft-com:vml" xmlns:wp14="http://schemas.microsoft.com/office/word/2010/wordprocessingDrawing" xmlns:wp="http://schemas.openxmlformats.org/drawingml/2006/wordprocessingDrawing" xmlns:w10="urn:schemas-microsoft-com:office:word" xmlns:w="http://schemas.openxmlformats.org/wordprocessingml/2006/main" xmlns:w14="http://schemas.microsoft.com/office/word/2010/wordml" xmlns:w15="http://schemas.microsoft.com/office/word/2012/wordml" xmlns:w16se="http://schemas.microsoft.com/office/word/2015/wordml/symex" xmlns:wpg="http://schemas.microsoft.com/office/word/2010/wordprocessingGroup" xmlns:wpi="http://schemas.microsoft.com/office/word/2010/wordprocessingInk" xmlns:wne="http://schemas.microsoft.com/office/word/2006/wordml" xmlns:wps="http://schemas.microsoft.com/office/word/2010/wordprocessingShape" mc:Ignorable="w14 w15 w16se wp14">
+<w:footnotes xmlns:wpc="http://schemas.microsoft.com/office/word/2010/wordprocessingCanvas" xmlns:cx="http://schemas.microsoft.com/office/drawing/2014/chartex" xmlns:cx1="http://schemas.microsoft.com/office/drawing/2015/9/8/chartex" xmlns:cx2="http://schemas.microsoft.com/office/drawing/2015/10/21/chartex" xmlns:cx3="http://schemas.microsoft.com/office/drawing/2016/5/9/chartex" xmlns:cx4="http://schemas.microsoft.com/office/drawing/2016/5/10/chartex" xmlns:cx5="http://schemas.microsoft.com/office/drawing/2016/5/11/chartex" xmlns:cx6="http://schemas.microsoft.com/office/drawing/2016/5/12/chartex" xmlns:cx7="http://schemas.microsoft.com/office/drawing/2016/5/13/chartex" xmlns:cx8="http://schemas.microsoft.com/office/drawing/2016/5/14/chartex" xmlns:mc="http://schemas.openxmlformats.org/markup-compatibility/2006" xmlns:aink="http://schemas.microsoft.com/office/drawing/2016/ink" xmlns:am3d="http://schemas.microsoft.com/office/drawing/2017/model3d" xmlns:o="urn:schemas-microsoft-com:office:office" xmlns:r="http://schemas.openxmlformats.org/officeDocument/2006/relationships" xmlns:m="http://schemas.openxmlformats.org/officeDocument/2006/math" xmlns:v="urn:schemas-microsoft-com:vml" xmlns:wp14="http://schemas.microsoft.com/office/word/2010/wordprocessingDrawing" xmlns:wp="http://schemas.openxmlformats.org/drawingml/2006/wordprocessingDrawing" xmlns:w10="urn:schemas-microsoft-com:office:word" xmlns:w="http://schemas.openxmlformats.org/wordprocessingml/2006/main" xmlns:w14="http://schemas.microsoft.com/office/word/2010/wordml" xmlns:w15="http://schemas.microsoft.com/office/word/2012/wordml" xmlns:w16cex="http://schemas.microsoft.com/office/word/2018/wordml/cex" xmlns:w16cid="http://schemas.microsoft.com/office/word/2016/wordml/cid" xmlns:w16="http://schemas.microsoft.com/office/word/2018/wordml" xmlns:w16sdtdh="http://schemas.microsoft.com/office/word/2020/wordml/sdtdatahash" xmlns:w16se="http://schemas.microsoft.com/office/word/2015/wordml/symex" xmlns:wpg="http://schemas.microsoft.com/office/word/2010/wordprocessingGroup" xmlns:wpi="http://schemas.microsoft.com/office/word/2010/wordprocessingInk" xmlns:wne="http://schemas.microsoft.com/office/word/2006/wordml" xmlns:wps="http://schemas.microsoft.com/office/word/2010/wordprocessingShape" mc:Ignorable="w14 w15 w16se w16cid w16 w16cex w16sdtdh wp14">
   <w:footnote w:type="separator" w:id="-1">
     <w:p>
       <w:pPr>
@@ -2181,8 +4614,41 @@
 </w:footnotes>
 </file>
 
+<file path=word/header1.xml><?xml version="1.0" encoding="utf-8"?>
+<w:hdr xmlns:wpc="http://schemas.microsoft.com/office/word/2010/wordprocessingCanvas" xmlns:cx="http://schemas.microsoft.com/office/drawing/2014/chartex" xmlns:cx1="http://schemas.microsoft.com/office/drawing/2015/9/8/chartex" xmlns:cx2="http://schemas.microsoft.com/office/drawing/2015/10/21/chartex" xmlns:cx3="http://schemas.microsoft.com/office/drawing/2016/5/9/chartex" xmlns:cx4="http://schemas.microsoft.com/office/drawing/2016/5/10/chartex" xmlns:cx5="http://schemas.microsoft.com/office/drawing/2016/5/11/chartex" xmlns:cx6="http://schemas.microsoft.com/office/drawing/2016/5/12/chartex" xmlns:cx7="http://schemas.microsoft.com/office/drawing/2016/5/13/chartex" xmlns:cx8="http://schemas.microsoft.com/office/drawing/2016/5/14/chartex" xmlns:mc="http://schemas.openxmlformats.org/markup-compatibility/2006" xmlns:aink="http://schemas.microsoft.com/office/drawing/2016/ink" xmlns:am3d="http://schemas.microsoft.com/office/drawing/2017/model3d" xmlns:o="urn:schemas-microsoft-com:office:office" xmlns:r="http://schemas.openxmlformats.org/officeDocument/2006/relationships" xmlns:m="http://schemas.openxmlformats.org/officeDocument/2006/math" xmlns:v="urn:schemas-microsoft-com:vml" xmlns:wp14="http://schemas.microsoft.com/office/word/2010/wordprocessingDrawing" xmlns:wp="http://schemas.openxmlformats.org/drawingml/2006/wordprocessingDrawing" xmlns:w10="urn:schemas-microsoft-com:office:word" xmlns:w="http://schemas.openxmlformats.org/wordprocessingml/2006/main" xmlns:w14="http://schemas.microsoft.com/office/word/2010/wordml" xmlns:w15="http://schemas.microsoft.com/office/word/2012/wordml" xmlns:w16cex="http://schemas.microsoft.com/office/word/2018/wordml/cex" xmlns:w16cid="http://schemas.microsoft.com/office/word/2016/wordml/cid" xmlns:w16="http://schemas.microsoft.com/office/word/2018/wordml" xmlns:w16sdtdh="http://schemas.microsoft.com/office/word/2020/wordml/sdtdatahash" xmlns:w16se="http://schemas.microsoft.com/office/word/2015/wordml/symex" xmlns:wpg="http://schemas.microsoft.com/office/word/2010/wordprocessingGroup" xmlns:wpi="http://schemas.microsoft.com/office/word/2010/wordprocessingInk" xmlns:wne="http://schemas.microsoft.com/office/word/2006/wordml" xmlns:wps="http://schemas.microsoft.com/office/word/2010/wordprocessingShape" mc:Ignorable="w14 w15 w16se w16cid w16 w16cex w16sdtdh wp14">
+  <w:p>
+    <w:pPr>
+      <w:pStyle w:val="Header"/>
+    </w:pPr>
+    <w:r>
+      <w:rPr>
+        <w:rFonts w:hint="cs"/>
+        <w:rtl/>
+      </w:rPr>
+      <w:t xml:space="preserve">ערן גודסי </w:t>
+    </w:r>
+    <w:r>
+      <w:rPr>
+        <w:rtl/>
+      </w:rPr>
+      <w:t>–</w:t>
+    </w:r>
+    <w:r>
+      <w:rPr>
+        <w:rFonts w:hint="cs"/>
+        <w:rtl/>
+      </w:rPr>
+      <w:t xml:space="preserve"> </w:t>
+    </w:r>
+    <w:r>
+      <w:t>Deck of Cards</w:t>
+    </w:r>
+  </w:p>
+</w:hdr>
+</file>
+
 <file path=word/numbering.xml><?xml version="1.0" encoding="utf-8"?>
-<w:numbering xmlns:wpc="http://schemas.microsoft.com/office/word/2010/wordprocessingCanvas" xmlns:cx="http://schemas.microsoft.com/office/drawing/2014/chartex" xmlns:mc="http://schemas.openxmlformats.org/markup-compatibility/2006" xmlns:o="urn:schemas-microsoft-com:office:office" xmlns:r="http://schemas.openxmlformats.org/officeDocument/2006/relationships" xmlns:m="http://schemas.openxmlformats.org/officeDocument/2006/math" xmlns:v="urn:schemas-microsoft-com:vml" xmlns:wp14="http://schemas.microsoft.com/office/word/2010/wordprocessingDrawing" xmlns:wp="http://schemas.openxmlformats.org/drawingml/2006/wordprocessingDrawing" xmlns:w10="urn:schemas-microsoft-com:office:word" xmlns:w="http://schemas.openxmlformats.org/wordprocessingml/2006/main" xmlns:w14="http://schemas.microsoft.com/office/word/2010/wordml" xmlns:w15="http://schemas.microsoft.com/office/word/2012/wordml" xmlns:w16se="http://schemas.microsoft.com/office/word/2015/wordml/symex" xmlns:wpg="http://schemas.microsoft.com/office/word/2010/wordprocessingGroup" xmlns:wpi="http://schemas.microsoft.com/office/word/2010/wordprocessingInk" xmlns:wne="http://schemas.microsoft.com/office/word/2006/wordml" xmlns:wps="http://schemas.microsoft.com/office/word/2010/wordprocessingShape" mc:Ignorable="w14 w15 w16se wp14">
+<w:numbering xmlns:wpc="http://schemas.microsoft.com/office/word/2010/wordprocessingCanvas" xmlns:cx="http://schemas.microsoft.com/office/drawing/2014/chartex" xmlns:cx1="http://schemas.microsoft.com/office/drawing/2015/9/8/chartex" xmlns:cx2="http://schemas.microsoft.com/office/drawing/2015/10/21/chartex" xmlns:cx3="http://schemas.microsoft.com/office/drawing/2016/5/9/chartex" xmlns:cx4="http://schemas.microsoft.com/office/drawing/2016/5/10/chartex" xmlns:cx5="http://schemas.microsoft.com/office/drawing/2016/5/11/chartex" xmlns:cx6="http://schemas.microsoft.com/office/drawing/2016/5/12/chartex" xmlns:cx7="http://schemas.microsoft.com/office/drawing/2016/5/13/chartex" xmlns:cx8="http://schemas.microsoft.com/office/drawing/2016/5/14/chartex" xmlns:mc="http://schemas.openxmlformats.org/markup-compatibility/2006" xmlns:aink="http://schemas.microsoft.com/office/drawing/2016/ink" xmlns:am3d="http://schemas.microsoft.com/office/drawing/2017/model3d" xmlns:o="urn:schemas-microsoft-com:office:office" xmlns:r="http://schemas.openxmlformats.org/officeDocument/2006/relationships" xmlns:m="http://schemas.openxmlformats.org/officeDocument/2006/math" xmlns:v="urn:schemas-microsoft-com:vml" xmlns:wp14="http://schemas.microsoft.com/office/word/2010/wordprocessingDrawing" xmlns:wp="http://schemas.openxmlformats.org/drawingml/2006/wordprocessingDrawing" xmlns:w10="urn:schemas-microsoft-com:office:word" xmlns:w="http://schemas.openxmlformats.org/wordprocessingml/2006/main" xmlns:w14="http://schemas.microsoft.com/office/word/2010/wordml" xmlns:w15="http://schemas.microsoft.com/office/word/2012/wordml" xmlns:w16cex="http://schemas.microsoft.com/office/word/2018/wordml/cex" xmlns:w16cid="http://schemas.microsoft.com/office/word/2016/wordml/cid" xmlns:w16="http://schemas.microsoft.com/office/word/2018/wordml" xmlns:w16sdtdh="http://schemas.microsoft.com/office/word/2020/wordml/sdtdatahash" xmlns:w16se="http://schemas.microsoft.com/office/word/2015/wordml/symex" xmlns:wpg="http://schemas.microsoft.com/office/word/2010/wordprocessingGroup" xmlns:wpi="http://schemas.microsoft.com/office/word/2010/wordprocessingInk" xmlns:wne="http://schemas.microsoft.com/office/word/2006/wordml" xmlns:wps="http://schemas.microsoft.com/office/word/2010/wordprocessingShape" mc:Ignorable="w14 w15 w16se w16cid w16 w16cex w16sdtdh wp14">
   <w:abstractNum w:abstractNumId="0" w15:restartNumberingAfterBreak="0">
     <w:nsid w:val="0E0A553C"/>
     <w:multiLevelType w:val="hybridMultilevel"/>
@@ -2746,7 +5212,7 @@
 </file>
 
 <file path=word/styles.xml><?xml version="1.0" encoding="utf-8"?>
-<w:styles xmlns:mc="http://schemas.openxmlformats.org/markup-compatibility/2006" xmlns:r="http://schemas.openxmlformats.org/officeDocument/2006/relationships" xmlns:w="http://schemas.openxmlformats.org/wordprocessingml/2006/main" xmlns:w14="http://schemas.microsoft.com/office/word/2010/wordml" xmlns:w15="http://schemas.microsoft.com/office/word/2012/wordml" xmlns:w16se="http://schemas.microsoft.com/office/word/2015/wordml/symex" mc:Ignorable="w14 w15 w16se">
+<w:styles xmlns:mc="http://schemas.openxmlformats.org/markup-compatibility/2006" xmlns:r="http://schemas.openxmlformats.org/officeDocument/2006/relationships" xmlns:w="http://schemas.openxmlformats.org/wordprocessingml/2006/main" xmlns:w14="http://schemas.microsoft.com/office/word/2010/wordml" xmlns:w15="http://schemas.microsoft.com/office/word/2012/wordml" xmlns:w16cex="http://schemas.microsoft.com/office/word/2018/wordml/cex" xmlns:w16cid="http://schemas.microsoft.com/office/word/2016/wordml/cid" xmlns:w16="http://schemas.microsoft.com/office/word/2018/wordml" xmlns:w16sdtdh="http://schemas.microsoft.com/office/word/2020/wordml/sdtdatahash" xmlns:w16se="http://schemas.microsoft.com/office/word/2015/wordml/symex" mc:Ignorable="w14 w15 w16se w16cid w16 w16cex w16sdtdh">
   <w:docDefaults>
     <w:rPrDefault>
       <w:rPr>
@@ -2762,7 +5228,7 @@
       </w:pPr>
     </w:pPrDefault>
   </w:docDefaults>
-  <w:latentStyles w:defLockedState="0" w:defUIPriority="99" w:defSemiHidden="0" w:defUnhideWhenUsed="0" w:defQFormat="0" w:count="371">
+  <w:latentStyles w:defLockedState="0" w:defUIPriority="99" w:defSemiHidden="0" w:defUnhideWhenUsed="0" w:defQFormat="0" w:count="376">
     <w:lsdException w:name="Normal" w:uiPriority="0" w:qFormat="1"/>
     <w:lsdException w:name="heading 1" w:uiPriority="9" w:qFormat="1"/>
     <w:lsdException w:name="heading 2" w:semiHidden="1" w:uiPriority="9" w:unhideWhenUsed="1" w:qFormat="1"/>
@@ -3134,8 +5600,13 @@
     <w:lsdException w:name="List Table 5 Dark Accent 6" w:uiPriority="50"/>
     <w:lsdException w:name="List Table 6 Colorful Accent 6" w:uiPriority="51"/>
     <w:lsdException w:name="List Table 7 Colorful Accent 6" w:uiPriority="52"/>
+    <w:lsdException w:name="Mention" w:semiHidden="1" w:unhideWhenUsed="1"/>
+    <w:lsdException w:name="Smart Hyperlink" w:semiHidden="1" w:unhideWhenUsed="1"/>
+    <w:lsdException w:name="Hashtag" w:semiHidden="1" w:unhideWhenUsed="1"/>
+    <w:lsdException w:name="Unresolved Mention" w:semiHidden="1" w:unhideWhenUsed="1"/>
+    <w:lsdException w:name="Smart Link" w:semiHidden="1" w:unhideWhenUsed="1"/>
   </w:latentStyles>
-  <w:style w:type="paragraph" w:default="1" w:styleId="a">
+  <w:style w:type="paragraph" w:default="1" w:styleId="Normal">
     <w:name w:val="Normal"/>
     <w:qFormat/>
     <w:rsid w:val="00965572"/>
@@ -3146,11 +5617,11 @@
       <w:rFonts w:cstheme="minorHAnsi"/>
     </w:rPr>
   </w:style>
-  <w:style w:type="paragraph" w:styleId="1">
+  <w:style w:type="paragraph" w:styleId="Heading1">
     <w:name w:val="heading 1"/>
-    <w:basedOn w:val="a"/>
-    <w:next w:val="a"/>
-    <w:link w:val="10"/>
+    <w:basedOn w:val="Normal"/>
+    <w:next w:val="Normal"/>
+    <w:link w:val="Heading1Char"/>
     <w:uiPriority w:val="9"/>
     <w:qFormat/>
     <w:rsid w:val="003511F8"/>
@@ -3167,11 +5638,11 @@
       <w:szCs w:val="36"/>
     </w:rPr>
   </w:style>
-  <w:style w:type="paragraph" w:styleId="2">
+  <w:style w:type="paragraph" w:styleId="Heading2">
     <w:name w:val="heading 2"/>
-    <w:basedOn w:val="a"/>
-    <w:next w:val="a"/>
-    <w:link w:val="20"/>
+    <w:basedOn w:val="Normal"/>
+    <w:next w:val="Normal"/>
+    <w:link w:val="Heading2Char"/>
     <w:uiPriority w:val="9"/>
     <w:unhideWhenUsed/>
     <w:qFormat/>
@@ -3189,11 +5660,11 @@
       <w:szCs w:val="28"/>
     </w:rPr>
   </w:style>
-  <w:style w:type="paragraph" w:styleId="3">
+  <w:style w:type="paragraph" w:styleId="Heading3">
     <w:name w:val="heading 3"/>
-    <w:basedOn w:val="a"/>
-    <w:next w:val="a"/>
-    <w:link w:val="30"/>
+    <w:basedOn w:val="Normal"/>
+    <w:next w:val="Normal"/>
+    <w:link w:val="Heading3Char"/>
     <w:uiPriority w:val="9"/>
     <w:unhideWhenUsed/>
     <w:qFormat/>
@@ -3212,12 +5683,32 @@
       <w:szCs w:val="24"/>
     </w:rPr>
   </w:style>
-  <w:style w:type="character" w:default="1" w:styleId="a0">
+  <w:style w:type="paragraph" w:styleId="Heading4">
+    <w:name w:val="heading 4"/>
+    <w:basedOn w:val="Normal"/>
+    <w:next w:val="Normal"/>
+    <w:link w:val="Heading4Char"/>
+    <w:uiPriority w:val="9"/>
+    <w:unhideWhenUsed/>
+    <w:qFormat/>
+    <w:rsid w:val="00E13D81"/>
+    <w:pPr>
+      <w:outlineLvl w:val="3"/>
+    </w:pPr>
+    <w:rPr>
+      <w:b/>
+      <w:bCs/>
+      <w:color w:val="A6A6A6" w:themeColor="background1" w:themeShade="A6"/>
+      <w:sz w:val="20"/>
+    </w:rPr>
+  </w:style>
+  <w:style w:type="character" w:default="1" w:styleId="DefaultParagraphFont">
     <w:name w:val="Default Paragraph Font"/>
     <w:uiPriority w:val="1"/>
+    <w:semiHidden/>
     <w:unhideWhenUsed/>
   </w:style>
-  <w:style w:type="table" w:default="1" w:styleId="a1">
+  <w:style w:type="table" w:default="1" w:styleId="TableNormal">
     <w:name w:val="Normal Table"/>
     <w:uiPriority w:val="99"/>
     <w:semiHidden/>
@@ -3232,16 +5723,16 @@
       </w:tblCellMar>
     </w:tblPr>
   </w:style>
-  <w:style w:type="numbering" w:default="1" w:styleId="a2">
+  <w:style w:type="numbering" w:default="1" w:styleId="NoList">
     <w:name w:val="No List"/>
     <w:uiPriority w:val="99"/>
     <w:semiHidden/>
     <w:unhideWhenUsed/>
   </w:style>
-  <w:style w:type="paragraph" w:styleId="a3">
+  <w:style w:type="paragraph" w:styleId="Header">
     <w:name w:val="header"/>
-    <w:basedOn w:val="a"/>
-    <w:link w:val="a4"/>
+    <w:basedOn w:val="Normal"/>
+    <w:link w:val="HeaderChar"/>
     <w:uiPriority w:val="99"/>
     <w:unhideWhenUsed/>
     <w:rsid w:val="00D141F8"/>
@@ -3253,17 +5744,17 @@
       <w:spacing w:after="0" w:line="240" w:lineRule="auto"/>
     </w:pPr>
   </w:style>
-  <w:style w:type="character" w:customStyle="1" w:styleId="a4">
-    <w:name w:val="כותרת עליונה תו"/>
-    <w:basedOn w:val="a0"/>
-    <w:link w:val="a3"/>
+  <w:style w:type="character" w:customStyle="1" w:styleId="HeaderChar">
+    <w:name w:val="Header Char"/>
+    <w:basedOn w:val="DefaultParagraphFont"/>
+    <w:link w:val="Header"/>
     <w:uiPriority w:val="99"/>
     <w:rsid w:val="00D141F8"/>
   </w:style>
-  <w:style w:type="paragraph" w:styleId="a5">
+  <w:style w:type="paragraph" w:styleId="Footer">
     <w:name w:val="footer"/>
-    <w:basedOn w:val="a"/>
-    <w:link w:val="a6"/>
+    <w:basedOn w:val="Normal"/>
+    <w:link w:val="FooterChar"/>
     <w:uiPriority w:val="99"/>
     <w:unhideWhenUsed/>
     <w:rsid w:val="00D141F8"/>
@@ -3275,17 +5766,17 @@
       <w:spacing w:after="0" w:line="240" w:lineRule="auto"/>
     </w:pPr>
   </w:style>
-  <w:style w:type="character" w:customStyle="1" w:styleId="a6">
-    <w:name w:val="כותרת תחתונה תו"/>
-    <w:basedOn w:val="a0"/>
-    <w:link w:val="a5"/>
+  <w:style w:type="character" w:customStyle="1" w:styleId="FooterChar">
+    <w:name w:val="Footer Char"/>
+    <w:basedOn w:val="DefaultParagraphFont"/>
+    <w:link w:val="Footer"/>
     <w:uiPriority w:val="99"/>
     <w:rsid w:val="00D141F8"/>
   </w:style>
   <w:style w:type="paragraph" w:styleId="TOC1">
     <w:name w:val="toc 1"/>
-    <w:basedOn w:val="a"/>
-    <w:next w:val="a"/>
+    <w:basedOn w:val="Normal"/>
+    <w:next w:val="Normal"/>
     <w:autoRedefine/>
     <w:uiPriority w:val="39"/>
     <w:unhideWhenUsed/>
@@ -3302,8 +5793,8 @@
   </w:style>
   <w:style w:type="paragraph" w:styleId="TOC2">
     <w:name w:val="toc 2"/>
-    <w:basedOn w:val="a"/>
-    <w:next w:val="a"/>
+    <w:basedOn w:val="Normal"/>
+    <w:next w:val="Normal"/>
     <w:autoRedefine/>
     <w:uiPriority w:val="39"/>
     <w:unhideWhenUsed/>
@@ -3319,8 +5810,8 @@
   </w:style>
   <w:style w:type="paragraph" w:styleId="TOC3">
     <w:name w:val="toc 3"/>
-    <w:basedOn w:val="a"/>
-    <w:next w:val="a"/>
+    <w:basedOn w:val="Normal"/>
+    <w:next w:val="Normal"/>
     <w:autoRedefine/>
     <w:uiPriority w:val="39"/>
     <w:unhideWhenUsed/>
@@ -3337,26 +5828,27 @@
   </w:style>
   <w:style w:type="paragraph" w:styleId="TOC4">
     <w:name w:val="toc 4"/>
-    <w:basedOn w:val="a"/>
-    <w:next w:val="a"/>
+    <w:basedOn w:val="Normal"/>
+    <w:next w:val="Normal"/>
     <w:autoRedefine/>
     <w:uiPriority w:val="39"/>
     <w:unhideWhenUsed/>
-    <w:rsid w:val="00965572"/>
+    <w:rsid w:val="003F1D97"/>
     <w:pPr>
       <w:spacing w:after="0"/>
       <w:ind w:left="660"/>
     </w:pPr>
     <w:rPr>
-      <w:rFonts w:cs="Times New Roman"/>
+      <w:rFonts w:asciiTheme="majorHAnsi" w:hAnsiTheme="majorHAnsi" w:cstheme="majorHAnsi"/>
+      <w:color w:val="A6A6A6" w:themeColor="background1" w:themeShade="A6"/>
       <w:sz w:val="20"/>
       <w:szCs w:val="20"/>
     </w:rPr>
   </w:style>
   <w:style w:type="paragraph" w:styleId="TOC5">
     <w:name w:val="toc 5"/>
-    <w:basedOn w:val="a"/>
-    <w:next w:val="a"/>
+    <w:basedOn w:val="Normal"/>
+    <w:next w:val="Normal"/>
     <w:autoRedefine/>
     <w:uiPriority w:val="39"/>
     <w:unhideWhenUsed/>
@@ -3373,8 +5865,8 @@
   </w:style>
   <w:style w:type="paragraph" w:styleId="TOC6">
     <w:name w:val="toc 6"/>
-    <w:basedOn w:val="a"/>
-    <w:next w:val="a"/>
+    <w:basedOn w:val="Normal"/>
+    <w:next w:val="Normal"/>
     <w:autoRedefine/>
     <w:uiPriority w:val="39"/>
     <w:unhideWhenUsed/>
@@ -3391,8 +5883,8 @@
   </w:style>
   <w:style w:type="paragraph" w:styleId="TOC7">
     <w:name w:val="toc 7"/>
-    <w:basedOn w:val="a"/>
-    <w:next w:val="a"/>
+    <w:basedOn w:val="Normal"/>
+    <w:next w:val="Normal"/>
     <w:autoRedefine/>
     <w:uiPriority w:val="39"/>
     <w:unhideWhenUsed/>
@@ -3409,8 +5901,8 @@
   </w:style>
   <w:style w:type="paragraph" w:styleId="TOC8">
     <w:name w:val="toc 8"/>
-    <w:basedOn w:val="a"/>
-    <w:next w:val="a"/>
+    <w:basedOn w:val="Normal"/>
+    <w:next w:val="Normal"/>
     <w:autoRedefine/>
     <w:uiPriority w:val="39"/>
     <w:unhideWhenUsed/>
@@ -3427,8 +5919,8 @@
   </w:style>
   <w:style w:type="paragraph" w:styleId="TOC9">
     <w:name w:val="toc 9"/>
-    <w:basedOn w:val="a"/>
-    <w:next w:val="a"/>
+    <w:basedOn w:val="Normal"/>
+    <w:next w:val="Normal"/>
     <w:autoRedefine/>
     <w:uiPriority w:val="39"/>
     <w:unhideWhenUsed/>
@@ -3443,10 +5935,10 @@
       <w:szCs w:val="20"/>
     </w:rPr>
   </w:style>
-  <w:style w:type="character" w:customStyle="1" w:styleId="10">
-    <w:name w:val="כותרת 1 תו"/>
-    <w:basedOn w:val="a0"/>
-    <w:link w:val="1"/>
+  <w:style w:type="character" w:customStyle="1" w:styleId="Heading1Char">
+    <w:name w:val="Heading 1 Char"/>
+    <w:basedOn w:val="DefaultParagraphFont"/>
+    <w:link w:val="Heading1"/>
     <w:uiPriority w:val="9"/>
     <w:rsid w:val="003511F8"/>
     <w:rPr>
@@ -3458,7 +5950,7 @@
   </w:style>
   <w:style w:type="character" w:styleId="Hyperlink">
     <w:name w:val="Hyperlink"/>
-    <w:basedOn w:val="a0"/>
+    <w:basedOn w:val="DefaultParagraphFont"/>
     <w:uiPriority w:val="99"/>
     <w:unhideWhenUsed/>
     <w:rsid w:val="00965572"/>
@@ -3467,11 +5959,11 @@
       <w:u w:val="single"/>
     </w:rPr>
   </w:style>
-  <w:style w:type="paragraph" w:styleId="a7">
+  <w:style w:type="paragraph" w:styleId="Title">
     <w:name w:val="Title"/>
-    <w:basedOn w:val="a"/>
-    <w:next w:val="a"/>
-    <w:link w:val="a8"/>
+    <w:basedOn w:val="Normal"/>
+    <w:next w:val="Normal"/>
+    <w:link w:val="TitleChar"/>
     <w:uiPriority w:val="10"/>
     <w:qFormat/>
     <w:rsid w:val="00807A20"/>
@@ -3487,10 +5979,10 @@
       <w:szCs w:val="56"/>
     </w:rPr>
   </w:style>
-  <w:style w:type="character" w:customStyle="1" w:styleId="a8">
-    <w:name w:val="כותרת טקסט תו"/>
-    <w:basedOn w:val="a0"/>
-    <w:link w:val="a7"/>
+  <w:style w:type="character" w:customStyle="1" w:styleId="TitleChar">
+    <w:name w:val="Title Char"/>
+    <w:basedOn w:val="DefaultParagraphFont"/>
+    <w:link w:val="Title"/>
     <w:uiPriority w:val="10"/>
     <w:rsid w:val="00807A20"/>
     <w:rPr>
@@ -3501,9 +5993,9 @@
       <w:szCs w:val="56"/>
     </w:rPr>
   </w:style>
-  <w:style w:type="paragraph" w:styleId="a9">
+  <w:style w:type="paragraph" w:styleId="ListParagraph">
     <w:name w:val="List Paragraph"/>
-    <w:basedOn w:val="a"/>
+    <w:basedOn w:val="Normal"/>
     <w:uiPriority w:val="34"/>
     <w:qFormat/>
     <w:rsid w:val="00084806"/>
@@ -3512,11 +6004,11 @@
       <w:contextualSpacing/>
     </w:pPr>
   </w:style>
-  <w:style w:type="paragraph" w:styleId="aa">
+  <w:style w:type="paragraph" w:styleId="Subtitle">
     <w:name w:val="Subtitle"/>
-    <w:basedOn w:val="a"/>
-    <w:next w:val="a"/>
-    <w:link w:val="ab"/>
+    <w:basedOn w:val="Normal"/>
+    <w:next w:val="Normal"/>
+    <w:link w:val="SubtitleChar"/>
     <w:uiPriority w:val="11"/>
     <w:qFormat/>
     <w:rsid w:val="00953902"/>
@@ -3531,10 +6023,10 @@
       <w:spacing w:val="15"/>
     </w:rPr>
   </w:style>
-  <w:style w:type="character" w:customStyle="1" w:styleId="ab">
-    <w:name w:val="כותרת משנה תו"/>
-    <w:basedOn w:val="a0"/>
-    <w:link w:val="aa"/>
+  <w:style w:type="character" w:customStyle="1" w:styleId="SubtitleChar">
+    <w:name w:val="Subtitle Char"/>
+    <w:basedOn w:val="DefaultParagraphFont"/>
+    <w:link w:val="Subtitle"/>
     <w:uiPriority w:val="11"/>
     <w:rsid w:val="00953902"/>
     <w:rPr>
@@ -3543,10 +6035,10 @@
       <w:spacing w:val="15"/>
     </w:rPr>
   </w:style>
-  <w:style w:type="character" w:customStyle="1" w:styleId="20">
-    <w:name w:val="כותרת 2 תו"/>
-    <w:basedOn w:val="a0"/>
-    <w:link w:val="2"/>
+  <w:style w:type="character" w:customStyle="1" w:styleId="Heading2Char">
+    <w:name w:val="Heading 2 Char"/>
+    <w:basedOn w:val="DefaultParagraphFont"/>
+    <w:link w:val="Heading2"/>
     <w:uiPriority w:val="9"/>
     <w:rsid w:val="003511F8"/>
     <w:rPr>
@@ -3556,10 +6048,10 @@
       <w:szCs w:val="28"/>
     </w:rPr>
   </w:style>
-  <w:style w:type="character" w:customStyle="1" w:styleId="30">
-    <w:name w:val="כותרת 3 תו"/>
-    <w:basedOn w:val="a0"/>
-    <w:link w:val="3"/>
+  <w:style w:type="character" w:customStyle="1" w:styleId="Heading3Char">
+    <w:name w:val="Heading 3 Char"/>
+    <w:basedOn w:val="DefaultParagraphFont"/>
+    <w:link w:val="Heading3"/>
     <w:uiPriority w:val="9"/>
     <w:rsid w:val="00C43400"/>
     <w:rPr>
@@ -3568,6 +6060,90 @@
       <w:color w:val="808080" w:themeColor="background1" w:themeShade="80"/>
       <w:sz w:val="24"/>
       <w:szCs w:val="24"/>
+    </w:rPr>
+  </w:style>
+  <w:style w:type="paragraph" w:styleId="NoSpacing">
+    <w:name w:val="No Spacing"/>
+    <w:uiPriority w:val="1"/>
+    <w:qFormat/>
+    <w:rsid w:val="00A45B6A"/>
+    <w:pPr>
+      <w:bidi/>
+      <w:spacing w:after="0" w:line="240" w:lineRule="auto"/>
+    </w:pPr>
+    <w:rPr>
+      <w:rFonts w:cstheme="minorHAnsi"/>
+    </w:rPr>
+  </w:style>
+  <w:style w:type="paragraph" w:customStyle="1" w:styleId="Code">
+    <w:name w:val="Code"/>
+    <w:basedOn w:val="Normal"/>
+    <w:link w:val="CodeChar"/>
+    <w:qFormat/>
+    <w:rsid w:val="00A45B6A"/>
+    <w:rPr>
+      <w:rFonts w:ascii="Courier New" w:hAnsi="Courier New"/>
+    </w:rPr>
+  </w:style>
+  <w:style w:type="table" w:styleId="TableGrid">
+    <w:name w:val="Table Grid"/>
+    <w:basedOn w:val="TableNormal"/>
+    <w:uiPriority w:val="39"/>
+    <w:rsid w:val="00A45B6A"/>
+    <w:pPr>
+      <w:spacing w:after="0" w:line="240" w:lineRule="auto"/>
+    </w:pPr>
+    <w:tblPr>
+      <w:tblBorders>
+        <w:top w:val="single" w:sz="4" w:space="0" w:color="auto"/>
+        <w:left w:val="single" w:sz="4" w:space="0" w:color="auto"/>
+        <w:bottom w:val="single" w:sz="4" w:space="0" w:color="auto"/>
+        <w:right w:val="single" w:sz="4" w:space="0" w:color="auto"/>
+        <w:insideH w:val="single" w:sz="4" w:space="0" w:color="auto"/>
+        <w:insideV w:val="single" w:sz="4" w:space="0" w:color="auto"/>
+      </w:tblBorders>
+    </w:tblPr>
+  </w:style>
+  <w:style w:type="character" w:customStyle="1" w:styleId="CodeChar">
+    <w:name w:val="Code Char"/>
+    <w:basedOn w:val="DefaultParagraphFont"/>
+    <w:link w:val="Code"/>
+    <w:rsid w:val="00A45B6A"/>
+    <w:rPr>
+      <w:rFonts w:ascii="Courier New" w:hAnsi="Courier New" w:cstheme="minorHAnsi"/>
+    </w:rPr>
+  </w:style>
+  <w:style w:type="paragraph" w:styleId="Caption">
+    <w:name w:val="caption"/>
+    <w:basedOn w:val="Normal"/>
+    <w:next w:val="Normal"/>
+    <w:uiPriority w:val="35"/>
+    <w:unhideWhenUsed/>
+    <w:qFormat/>
+    <w:rsid w:val="008C06BD"/>
+    <w:pPr>
+      <w:spacing w:after="200" w:line="240" w:lineRule="auto"/>
+    </w:pPr>
+    <w:rPr>
+      <w:i/>
+      <w:iCs/>
+      <w:color w:val="44546A" w:themeColor="text2"/>
+      <w:sz w:val="18"/>
+      <w:szCs w:val="18"/>
+    </w:rPr>
+  </w:style>
+  <w:style w:type="character" w:customStyle="1" w:styleId="Heading4Char">
+    <w:name w:val="Heading 4 Char"/>
+    <w:basedOn w:val="DefaultParagraphFont"/>
+    <w:link w:val="Heading4"/>
+    <w:uiPriority w:val="9"/>
+    <w:rsid w:val="00E13D81"/>
+    <w:rPr>
+      <w:rFonts w:cstheme="minorHAnsi"/>
+      <w:b/>
+      <w:bCs/>
+      <w:color w:val="A6A6A6" w:themeColor="background1" w:themeShade="A6"/>
+      <w:sz w:val="20"/>
     </w:rPr>
   </w:style>
 </w:styles>

</xml_diff>

<commit_message>
Finish OpenGL section of book
</commit_message>
<xml_diff>
--- a/ספר פרויקט - ערן גודסי.docx
+++ b/ספר פרויקט - ערן גודסי.docx
@@ -1,6 +1,6 @@
 
 <file path=word/document.xml><?xml version="1.0" encoding="utf-8"?>
-<w:document xmlns:wpc="http://schemas.microsoft.com/office/word/2010/wordprocessingCanvas" xmlns:cx="http://schemas.microsoft.com/office/drawing/2014/chartex" xmlns:cx1="http://schemas.microsoft.com/office/drawing/2015/9/8/chartex" xmlns:cx2="http://schemas.microsoft.com/office/drawing/2015/10/21/chartex" xmlns:cx3="http://schemas.microsoft.com/office/drawing/2016/5/9/chartex" xmlns:cx4="http://schemas.microsoft.com/office/drawing/2016/5/10/chartex" xmlns:cx5="http://schemas.microsoft.com/office/drawing/2016/5/11/chartex" xmlns:cx6="http://schemas.microsoft.com/office/drawing/2016/5/12/chartex" xmlns:cx7="http://schemas.microsoft.com/office/drawing/2016/5/13/chartex" xmlns:cx8="http://schemas.microsoft.com/office/drawing/2016/5/14/chartex" xmlns:mc="http://schemas.openxmlformats.org/markup-compatibility/2006" xmlns:aink="http://schemas.microsoft.com/office/drawing/2016/ink" xmlns:am3d="http://schemas.microsoft.com/office/drawing/2017/model3d" xmlns:o="urn:schemas-microsoft-com:office:office" xmlns:r="http://schemas.openxmlformats.org/officeDocument/2006/relationships" xmlns:m="http://schemas.openxmlformats.org/officeDocument/2006/math" xmlns:v="urn:schemas-microsoft-com:vml" xmlns:wp14="http://schemas.microsoft.com/office/word/2010/wordprocessingDrawing" xmlns:wp="http://schemas.openxmlformats.org/drawingml/2006/wordprocessingDrawing" xmlns:w10="urn:schemas-microsoft-com:office:word" xmlns:w="http://schemas.openxmlformats.org/wordprocessingml/2006/main" xmlns:w14="http://schemas.microsoft.com/office/word/2010/wordml" xmlns:w15="http://schemas.microsoft.com/office/word/2012/wordml" xmlns:w16cex="http://schemas.microsoft.com/office/word/2018/wordml/cex" xmlns:w16cid="http://schemas.microsoft.com/office/word/2016/wordml/cid" xmlns:w16="http://schemas.microsoft.com/office/word/2018/wordml" xmlns:w16sdtdh="http://schemas.microsoft.com/office/word/2020/wordml/sdtdatahash" xmlns:w16se="http://schemas.microsoft.com/office/word/2015/wordml/symex" xmlns:wpg="http://schemas.microsoft.com/office/word/2010/wordprocessingGroup" xmlns:wpi="http://schemas.microsoft.com/office/word/2010/wordprocessingInk" xmlns:wne="http://schemas.microsoft.com/office/word/2006/wordml" xmlns:wps="http://schemas.microsoft.com/office/word/2010/wordprocessingShape" mc:Ignorable="w14 w15 w16se w16cid w16 w16cex w16sdtdh wp14">
+<w:document xmlns:wpc="http://schemas.microsoft.com/office/word/2010/wordprocessingCanvas" xmlns:cx="http://schemas.microsoft.com/office/drawing/2014/chartex" xmlns:mc="http://schemas.openxmlformats.org/markup-compatibility/2006" xmlns:o="urn:schemas-microsoft-com:office:office" xmlns:r="http://schemas.openxmlformats.org/officeDocument/2006/relationships" xmlns:m="http://schemas.openxmlformats.org/officeDocument/2006/math" xmlns:v="urn:schemas-microsoft-com:vml" xmlns:wp14="http://schemas.microsoft.com/office/word/2010/wordprocessingDrawing" xmlns:wp="http://schemas.openxmlformats.org/drawingml/2006/wordprocessingDrawing" xmlns:w10="urn:schemas-microsoft-com:office:word" xmlns:w="http://schemas.openxmlformats.org/wordprocessingml/2006/main" xmlns:w14="http://schemas.microsoft.com/office/word/2010/wordml" xmlns:w15="http://schemas.microsoft.com/office/word/2012/wordml" xmlns:w16se="http://schemas.microsoft.com/office/word/2015/wordml/symex" xmlns:wpg="http://schemas.microsoft.com/office/word/2010/wordprocessingGroup" xmlns:wpi="http://schemas.microsoft.com/office/word/2010/wordprocessingInk" xmlns:wne="http://schemas.microsoft.com/office/word/2006/wordml" xmlns:wps="http://schemas.microsoft.com/office/word/2010/wordprocessingShape" mc:Ignorable="w14 w15 w16se wp14">
   <w:body>
     <w:p>
       <w:pPr>
@@ -46,14 +46,26 @@
           <w:szCs w:val="36"/>
           <w:rtl/>
         </w:rPr>
-        <w:t>מגיש: ערן גודסי</w:t>
-      </w:r>
+        <w:t xml:space="preserve">מגיש: ערן </w:t>
+      </w:r>
+      <w:proofErr w:type="spellStart"/>
+      <w:r>
+        <w:rPr>
+          <w:rFonts w:hint="cs"/>
+          <w:sz w:val="36"/>
+          <w:szCs w:val="36"/>
+          <w:rtl/>
+        </w:rPr>
+        <w:t>גודסי</w:t>
+      </w:r>
+      <w:proofErr w:type="spellEnd"/>
     </w:p>
     <w:p>
       <w:pPr>
         <w:spacing w:line="360" w:lineRule="auto"/>
         <w:jc w:val="center"/>
         <w:rPr>
+          <w:rFonts w:hint="cs"/>
           <w:sz w:val="36"/>
           <w:szCs w:val="36"/>
           <w:rtl/>
@@ -66,7 +78,7 @@
           <w:szCs w:val="36"/>
           <w:rtl/>
         </w:rPr>
-        <w:t>מנחה: ענת שלוס</w:t>
+        <w:t>ת.ז: 214495517</w:t>
       </w:r>
     </w:p>
     <w:p>
@@ -86,7 +98,7 @@
           <w:szCs w:val="36"/>
           <w:rtl/>
         </w:rPr>
-        <w:t>ביה"ס: החקלאי אורט פרדס-חנה כרכור</w:t>
+        <w:t>מנחה: ענת שלוס</w:t>
       </w:r>
     </w:p>
     <w:p>
@@ -106,6 +118,26 @@
           <w:szCs w:val="36"/>
           <w:rtl/>
         </w:rPr>
+        <w:t>ביה"ס: החקלאי אורט פרדס-חנה כרכור</w:t>
+      </w:r>
+    </w:p>
+    <w:p>
+      <w:pPr>
+        <w:spacing w:line="360" w:lineRule="auto"/>
+        <w:jc w:val="center"/>
+        <w:rPr>
+          <w:sz w:val="36"/>
+          <w:szCs w:val="36"/>
+          <w:rtl/>
+        </w:rPr>
+      </w:pPr>
+      <w:r>
+        <w:rPr>
+          <w:rFonts w:hint="cs"/>
+          <w:sz w:val="36"/>
+          <w:szCs w:val="36"/>
+          <w:rtl/>
+        </w:rPr>
         <w:t>תאריך הגשה: 31.05.2021</w:t>
       </w:r>
     </w:p>
@@ -116,7 +148,6 @@
         <w:rPr>
           <w:sz w:val="36"/>
           <w:szCs w:val="36"/>
-          <w:rtl/>
         </w:rPr>
       </w:pPr>
       <w:r>
@@ -132,15 +163,16 @@
       <w:pPr>
         <w:spacing w:line="360" w:lineRule="auto"/>
         <w:rPr>
+          <w:rFonts w:hint="cs"/>
           <w:sz w:val="36"/>
           <w:szCs w:val="36"/>
           <w:rtl/>
         </w:rPr>
       </w:pPr>
-      <w:bookmarkStart w:id="0" w:name="_Toc73231977"/>
-      <w:r>
-        <w:rPr>
-          <w:rStyle w:val="Heading1Char"/>
+      <w:bookmarkStart w:id="0" w:name="_Toc73272772"/>
+      <w:r>
+        <w:rPr>
+          <w:rStyle w:val="10"/>
           <w:rFonts w:hint="cs"/>
           <w:rtl/>
         </w:rPr>
@@ -149,7 +181,7 @@
       </w:r>
       <w:r>
         <w:rPr>
-          <w:rStyle w:val="Heading1Char"/>
+          <w:rStyle w:val="10"/>
           <w:rFonts w:hint="cs"/>
           <w:rtl/>
         </w:rPr>
@@ -180,7 +212,6 @@
           <w:sz w:val="22"/>
           <w:szCs w:val="22"/>
           <w:rtl/>
-          <w:lang w:val="en-IL" w:eastAsia="en-IL"/>
         </w:rPr>
       </w:pPr>
       <w:r>
@@ -265,7 +296,7 @@
         </w:rPr>
         <w:fldChar w:fldCharType="separate"/>
       </w:r>
-      <w:hyperlink w:anchor="_Toc73231977" w:history="1">
+      <w:hyperlink w:anchor="_Toc73272772" w:history="1">
         <w:r>
           <w:rPr>
             <w:rStyle w:val="Hyperlink"/>
@@ -284,8 +315,8 @@
         </w:r>
         <w:r>
           <w:rPr>
-            <w:noProof/>
-            <w:webHidden/>
+            <w:rStyle w:val="Hyperlink"/>
+            <w:noProof/>
             <w:rtl/>
           </w:rPr>
           <w:fldChar w:fldCharType="begin"/>
@@ -303,22 +334,22 @@
             <w:noProof/>
             <w:webHidden/>
           </w:rPr>
-          <w:instrText>PAGEREF</w:instrText>
-        </w:r>
-        <w:r>
-          <w:rPr>
-            <w:noProof/>
-            <w:webHidden/>
-            <w:rtl/>
-          </w:rPr>
-          <w:instrText xml:space="preserve"> _</w:instrText>
-        </w:r>
-        <w:r>
-          <w:rPr>
-            <w:noProof/>
-            <w:webHidden/>
-          </w:rPr>
-          <w:instrText>Toc73231977 \h</w:instrText>
+          <w:instrText xml:space="preserve">PAGEREF </w:instrText>
+        </w:r>
+        <w:r>
+          <w:rPr>
+            <w:noProof/>
+            <w:webHidden/>
+            <w:rtl/>
+          </w:rPr>
+          <w:instrText>_</w:instrText>
+        </w:r>
+        <w:r>
+          <w:rPr>
+            <w:noProof/>
+            <w:webHidden/>
+          </w:rPr>
+          <w:instrText>Toc73272772 \h</w:instrText>
         </w:r>
         <w:r>
           <w:rPr>
@@ -330,15 +361,15 @@
         </w:r>
         <w:r>
           <w:rPr>
-            <w:noProof/>
-            <w:webHidden/>
-            <w:rtl/>
-          </w:rPr>
-        </w:r>
-        <w:r>
-          <w:rPr>
-            <w:noProof/>
-            <w:webHidden/>
+            <w:rStyle w:val="Hyperlink"/>
+            <w:noProof/>
+            <w:rtl/>
+          </w:rPr>
+        </w:r>
+        <w:r>
+          <w:rPr>
+            <w:rStyle w:val="Hyperlink"/>
+            <w:noProof/>
             <w:rtl/>
           </w:rPr>
           <w:fldChar w:fldCharType="separate"/>
@@ -353,8 +384,8 @@
         </w:r>
         <w:r>
           <w:rPr>
-            <w:noProof/>
-            <w:webHidden/>
+            <w:rStyle w:val="Hyperlink"/>
+            <w:noProof/>
             <w:rtl/>
           </w:rPr>
           <w:fldChar w:fldCharType="end"/>
@@ -375,10 +406,9 @@
           <w:sz w:val="22"/>
           <w:szCs w:val="22"/>
           <w:rtl/>
-          <w:lang w:val="en-IL" w:eastAsia="en-IL"/>
-        </w:rPr>
-      </w:pPr>
-      <w:hyperlink w:anchor="_Toc73231978" w:history="1">
+        </w:rPr>
+      </w:pPr>
+      <w:hyperlink w:anchor="_Toc73272773" w:history="1">
         <w:r>
           <w:rPr>
             <w:rStyle w:val="Hyperlink"/>
@@ -397,8 +427,8 @@
         </w:r>
         <w:r>
           <w:rPr>
-            <w:noProof/>
-            <w:webHidden/>
+            <w:rStyle w:val="Hyperlink"/>
+            <w:noProof/>
             <w:rtl/>
           </w:rPr>
           <w:fldChar w:fldCharType="begin"/>
@@ -416,22 +446,22 @@
             <w:noProof/>
             <w:webHidden/>
           </w:rPr>
-          <w:instrText>PAGEREF</w:instrText>
-        </w:r>
-        <w:r>
-          <w:rPr>
-            <w:noProof/>
-            <w:webHidden/>
-            <w:rtl/>
-          </w:rPr>
-          <w:instrText xml:space="preserve"> _</w:instrText>
-        </w:r>
-        <w:r>
-          <w:rPr>
-            <w:noProof/>
-            <w:webHidden/>
-          </w:rPr>
-          <w:instrText>Toc73231978 \h</w:instrText>
+          <w:instrText xml:space="preserve">PAGEREF </w:instrText>
+        </w:r>
+        <w:r>
+          <w:rPr>
+            <w:noProof/>
+            <w:webHidden/>
+            <w:rtl/>
+          </w:rPr>
+          <w:instrText>_</w:instrText>
+        </w:r>
+        <w:r>
+          <w:rPr>
+            <w:noProof/>
+            <w:webHidden/>
+          </w:rPr>
+          <w:instrText>Toc73272773 \h</w:instrText>
         </w:r>
         <w:r>
           <w:rPr>
@@ -443,15 +473,15 @@
         </w:r>
         <w:r>
           <w:rPr>
-            <w:noProof/>
-            <w:webHidden/>
-            <w:rtl/>
-          </w:rPr>
-        </w:r>
-        <w:r>
-          <w:rPr>
-            <w:noProof/>
-            <w:webHidden/>
+            <w:rStyle w:val="Hyperlink"/>
+            <w:noProof/>
+            <w:rtl/>
+          </w:rPr>
+        </w:r>
+        <w:r>
+          <w:rPr>
+            <w:rStyle w:val="Hyperlink"/>
+            <w:noProof/>
             <w:rtl/>
           </w:rPr>
           <w:fldChar w:fldCharType="separate"/>
@@ -466,8 +496,8 @@
         </w:r>
         <w:r>
           <w:rPr>
-            <w:noProof/>
-            <w:webHidden/>
+            <w:rStyle w:val="Hyperlink"/>
+            <w:noProof/>
             <w:rtl/>
           </w:rPr>
           <w:fldChar w:fldCharType="end"/>
@@ -488,10 +518,9 @@
           <w:sz w:val="22"/>
           <w:szCs w:val="22"/>
           <w:rtl/>
-          <w:lang w:val="en-IL" w:eastAsia="en-IL"/>
-        </w:rPr>
-      </w:pPr>
-      <w:hyperlink w:anchor="_Toc73231979" w:history="1">
+        </w:rPr>
+      </w:pPr>
+      <w:hyperlink w:anchor="_Toc73272774" w:history="1">
         <w:r>
           <w:rPr>
             <w:rStyle w:val="Hyperlink"/>
@@ -510,8 +539,8 @@
         </w:r>
         <w:r>
           <w:rPr>
-            <w:noProof/>
-            <w:webHidden/>
+            <w:rStyle w:val="Hyperlink"/>
+            <w:noProof/>
             <w:rtl/>
           </w:rPr>
           <w:fldChar w:fldCharType="begin"/>
@@ -529,22 +558,22 @@
             <w:noProof/>
             <w:webHidden/>
           </w:rPr>
-          <w:instrText>PAGEREF</w:instrText>
-        </w:r>
-        <w:r>
-          <w:rPr>
-            <w:noProof/>
-            <w:webHidden/>
-            <w:rtl/>
-          </w:rPr>
-          <w:instrText xml:space="preserve"> _</w:instrText>
-        </w:r>
-        <w:r>
-          <w:rPr>
-            <w:noProof/>
-            <w:webHidden/>
-          </w:rPr>
-          <w:instrText>Toc73231979 \h</w:instrText>
+          <w:instrText xml:space="preserve">PAGEREF </w:instrText>
+        </w:r>
+        <w:r>
+          <w:rPr>
+            <w:noProof/>
+            <w:webHidden/>
+            <w:rtl/>
+          </w:rPr>
+          <w:instrText>_</w:instrText>
+        </w:r>
+        <w:r>
+          <w:rPr>
+            <w:noProof/>
+            <w:webHidden/>
+          </w:rPr>
+          <w:instrText>Toc73272774 \h</w:instrText>
         </w:r>
         <w:r>
           <w:rPr>
@@ -556,15 +585,15 @@
         </w:r>
         <w:r>
           <w:rPr>
-            <w:noProof/>
-            <w:webHidden/>
-            <w:rtl/>
-          </w:rPr>
-        </w:r>
-        <w:r>
-          <w:rPr>
-            <w:noProof/>
-            <w:webHidden/>
+            <w:rStyle w:val="Hyperlink"/>
+            <w:noProof/>
+            <w:rtl/>
+          </w:rPr>
+        </w:r>
+        <w:r>
+          <w:rPr>
+            <w:rStyle w:val="Hyperlink"/>
+            <w:noProof/>
             <w:rtl/>
           </w:rPr>
           <w:fldChar w:fldCharType="separate"/>
@@ -579,8 +608,8 @@
         </w:r>
         <w:r>
           <w:rPr>
-            <w:noProof/>
-            <w:webHidden/>
+            <w:rStyle w:val="Hyperlink"/>
+            <w:noProof/>
             <w:rtl/>
           </w:rPr>
           <w:fldChar w:fldCharType="end"/>
@@ -599,10 +628,9 @@
           <w:noProof/>
           <w:color w:val="auto"/>
           <w:rtl/>
-          <w:lang w:val="en-IL" w:eastAsia="en-IL"/>
-        </w:rPr>
-      </w:pPr>
-      <w:hyperlink w:anchor="_Toc73231980" w:history="1">
+        </w:rPr>
+      </w:pPr>
+      <w:hyperlink w:anchor="_Toc73272775" w:history="1">
         <w:r>
           <w:rPr>
             <w:rStyle w:val="Hyperlink"/>
@@ -621,8 +649,8 @@
         </w:r>
         <w:r>
           <w:rPr>
-            <w:noProof/>
-            <w:webHidden/>
+            <w:rStyle w:val="Hyperlink"/>
+            <w:noProof/>
             <w:rtl/>
           </w:rPr>
           <w:fldChar w:fldCharType="begin"/>
@@ -640,22 +668,22 @@
             <w:noProof/>
             <w:webHidden/>
           </w:rPr>
-          <w:instrText>PAGEREF</w:instrText>
-        </w:r>
-        <w:r>
-          <w:rPr>
-            <w:noProof/>
-            <w:webHidden/>
-            <w:rtl/>
-          </w:rPr>
-          <w:instrText xml:space="preserve"> _</w:instrText>
-        </w:r>
-        <w:r>
-          <w:rPr>
-            <w:noProof/>
-            <w:webHidden/>
-          </w:rPr>
-          <w:instrText>Toc73231980 \h</w:instrText>
+          <w:instrText xml:space="preserve">PAGEREF </w:instrText>
+        </w:r>
+        <w:r>
+          <w:rPr>
+            <w:noProof/>
+            <w:webHidden/>
+            <w:rtl/>
+          </w:rPr>
+          <w:instrText>_</w:instrText>
+        </w:r>
+        <w:r>
+          <w:rPr>
+            <w:noProof/>
+            <w:webHidden/>
+          </w:rPr>
+          <w:instrText>Toc73272775 \h</w:instrText>
         </w:r>
         <w:r>
           <w:rPr>
@@ -667,15 +695,15 @@
         </w:r>
         <w:r>
           <w:rPr>
-            <w:noProof/>
-            <w:webHidden/>
-            <w:rtl/>
-          </w:rPr>
-        </w:r>
-        <w:r>
-          <w:rPr>
-            <w:noProof/>
-            <w:webHidden/>
+            <w:rStyle w:val="Hyperlink"/>
+            <w:noProof/>
+            <w:rtl/>
+          </w:rPr>
+        </w:r>
+        <w:r>
+          <w:rPr>
+            <w:rStyle w:val="Hyperlink"/>
+            <w:noProof/>
             <w:rtl/>
           </w:rPr>
           <w:fldChar w:fldCharType="separate"/>
@@ -690,8 +718,8 @@
         </w:r>
         <w:r>
           <w:rPr>
-            <w:noProof/>
-            <w:webHidden/>
+            <w:rStyle w:val="Hyperlink"/>
+            <w:noProof/>
             <w:rtl/>
           </w:rPr>
           <w:fldChar w:fldCharType="end"/>
@@ -710,10 +738,9 @@
           <w:noProof/>
           <w:color w:val="auto"/>
           <w:rtl/>
-          <w:lang w:val="en-IL" w:eastAsia="en-IL"/>
-        </w:rPr>
-      </w:pPr>
-      <w:hyperlink w:anchor="_Toc73231981" w:history="1">
+        </w:rPr>
+      </w:pPr>
+      <w:hyperlink w:anchor="_Toc73272776" w:history="1">
         <w:r>
           <w:rPr>
             <w:rStyle w:val="Hyperlink"/>
@@ -732,8 +759,8 @@
         </w:r>
         <w:r>
           <w:rPr>
-            <w:noProof/>
-            <w:webHidden/>
+            <w:rStyle w:val="Hyperlink"/>
+            <w:noProof/>
             <w:rtl/>
           </w:rPr>
           <w:fldChar w:fldCharType="begin"/>
@@ -751,22 +778,22 @@
             <w:noProof/>
             <w:webHidden/>
           </w:rPr>
-          <w:instrText>PAGEREF</w:instrText>
-        </w:r>
-        <w:r>
-          <w:rPr>
-            <w:noProof/>
-            <w:webHidden/>
-            <w:rtl/>
-          </w:rPr>
-          <w:instrText xml:space="preserve"> _</w:instrText>
-        </w:r>
-        <w:r>
-          <w:rPr>
-            <w:noProof/>
-            <w:webHidden/>
-          </w:rPr>
-          <w:instrText>Toc73231981 \h</w:instrText>
+          <w:instrText xml:space="preserve">PAGEREF </w:instrText>
+        </w:r>
+        <w:r>
+          <w:rPr>
+            <w:noProof/>
+            <w:webHidden/>
+            <w:rtl/>
+          </w:rPr>
+          <w:instrText>_</w:instrText>
+        </w:r>
+        <w:r>
+          <w:rPr>
+            <w:noProof/>
+            <w:webHidden/>
+          </w:rPr>
+          <w:instrText>Toc73272776 \h</w:instrText>
         </w:r>
         <w:r>
           <w:rPr>
@@ -778,15 +805,15 @@
         </w:r>
         <w:r>
           <w:rPr>
-            <w:noProof/>
-            <w:webHidden/>
-            <w:rtl/>
-          </w:rPr>
-        </w:r>
-        <w:r>
-          <w:rPr>
-            <w:noProof/>
-            <w:webHidden/>
+            <w:rStyle w:val="Hyperlink"/>
+            <w:noProof/>
+            <w:rtl/>
+          </w:rPr>
+        </w:r>
+        <w:r>
+          <w:rPr>
+            <w:rStyle w:val="Hyperlink"/>
+            <w:noProof/>
             <w:rtl/>
           </w:rPr>
           <w:fldChar w:fldCharType="separate"/>
@@ -801,8 +828,8 @@
         </w:r>
         <w:r>
           <w:rPr>
-            <w:noProof/>
-            <w:webHidden/>
+            <w:rStyle w:val="Hyperlink"/>
+            <w:noProof/>
             <w:rtl/>
           </w:rPr>
           <w:fldChar w:fldCharType="end"/>
@@ -821,10 +848,9 @@
           <w:noProof/>
           <w:color w:val="auto"/>
           <w:rtl/>
-          <w:lang w:val="en-IL" w:eastAsia="en-IL"/>
-        </w:rPr>
-      </w:pPr>
-      <w:hyperlink w:anchor="_Toc73231982" w:history="1">
+        </w:rPr>
+      </w:pPr>
+      <w:hyperlink w:anchor="_Toc73272777" w:history="1">
         <w:r>
           <w:rPr>
             <w:rStyle w:val="Hyperlink"/>
@@ -843,8 +869,8 @@
         </w:r>
         <w:r>
           <w:rPr>
-            <w:noProof/>
-            <w:webHidden/>
+            <w:rStyle w:val="Hyperlink"/>
+            <w:noProof/>
             <w:rtl/>
           </w:rPr>
           <w:fldChar w:fldCharType="begin"/>
@@ -862,22 +888,22 @@
             <w:noProof/>
             <w:webHidden/>
           </w:rPr>
-          <w:instrText>PAGEREF</w:instrText>
-        </w:r>
-        <w:r>
-          <w:rPr>
-            <w:noProof/>
-            <w:webHidden/>
-            <w:rtl/>
-          </w:rPr>
-          <w:instrText xml:space="preserve"> _</w:instrText>
-        </w:r>
-        <w:r>
-          <w:rPr>
-            <w:noProof/>
-            <w:webHidden/>
-          </w:rPr>
-          <w:instrText>Toc73231982 \h</w:instrText>
+          <w:instrText xml:space="preserve">PAGEREF </w:instrText>
+        </w:r>
+        <w:r>
+          <w:rPr>
+            <w:noProof/>
+            <w:webHidden/>
+            <w:rtl/>
+          </w:rPr>
+          <w:instrText>_</w:instrText>
+        </w:r>
+        <w:r>
+          <w:rPr>
+            <w:noProof/>
+            <w:webHidden/>
+          </w:rPr>
+          <w:instrText>Toc73272777 \h</w:instrText>
         </w:r>
         <w:r>
           <w:rPr>
@@ -889,15 +915,15 @@
         </w:r>
         <w:r>
           <w:rPr>
-            <w:noProof/>
-            <w:webHidden/>
-            <w:rtl/>
-          </w:rPr>
-        </w:r>
-        <w:r>
-          <w:rPr>
-            <w:noProof/>
-            <w:webHidden/>
+            <w:rStyle w:val="Hyperlink"/>
+            <w:noProof/>
+            <w:rtl/>
+          </w:rPr>
+        </w:r>
+        <w:r>
+          <w:rPr>
+            <w:rStyle w:val="Hyperlink"/>
+            <w:noProof/>
             <w:rtl/>
           </w:rPr>
           <w:fldChar w:fldCharType="separate"/>
@@ -912,8 +938,8 @@
         </w:r>
         <w:r>
           <w:rPr>
-            <w:noProof/>
-            <w:webHidden/>
+            <w:rStyle w:val="Hyperlink"/>
+            <w:noProof/>
             <w:rtl/>
           </w:rPr>
           <w:fldChar w:fldCharType="end"/>
@@ -933,10 +959,9 @@
           <w:sz w:val="22"/>
           <w:szCs w:val="22"/>
           <w:rtl/>
-          <w:lang w:val="en-IL" w:eastAsia="en-IL"/>
-        </w:rPr>
-      </w:pPr>
-      <w:hyperlink w:anchor="_Toc73231983" w:history="1">
+        </w:rPr>
+      </w:pPr>
+      <w:hyperlink w:anchor="_Toc73272778" w:history="1">
         <w:r>
           <w:rPr>
             <w:rStyle w:val="Hyperlink"/>
@@ -962,8 +987,8 @@
         </w:r>
         <w:r>
           <w:rPr>
-            <w:noProof/>
-            <w:webHidden/>
+            <w:rStyle w:val="Hyperlink"/>
+            <w:noProof/>
             <w:rtl/>
           </w:rPr>
           <w:fldChar w:fldCharType="begin"/>
@@ -981,22 +1006,22 @@
             <w:noProof/>
             <w:webHidden/>
           </w:rPr>
-          <w:instrText>PAGEREF</w:instrText>
-        </w:r>
-        <w:r>
-          <w:rPr>
-            <w:noProof/>
-            <w:webHidden/>
-            <w:rtl/>
-          </w:rPr>
-          <w:instrText xml:space="preserve"> _</w:instrText>
-        </w:r>
-        <w:r>
-          <w:rPr>
-            <w:noProof/>
-            <w:webHidden/>
-          </w:rPr>
-          <w:instrText>Toc73231983 \h</w:instrText>
+          <w:instrText xml:space="preserve">PAGEREF </w:instrText>
+        </w:r>
+        <w:r>
+          <w:rPr>
+            <w:noProof/>
+            <w:webHidden/>
+            <w:rtl/>
+          </w:rPr>
+          <w:instrText>_</w:instrText>
+        </w:r>
+        <w:r>
+          <w:rPr>
+            <w:noProof/>
+            <w:webHidden/>
+          </w:rPr>
+          <w:instrText>Toc73272778 \h</w:instrText>
         </w:r>
         <w:r>
           <w:rPr>
@@ -1008,15 +1033,15 @@
         </w:r>
         <w:r>
           <w:rPr>
-            <w:noProof/>
-            <w:webHidden/>
-            <w:rtl/>
-          </w:rPr>
-        </w:r>
-        <w:r>
-          <w:rPr>
-            <w:noProof/>
-            <w:webHidden/>
+            <w:rStyle w:val="Hyperlink"/>
+            <w:noProof/>
+            <w:rtl/>
+          </w:rPr>
+        </w:r>
+        <w:r>
+          <w:rPr>
+            <w:rStyle w:val="Hyperlink"/>
+            <w:noProof/>
             <w:rtl/>
           </w:rPr>
           <w:fldChar w:fldCharType="separate"/>
@@ -1031,8 +1056,8 @@
         </w:r>
         <w:r>
           <w:rPr>
-            <w:noProof/>
-            <w:webHidden/>
+            <w:rStyle w:val="Hyperlink"/>
+            <w:noProof/>
             <w:rtl/>
           </w:rPr>
           <w:fldChar w:fldCharType="end"/>
@@ -1052,10 +1077,9 @@
           <w:sz w:val="22"/>
           <w:szCs w:val="22"/>
           <w:rtl/>
-          <w:lang w:val="en-IL" w:eastAsia="en-IL"/>
-        </w:rPr>
-      </w:pPr>
-      <w:hyperlink w:anchor="_Toc73231984" w:history="1">
+        </w:rPr>
+      </w:pPr>
+      <w:hyperlink w:anchor="_Toc73272779" w:history="1">
         <w:r>
           <w:rPr>
             <w:rStyle w:val="Hyperlink"/>
@@ -1081,8 +1105,8 @@
         </w:r>
         <w:r>
           <w:rPr>
-            <w:noProof/>
-            <w:webHidden/>
+            <w:rStyle w:val="Hyperlink"/>
+            <w:noProof/>
             <w:rtl/>
           </w:rPr>
           <w:fldChar w:fldCharType="begin"/>
@@ -1100,22 +1124,22 @@
             <w:noProof/>
             <w:webHidden/>
           </w:rPr>
-          <w:instrText>PAGEREF</w:instrText>
-        </w:r>
-        <w:r>
-          <w:rPr>
-            <w:noProof/>
-            <w:webHidden/>
-            <w:rtl/>
-          </w:rPr>
-          <w:instrText xml:space="preserve"> _</w:instrText>
-        </w:r>
-        <w:r>
-          <w:rPr>
-            <w:noProof/>
-            <w:webHidden/>
-          </w:rPr>
-          <w:instrText>Toc73231984 \h</w:instrText>
+          <w:instrText xml:space="preserve">PAGEREF </w:instrText>
+        </w:r>
+        <w:r>
+          <w:rPr>
+            <w:noProof/>
+            <w:webHidden/>
+            <w:rtl/>
+          </w:rPr>
+          <w:instrText>_</w:instrText>
+        </w:r>
+        <w:r>
+          <w:rPr>
+            <w:noProof/>
+            <w:webHidden/>
+          </w:rPr>
+          <w:instrText>Toc73272779 \h</w:instrText>
         </w:r>
         <w:r>
           <w:rPr>
@@ -1127,15 +1151,15 @@
         </w:r>
         <w:r>
           <w:rPr>
-            <w:noProof/>
-            <w:webHidden/>
-            <w:rtl/>
-          </w:rPr>
-        </w:r>
-        <w:r>
-          <w:rPr>
-            <w:noProof/>
-            <w:webHidden/>
+            <w:rStyle w:val="Hyperlink"/>
+            <w:noProof/>
+            <w:rtl/>
+          </w:rPr>
+        </w:r>
+        <w:r>
+          <w:rPr>
+            <w:rStyle w:val="Hyperlink"/>
+            <w:noProof/>
             <w:rtl/>
           </w:rPr>
           <w:fldChar w:fldCharType="separate"/>
@@ -1150,8 +1174,8 @@
         </w:r>
         <w:r>
           <w:rPr>
-            <w:noProof/>
-            <w:webHidden/>
+            <w:rStyle w:val="Hyperlink"/>
+            <w:noProof/>
             <w:rtl/>
           </w:rPr>
           <w:fldChar w:fldCharType="end"/>
@@ -1171,10 +1195,9 @@
           <w:sz w:val="22"/>
           <w:szCs w:val="22"/>
           <w:rtl/>
-          <w:lang w:val="en-IL" w:eastAsia="en-IL"/>
-        </w:rPr>
-      </w:pPr>
-      <w:hyperlink w:anchor="_Toc73231985" w:history="1">
+        </w:rPr>
+      </w:pPr>
+      <w:hyperlink w:anchor="_Toc73272780" w:history="1">
         <w:r>
           <w:rPr>
             <w:rStyle w:val="Hyperlink"/>
@@ -1200,8 +1223,8 @@
         </w:r>
         <w:r>
           <w:rPr>
-            <w:noProof/>
-            <w:webHidden/>
+            <w:rStyle w:val="Hyperlink"/>
+            <w:noProof/>
             <w:rtl/>
           </w:rPr>
           <w:fldChar w:fldCharType="begin"/>
@@ -1219,22 +1242,22 @@
             <w:noProof/>
             <w:webHidden/>
           </w:rPr>
-          <w:instrText>PAGEREF</w:instrText>
-        </w:r>
-        <w:r>
-          <w:rPr>
-            <w:noProof/>
-            <w:webHidden/>
-            <w:rtl/>
-          </w:rPr>
-          <w:instrText xml:space="preserve"> _</w:instrText>
-        </w:r>
-        <w:r>
-          <w:rPr>
-            <w:noProof/>
-            <w:webHidden/>
-          </w:rPr>
-          <w:instrText>Toc73231985 \h</w:instrText>
+          <w:instrText xml:space="preserve">PAGEREF </w:instrText>
+        </w:r>
+        <w:r>
+          <w:rPr>
+            <w:noProof/>
+            <w:webHidden/>
+            <w:rtl/>
+          </w:rPr>
+          <w:instrText>_</w:instrText>
+        </w:r>
+        <w:r>
+          <w:rPr>
+            <w:noProof/>
+            <w:webHidden/>
+          </w:rPr>
+          <w:instrText>Toc73272780 \h</w:instrText>
         </w:r>
         <w:r>
           <w:rPr>
@@ -1246,15 +1269,15 @@
         </w:r>
         <w:r>
           <w:rPr>
-            <w:noProof/>
-            <w:webHidden/>
-            <w:rtl/>
-          </w:rPr>
-        </w:r>
-        <w:r>
-          <w:rPr>
-            <w:noProof/>
-            <w:webHidden/>
+            <w:rStyle w:val="Hyperlink"/>
+            <w:noProof/>
+            <w:rtl/>
+          </w:rPr>
+        </w:r>
+        <w:r>
+          <w:rPr>
+            <w:rStyle w:val="Hyperlink"/>
+            <w:noProof/>
             <w:rtl/>
           </w:rPr>
           <w:fldChar w:fldCharType="separate"/>
@@ -1269,8 +1292,8 @@
         </w:r>
         <w:r>
           <w:rPr>
-            <w:noProof/>
-            <w:webHidden/>
+            <w:rStyle w:val="Hyperlink"/>
+            <w:noProof/>
             <w:rtl/>
           </w:rPr>
           <w:fldChar w:fldCharType="end"/>
@@ -1290,10 +1313,9 @@
           <w:sz w:val="22"/>
           <w:szCs w:val="22"/>
           <w:rtl/>
-          <w:lang w:val="en-IL" w:eastAsia="en-IL"/>
-        </w:rPr>
-      </w:pPr>
-      <w:hyperlink w:anchor="_Toc73231986" w:history="1">
+        </w:rPr>
+      </w:pPr>
+      <w:hyperlink w:anchor="_Toc73272781" w:history="1">
         <w:r>
           <w:rPr>
             <w:rStyle w:val="Hyperlink"/>
@@ -1327,8 +1349,8 @@
         </w:r>
         <w:r>
           <w:rPr>
-            <w:noProof/>
-            <w:webHidden/>
+            <w:rStyle w:val="Hyperlink"/>
+            <w:noProof/>
             <w:rtl/>
           </w:rPr>
           <w:fldChar w:fldCharType="begin"/>
@@ -1346,22 +1368,22 @@
             <w:noProof/>
             <w:webHidden/>
           </w:rPr>
-          <w:instrText>PAGEREF</w:instrText>
-        </w:r>
-        <w:r>
-          <w:rPr>
-            <w:noProof/>
-            <w:webHidden/>
-            <w:rtl/>
-          </w:rPr>
-          <w:instrText xml:space="preserve"> _</w:instrText>
-        </w:r>
-        <w:r>
-          <w:rPr>
-            <w:noProof/>
-            <w:webHidden/>
-          </w:rPr>
-          <w:instrText>Toc73231986 \h</w:instrText>
+          <w:instrText xml:space="preserve">PAGEREF </w:instrText>
+        </w:r>
+        <w:r>
+          <w:rPr>
+            <w:noProof/>
+            <w:webHidden/>
+            <w:rtl/>
+          </w:rPr>
+          <w:instrText>_</w:instrText>
+        </w:r>
+        <w:r>
+          <w:rPr>
+            <w:noProof/>
+            <w:webHidden/>
+          </w:rPr>
+          <w:instrText>Toc73272781 \h</w:instrText>
         </w:r>
         <w:r>
           <w:rPr>
@@ -1373,15 +1395,15 @@
         </w:r>
         <w:r>
           <w:rPr>
-            <w:noProof/>
-            <w:webHidden/>
-            <w:rtl/>
-          </w:rPr>
-        </w:r>
-        <w:r>
-          <w:rPr>
-            <w:noProof/>
-            <w:webHidden/>
+            <w:rStyle w:val="Hyperlink"/>
+            <w:noProof/>
+            <w:rtl/>
+          </w:rPr>
+        </w:r>
+        <w:r>
+          <w:rPr>
+            <w:rStyle w:val="Hyperlink"/>
+            <w:noProof/>
             <w:rtl/>
           </w:rPr>
           <w:fldChar w:fldCharType="separate"/>
@@ -1396,8 +1418,8 @@
         </w:r>
         <w:r>
           <w:rPr>
-            <w:noProof/>
-            <w:webHidden/>
+            <w:rStyle w:val="Hyperlink"/>
+            <w:noProof/>
             <w:rtl/>
           </w:rPr>
           <w:fldChar w:fldCharType="end"/>
@@ -1418,10 +1440,9 @@
           <w:sz w:val="22"/>
           <w:szCs w:val="22"/>
           <w:rtl/>
-          <w:lang w:val="en-IL" w:eastAsia="en-IL"/>
-        </w:rPr>
-      </w:pPr>
-      <w:hyperlink w:anchor="_Toc73231987" w:history="1">
+        </w:rPr>
+      </w:pPr>
+      <w:hyperlink w:anchor="_Toc73272782" w:history="1">
         <w:r>
           <w:rPr>
             <w:rStyle w:val="Hyperlink"/>
@@ -1440,8 +1461,8 @@
         </w:r>
         <w:r>
           <w:rPr>
-            <w:noProof/>
-            <w:webHidden/>
+            <w:rStyle w:val="Hyperlink"/>
+            <w:noProof/>
             <w:rtl/>
           </w:rPr>
           <w:fldChar w:fldCharType="begin"/>
@@ -1459,22 +1480,22 @@
             <w:noProof/>
             <w:webHidden/>
           </w:rPr>
-          <w:instrText>PAGEREF</w:instrText>
-        </w:r>
-        <w:r>
-          <w:rPr>
-            <w:noProof/>
-            <w:webHidden/>
-            <w:rtl/>
-          </w:rPr>
-          <w:instrText xml:space="preserve"> _</w:instrText>
-        </w:r>
-        <w:r>
-          <w:rPr>
-            <w:noProof/>
-            <w:webHidden/>
-          </w:rPr>
-          <w:instrText>Toc73231987 \h</w:instrText>
+          <w:instrText xml:space="preserve">PAGEREF </w:instrText>
+        </w:r>
+        <w:r>
+          <w:rPr>
+            <w:noProof/>
+            <w:webHidden/>
+            <w:rtl/>
+          </w:rPr>
+          <w:instrText>_</w:instrText>
+        </w:r>
+        <w:r>
+          <w:rPr>
+            <w:noProof/>
+            <w:webHidden/>
+          </w:rPr>
+          <w:instrText>Toc73272782 \h</w:instrText>
         </w:r>
         <w:r>
           <w:rPr>
@@ -1486,15 +1507,15 @@
         </w:r>
         <w:r>
           <w:rPr>
-            <w:noProof/>
-            <w:webHidden/>
-            <w:rtl/>
-          </w:rPr>
-        </w:r>
-        <w:r>
-          <w:rPr>
-            <w:noProof/>
-            <w:webHidden/>
+            <w:rStyle w:val="Hyperlink"/>
+            <w:noProof/>
+            <w:rtl/>
+          </w:rPr>
+        </w:r>
+        <w:r>
+          <w:rPr>
+            <w:rStyle w:val="Hyperlink"/>
+            <w:noProof/>
             <w:rtl/>
           </w:rPr>
           <w:fldChar w:fldCharType="separate"/>
@@ -1509,8 +1530,8 @@
         </w:r>
         <w:r>
           <w:rPr>
-            <w:noProof/>
-            <w:webHidden/>
+            <w:rStyle w:val="Hyperlink"/>
+            <w:noProof/>
             <w:rtl/>
           </w:rPr>
           <w:fldChar w:fldCharType="end"/>
@@ -1529,10 +1550,9 @@
           <w:noProof/>
           <w:color w:val="auto"/>
           <w:rtl/>
-          <w:lang w:val="en-IL" w:eastAsia="en-IL"/>
-        </w:rPr>
-      </w:pPr>
-      <w:hyperlink w:anchor="_Toc73231988" w:history="1">
+        </w:rPr>
+      </w:pPr>
+      <w:hyperlink w:anchor="_Toc73272783" w:history="1">
         <w:r>
           <w:rPr>
             <w:rStyle w:val="Hyperlink"/>
@@ -1551,8 +1571,8 @@
         </w:r>
         <w:r>
           <w:rPr>
-            <w:noProof/>
-            <w:webHidden/>
+            <w:rStyle w:val="Hyperlink"/>
+            <w:noProof/>
             <w:rtl/>
           </w:rPr>
           <w:fldChar w:fldCharType="begin"/>
@@ -1570,22 +1590,22 @@
             <w:noProof/>
             <w:webHidden/>
           </w:rPr>
-          <w:instrText>PAGEREF</w:instrText>
-        </w:r>
-        <w:r>
-          <w:rPr>
-            <w:noProof/>
-            <w:webHidden/>
-            <w:rtl/>
-          </w:rPr>
-          <w:instrText xml:space="preserve"> _</w:instrText>
-        </w:r>
-        <w:r>
-          <w:rPr>
-            <w:noProof/>
-            <w:webHidden/>
-          </w:rPr>
-          <w:instrText>Toc73231988 \h</w:instrText>
+          <w:instrText xml:space="preserve">PAGEREF </w:instrText>
+        </w:r>
+        <w:r>
+          <w:rPr>
+            <w:noProof/>
+            <w:webHidden/>
+            <w:rtl/>
+          </w:rPr>
+          <w:instrText>_</w:instrText>
+        </w:r>
+        <w:r>
+          <w:rPr>
+            <w:noProof/>
+            <w:webHidden/>
+          </w:rPr>
+          <w:instrText>Toc73272783 \h</w:instrText>
         </w:r>
         <w:r>
           <w:rPr>
@@ -1597,15 +1617,15 @@
         </w:r>
         <w:r>
           <w:rPr>
-            <w:noProof/>
-            <w:webHidden/>
-            <w:rtl/>
-          </w:rPr>
-        </w:r>
-        <w:r>
-          <w:rPr>
-            <w:noProof/>
-            <w:webHidden/>
+            <w:rStyle w:val="Hyperlink"/>
+            <w:noProof/>
+            <w:rtl/>
+          </w:rPr>
+        </w:r>
+        <w:r>
+          <w:rPr>
+            <w:rStyle w:val="Hyperlink"/>
+            <w:noProof/>
             <w:rtl/>
           </w:rPr>
           <w:fldChar w:fldCharType="separate"/>
@@ -1620,8 +1640,8 @@
         </w:r>
         <w:r>
           <w:rPr>
-            <w:noProof/>
-            <w:webHidden/>
+            <w:rStyle w:val="Hyperlink"/>
+            <w:noProof/>
             <w:rtl/>
           </w:rPr>
           <w:fldChar w:fldCharType="end"/>
@@ -1641,10 +1661,9 @@
           <w:sz w:val="22"/>
           <w:szCs w:val="22"/>
           <w:rtl/>
-          <w:lang w:val="en-IL" w:eastAsia="en-IL"/>
-        </w:rPr>
-      </w:pPr>
-      <w:hyperlink w:anchor="_Toc73231989" w:history="1">
+        </w:rPr>
+      </w:pPr>
+      <w:hyperlink w:anchor="_Toc73272784" w:history="1">
         <w:r>
           <w:rPr>
             <w:rStyle w:val="Hyperlink"/>
@@ -1670,8 +1689,8 @@
         </w:r>
         <w:r>
           <w:rPr>
-            <w:noProof/>
-            <w:webHidden/>
+            <w:rStyle w:val="Hyperlink"/>
+            <w:noProof/>
             <w:rtl/>
           </w:rPr>
           <w:fldChar w:fldCharType="begin"/>
@@ -1689,22 +1708,22 @@
             <w:noProof/>
             <w:webHidden/>
           </w:rPr>
-          <w:instrText>PAGEREF</w:instrText>
-        </w:r>
-        <w:r>
-          <w:rPr>
-            <w:noProof/>
-            <w:webHidden/>
-            <w:rtl/>
-          </w:rPr>
-          <w:instrText xml:space="preserve"> _</w:instrText>
-        </w:r>
-        <w:r>
-          <w:rPr>
-            <w:noProof/>
-            <w:webHidden/>
-          </w:rPr>
-          <w:instrText>Toc73231989 \h</w:instrText>
+          <w:instrText xml:space="preserve">PAGEREF </w:instrText>
+        </w:r>
+        <w:r>
+          <w:rPr>
+            <w:noProof/>
+            <w:webHidden/>
+            <w:rtl/>
+          </w:rPr>
+          <w:instrText>_</w:instrText>
+        </w:r>
+        <w:r>
+          <w:rPr>
+            <w:noProof/>
+            <w:webHidden/>
+          </w:rPr>
+          <w:instrText>Toc73272784 \h</w:instrText>
         </w:r>
         <w:r>
           <w:rPr>
@@ -1716,15 +1735,15 @@
         </w:r>
         <w:r>
           <w:rPr>
-            <w:noProof/>
-            <w:webHidden/>
-            <w:rtl/>
-          </w:rPr>
-        </w:r>
-        <w:r>
-          <w:rPr>
-            <w:noProof/>
-            <w:webHidden/>
+            <w:rStyle w:val="Hyperlink"/>
+            <w:noProof/>
+            <w:rtl/>
+          </w:rPr>
+        </w:r>
+        <w:r>
+          <w:rPr>
+            <w:rStyle w:val="Hyperlink"/>
+            <w:noProof/>
             <w:rtl/>
           </w:rPr>
           <w:fldChar w:fldCharType="separate"/>
@@ -1739,8 +1758,8 @@
         </w:r>
         <w:r>
           <w:rPr>
-            <w:noProof/>
-            <w:webHidden/>
+            <w:rStyle w:val="Hyperlink"/>
+            <w:noProof/>
             <w:rtl/>
           </w:rPr>
           <w:fldChar w:fldCharType="end"/>
@@ -1760,10 +1779,9 @@
           <w:sz w:val="22"/>
           <w:szCs w:val="22"/>
           <w:rtl/>
-          <w:lang w:val="en-IL" w:eastAsia="en-IL"/>
-        </w:rPr>
-      </w:pPr>
-      <w:hyperlink w:anchor="_Toc73231990" w:history="1">
+        </w:rPr>
+      </w:pPr>
+      <w:hyperlink w:anchor="_Toc73272785" w:history="1">
         <w:r>
           <w:rPr>
             <w:rStyle w:val="Hyperlink"/>
@@ -1782,8 +1800,8 @@
         </w:r>
         <w:r>
           <w:rPr>
-            <w:noProof/>
-            <w:webHidden/>
+            <w:rStyle w:val="Hyperlink"/>
+            <w:noProof/>
             <w:rtl/>
           </w:rPr>
           <w:fldChar w:fldCharType="begin"/>
@@ -1801,22 +1819,22 @@
             <w:noProof/>
             <w:webHidden/>
           </w:rPr>
-          <w:instrText>PAGEREF</w:instrText>
-        </w:r>
-        <w:r>
-          <w:rPr>
-            <w:noProof/>
-            <w:webHidden/>
-            <w:rtl/>
-          </w:rPr>
-          <w:instrText xml:space="preserve"> _</w:instrText>
-        </w:r>
-        <w:r>
-          <w:rPr>
-            <w:noProof/>
-            <w:webHidden/>
-          </w:rPr>
-          <w:instrText>Toc73231990 \h</w:instrText>
+          <w:instrText xml:space="preserve">PAGEREF </w:instrText>
+        </w:r>
+        <w:r>
+          <w:rPr>
+            <w:noProof/>
+            <w:webHidden/>
+            <w:rtl/>
+          </w:rPr>
+          <w:instrText>_</w:instrText>
+        </w:r>
+        <w:r>
+          <w:rPr>
+            <w:noProof/>
+            <w:webHidden/>
+          </w:rPr>
+          <w:instrText>Toc73272785 \h</w:instrText>
         </w:r>
         <w:r>
           <w:rPr>
@@ -1828,15 +1846,15 @@
         </w:r>
         <w:r>
           <w:rPr>
-            <w:noProof/>
-            <w:webHidden/>
-            <w:rtl/>
-          </w:rPr>
-        </w:r>
-        <w:r>
-          <w:rPr>
-            <w:noProof/>
-            <w:webHidden/>
+            <w:rStyle w:val="Hyperlink"/>
+            <w:noProof/>
+            <w:rtl/>
+          </w:rPr>
+        </w:r>
+        <w:r>
+          <w:rPr>
+            <w:rStyle w:val="Hyperlink"/>
+            <w:noProof/>
             <w:rtl/>
           </w:rPr>
           <w:fldChar w:fldCharType="separate"/>
@@ -1851,8 +1869,8 @@
         </w:r>
         <w:r>
           <w:rPr>
-            <w:noProof/>
-            <w:webHidden/>
+            <w:rStyle w:val="Hyperlink"/>
+            <w:noProof/>
             <w:rtl/>
           </w:rPr>
           <w:fldChar w:fldCharType="end"/>
@@ -1872,10 +1890,9 @@
           <w:sz w:val="22"/>
           <w:szCs w:val="22"/>
           <w:rtl/>
-          <w:lang w:val="en-IL" w:eastAsia="en-IL"/>
-        </w:rPr>
-      </w:pPr>
-      <w:hyperlink w:anchor="_Toc73231991" w:history="1">
+        </w:rPr>
+      </w:pPr>
+      <w:hyperlink w:anchor="_Toc73272786" w:history="1">
         <w:r>
           <w:rPr>
             <w:rStyle w:val="Hyperlink"/>
@@ -1894,8 +1911,8 @@
         </w:r>
         <w:r>
           <w:rPr>
-            <w:noProof/>
-            <w:webHidden/>
+            <w:rStyle w:val="Hyperlink"/>
+            <w:noProof/>
             <w:rtl/>
           </w:rPr>
           <w:fldChar w:fldCharType="begin"/>
@@ -1913,22 +1930,22 @@
             <w:noProof/>
             <w:webHidden/>
           </w:rPr>
-          <w:instrText>PAGEREF</w:instrText>
-        </w:r>
-        <w:r>
-          <w:rPr>
-            <w:noProof/>
-            <w:webHidden/>
-            <w:rtl/>
-          </w:rPr>
-          <w:instrText xml:space="preserve"> _</w:instrText>
-        </w:r>
-        <w:r>
-          <w:rPr>
-            <w:noProof/>
-            <w:webHidden/>
-          </w:rPr>
-          <w:instrText>Toc73231991 \h</w:instrText>
+          <w:instrText xml:space="preserve">PAGEREF </w:instrText>
+        </w:r>
+        <w:r>
+          <w:rPr>
+            <w:noProof/>
+            <w:webHidden/>
+            <w:rtl/>
+          </w:rPr>
+          <w:instrText>_</w:instrText>
+        </w:r>
+        <w:r>
+          <w:rPr>
+            <w:noProof/>
+            <w:webHidden/>
+          </w:rPr>
+          <w:instrText>Toc73272786 \h</w:instrText>
         </w:r>
         <w:r>
           <w:rPr>
@@ -1940,15 +1957,15 @@
         </w:r>
         <w:r>
           <w:rPr>
-            <w:noProof/>
-            <w:webHidden/>
-            <w:rtl/>
-          </w:rPr>
-        </w:r>
-        <w:r>
-          <w:rPr>
-            <w:noProof/>
-            <w:webHidden/>
+            <w:rStyle w:val="Hyperlink"/>
+            <w:noProof/>
+            <w:rtl/>
+          </w:rPr>
+        </w:r>
+        <w:r>
+          <w:rPr>
+            <w:rStyle w:val="Hyperlink"/>
+            <w:noProof/>
             <w:rtl/>
           </w:rPr>
           <w:fldChar w:fldCharType="separate"/>
@@ -1963,8 +1980,245 @@
         </w:r>
         <w:r>
           <w:rPr>
-            <w:noProof/>
-            <w:webHidden/>
+            <w:rStyle w:val="Hyperlink"/>
+            <w:noProof/>
+            <w:rtl/>
+          </w:rPr>
+          <w:fldChar w:fldCharType="end"/>
+        </w:r>
+      </w:hyperlink>
+    </w:p>
+    <w:p>
+      <w:pPr>
+        <w:pStyle w:val="TOC4"/>
+        <w:tabs>
+          <w:tab w:val="right" w:leader="dot" w:pos="8296"/>
+        </w:tabs>
+        <w:rPr>
+          <w:rFonts w:asciiTheme="minorHAnsi" w:eastAsiaTheme="minorEastAsia" w:hAnsiTheme="minorHAnsi" w:cstheme="minorBidi"/>
+          <w:noProof/>
+          <w:color w:val="auto"/>
+          <w:sz w:val="22"/>
+          <w:szCs w:val="22"/>
+          <w:rtl/>
+        </w:rPr>
+      </w:pPr>
+      <w:hyperlink w:anchor="_Toc73272787" w:history="1">
+        <w:r>
+          <w:rPr>
+            <w:rStyle w:val="Hyperlink"/>
+            <w:noProof/>
+            <w:rtl/>
+          </w:rPr>
+          <w:t>3.1.1.3 ציור מקובץ (</w:t>
+        </w:r>
+        <w:r>
+          <w:rPr>
+            <w:rStyle w:val="Hyperlink"/>
+            <w:noProof/>
+          </w:rPr>
+          <w:t>Batching</w:t>
+        </w:r>
+        <w:r>
+          <w:rPr>
+            <w:rStyle w:val="Hyperlink"/>
+            <w:noProof/>
+            <w:rtl/>
+          </w:rPr>
+          <w:t>)</w:t>
+        </w:r>
+        <w:r>
+          <w:rPr>
+            <w:noProof/>
+            <w:webHidden/>
+            <w:rtl/>
+          </w:rPr>
+          <w:tab/>
+        </w:r>
+        <w:r>
+          <w:rPr>
+            <w:rStyle w:val="Hyperlink"/>
+            <w:noProof/>
+            <w:rtl/>
+          </w:rPr>
+          <w:fldChar w:fldCharType="begin"/>
+        </w:r>
+        <w:r>
+          <w:rPr>
+            <w:noProof/>
+            <w:webHidden/>
+            <w:rtl/>
+          </w:rPr>
+          <w:instrText xml:space="preserve"> </w:instrText>
+        </w:r>
+        <w:r>
+          <w:rPr>
+            <w:noProof/>
+            <w:webHidden/>
+          </w:rPr>
+          <w:instrText xml:space="preserve">PAGEREF </w:instrText>
+        </w:r>
+        <w:r>
+          <w:rPr>
+            <w:noProof/>
+            <w:webHidden/>
+            <w:rtl/>
+          </w:rPr>
+          <w:instrText>_</w:instrText>
+        </w:r>
+        <w:r>
+          <w:rPr>
+            <w:noProof/>
+            <w:webHidden/>
+          </w:rPr>
+          <w:instrText>Toc73272787 \h</w:instrText>
+        </w:r>
+        <w:r>
+          <w:rPr>
+            <w:noProof/>
+            <w:webHidden/>
+            <w:rtl/>
+          </w:rPr>
+          <w:instrText xml:space="preserve"> </w:instrText>
+        </w:r>
+        <w:r>
+          <w:rPr>
+            <w:rStyle w:val="Hyperlink"/>
+            <w:noProof/>
+            <w:rtl/>
+          </w:rPr>
+        </w:r>
+        <w:r>
+          <w:rPr>
+            <w:rStyle w:val="Hyperlink"/>
+            <w:noProof/>
+            <w:rtl/>
+          </w:rPr>
+          <w:fldChar w:fldCharType="separate"/>
+        </w:r>
+        <w:r>
+          <w:rPr>
+            <w:noProof/>
+            <w:webHidden/>
+            <w:rtl/>
+          </w:rPr>
+          <w:t>7</w:t>
+        </w:r>
+        <w:r>
+          <w:rPr>
+            <w:rStyle w:val="Hyperlink"/>
+            <w:noProof/>
+            <w:rtl/>
+          </w:rPr>
+          <w:fldChar w:fldCharType="end"/>
+        </w:r>
+      </w:hyperlink>
+    </w:p>
+    <w:p>
+      <w:pPr>
+        <w:pStyle w:val="TOC4"/>
+        <w:tabs>
+          <w:tab w:val="right" w:leader="dot" w:pos="8296"/>
+        </w:tabs>
+        <w:rPr>
+          <w:rFonts w:asciiTheme="minorHAnsi" w:eastAsiaTheme="minorEastAsia" w:hAnsiTheme="minorHAnsi" w:cstheme="minorBidi"/>
+          <w:noProof/>
+          <w:color w:val="auto"/>
+          <w:sz w:val="22"/>
+          <w:szCs w:val="22"/>
+          <w:rtl/>
+        </w:rPr>
+      </w:pPr>
+      <w:hyperlink w:anchor="_Toc73272788" w:history="1">
+        <w:r>
+          <w:rPr>
+            <w:rStyle w:val="Hyperlink"/>
+            <w:noProof/>
+            <w:rtl/>
+          </w:rPr>
+          <w:t>3.1.1.4 מחלקות המודול</w:t>
+        </w:r>
+        <w:r>
+          <w:rPr>
+            <w:noProof/>
+            <w:webHidden/>
+            <w:rtl/>
+          </w:rPr>
+          <w:tab/>
+        </w:r>
+        <w:r>
+          <w:rPr>
+            <w:rStyle w:val="Hyperlink"/>
+            <w:noProof/>
+            <w:rtl/>
+          </w:rPr>
+          <w:fldChar w:fldCharType="begin"/>
+        </w:r>
+        <w:r>
+          <w:rPr>
+            <w:noProof/>
+            <w:webHidden/>
+            <w:rtl/>
+          </w:rPr>
+          <w:instrText xml:space="preserve"> </w:instrText>
+        </w:r>
+        <w:r>
+          <w:rPr>
+            <w:noProof/>
+            <w:webHidden/>
+          </w:rPr>
+          <w:instrText xml:space="preserve">PAGEREF </w:instrText>
+        </w:r>
+        <w:r>
+          <w:rPr>
+            <w:noProof/>
+            <w:webHidden/>
+            <w:rtl/>
+          </w:rPr>
+          <w:instrText>_</w:instrText>
+        </w:r>
+        <w:r>
+          <w:rPr>
+            <w:noProof/>
+            <w:webHidden/>
+          </w:rPr>
+          <w:instrText>Toc73272788 \h</w:instrText>
+        </w:r>
+        <w:r>
+          <w:rPr>
+            <w:noProof/>
+            <w:webHidden/>
+            <w:rtl/>
+          </w:rPr>
+          <w:instrText xml:space="preserve"> </w:instrText>
+        </w:r>
+        <w:r>
+          <w:rPr>
+            <w:rStyle w:val="Hyperlink"/>
+            <w:noProof/>
+            <w:rtl/>
+          </w:rPr>
+        </w:r>
+        <w:r>
+          <w:rPr>
+            <w:rStyle w:val="Hyperlink"/>
+            <w:noProof/>
+            <w:rtl/>
+          </w:rPr>
+          <w:fldChar w:fldCharType="separate"/>
+        </w:r>
+        <w:r>
+          <w:rPr>
+            <w:noProof/>
+            <w:webHidden/>
+            <w:rtl/>
+          </w:rPr>
+          <w:t>8</w:t>
+        </w:r>
+        <w:r>
+          <w:rPr>
+            <w:rStyle w:val="Hyperlink"/>
+            <w:noProof/>
             <w:rtl/>
           </w:rPr>
           <w:fldChar w:fldCharType="end"/>
@@ -2015,13 +2269,13 @@
     </w:p>
     <w:p>
       <w:pPr>
-        <w:pStyle w:val="Heading1"/>
+        <w:pStyle w:val="1"/>
         <w:spacing w:line="360" w:lineRule="auto"/>
         <w:rPr>
           <w:rtl/>
         </w:rPr>
       </w:pPr>
-      <w:bookmarkStart w:id="1" w:name="_Toc73231978"/>
+      <w:bookmarkStart w:id="1" w:name="_Toc73272773"/>
       <w:r>
         <w:rPr>
           <w:rFonts w:hint="cs"/>
@@ -2133,13 +2387,13 @@
     </w:p>
     <w:p>
       <w:pPr>
-        <w:pStyle w:val="Heading1"/>
+        <w:pStyle w:val="1"/>
         <w:spacing w:line="360" w:lineRule="auto"/>
         <w:rPr>
           <w:rtl/>
         </w:rPr>
       </w:pPr>
-      <w:bookmarkStart w:id="2" w:name="_Toc73231979"/>
+      <w:bookmarkStart w:id="2" w:name="_Toc73272774"/>
       <w:r>
         <w:rPr>
           <w:rFonts w:hint="cs"/>
@@ -2158,7 +2412,7 @@
     </w:p>
     <w:p>
       <w:pPr>
-        <w:pStyle w:val="Heading2"/>
+        <w:pStyle w:val="2"/>
         <w:spacing w:line="360" w:lineRule="auto"/>
         <w:rPr>
           <w:rtl/>
@@ -2222,7 +2476,7 @@
     </w:p>
     <w:p>
       <w:pPr>
-        <w:pStyle w:val="ListParagraph"/>
+        <w:pStyle w:val="a9"/>
         <w:numPr>
           <w:ilvl w:val="0"/>
           <w:numId w:val="5"/>
@@ -2239,7 +2493,7 @@
     </w:p>
     <w:p>
       <w:pPr>
-        <w:pStyle w:val="ListParagraph"/>
+        <w:pStyle w:val="a9"/>
         <w:numPr>
           <w:ilvl w:val="0"/>
           <w:numId w:val="5"/>
@@ -2256,7 +2510,7 @@
     </w:p>
     <w:p>
       <w:pPr>
-        <w:pStyle w:val="ListParagraph"/>
+        <w:pStyle w:val="a9"/>
         <w:numPr>
           <w:ilvl w:val="0"/>
           <w:numId w:val="5"/>
@@ -2276,12 +2530,12 @@
     </w:p>
     <w:p>
       <w:pPr>
-        <w:pStyle w:val="Heading2"/>
-        <w:rPr>
-          <w:rtl/>
-        </w:rPr>
-      </w:pPr>
-      <w:bookmarkStart w:id="3" w:name="_Toc73231980"/>
+        <w:pStyle w:val="2"/>
+        <w:rPr>
+          <w:rtl/>
+        </w:rPr>
+      </w:pPr>
+      <w:bookmarkStart w:id="3" w:name="_Toc73272775"/>
       <w:r>
         <w:rPr>
           <w:rFonts w:hint="cs"/>
@@ -2388,16 +2642,16 @@
             <v:path o:extrusionok="f" gradientshapeok="t" o:connecttype="rect"/>
             <o:lock v:ext="edit" aspectratio="t"/>
           </v:shapetype>
-          <v:shape id="_x0000_i1025" type="#_x0000_t75" style="width:414.7pt;height:32.85pt" o:ole="">
+          <v:shape id="_x0000_i1025" type="#_x0000_t75" style="width:415pt;height:32.6pt" o:ole="">
             <v:imagedata r:id="rId8" o:title=""/>
           </v:shape>
-          <o:OLEObject Type="Embed" ProgID="Word.OpenDocumentText.12" ShapeID="_x0000_i1025" DrawAspect="Content" ObjectID="_1683844929" r:id="rId9"/>
+          <o:OLEObject Type="Embed" ProgID="Word.OpenDocumentText.12" ShapeID="_x0000_i1025" DrawAspect="Content" ObjectID="_1683886649" r:id="rId9"/>
         </w:object>
       </w:r>
     </w:p>
     <w:p>
       <w:pPr>
-        <w:pStyle w:val="Heading2"/>
+        <w:pStyle w:val="2"/>
         <w:rPr>
           <w:rFonts w:asciiTheme="minorHAnsi" w:hAnsiTheme="minorHAnsi"/>
           <w:rtl/>
@@ -2412,13 +2666,15 @@
     </w:p>
     <w:p>
       <w:pPr>
-        <w:pStyle w:val="Heading2"/>
-        <w:rPr>
+        <w:pStyle w:val="2"/>
+        <w:rPr>
+          <w:rFonts w:hint="cs"/>
           <w:b/>
           <w:bCs w:val="0"/>
-        </w:rPr>
-      </w:pPr>
-      <w:bookmarkStart w:id="5" w:name="_Toc73231981"/>
+          <w:rtl/>
+        </w:rPr>
+      </w:pPr>
+      <w:bookmarkStart w:id="5" w:name="_Toc73272776"/>
       <w:r>
         <w:rPr>
           <w:rFonts w:cs="Calibri"/>
@@ -2496,9 +2752,6 @@
     <w:p>
       <w:pPr>
         <w:bidi w:val="0"/>
-        <w:rPr>
-          <w:rtl/>
-        </w:rPr>
       </w:pPr>
       <w:r>
         <w:rPr>
@@ -2509,12 +2762,13 @@
     </w:p>
     <w:p>
       <w:pPr>
-        <w:pStyle w:val="Heading2"/>
-        <w:rPr>
-          <w:rtl/>
-        </w:rPr>
-      </w:pPr>
-      <w:bookmarkStart w:id="6" w:name="_Toc73231982"/>
+        <w:pStyle w:val="2"/>
+        <w:rPr>
+          <w:rFonts w:hint="cs"/>
+          <w:rtl/>
+        </w:rPr>
+      </w:pPr>
+      <w:bookmarkStart w:id="6" w:name="_Toc73272777"/>
       <w:r>
         <w:rPr>
           <w:rFonts w:hint="cs"/>
@@ -2534,12 +2788,12 @@
     </w:p>
     <w:p>
       <w:pPr>
-        <w:pStyle w:val="Heading3"/>
-        <w:rPr>
-          <w:rtl/>
-        </w:rPr>
-      </w:pPr>
-      <w:bookmarkStart w:id="7" w:name="_Toc73231983"/>
+        <w:pStyle w:val="3"/>
+        <w:rPr>
+          <w:rtl/>
+        </w:rPr>
+      </w:pPr>
+      <w:bookmarkStart w:id="7" w:name="_Toc73272778"/>
       <w:r>
         <w:rPr>
           <w:rFonts w:hint="cs"/>
@@ -2574,12 +2828,10 @@
         </w:rPr>
         <w:t xml:space="preserve"> </w:t>
       </w:r>
-      <w:proofErr w:type="spellStart"/>
       <w:r>
         <w:t>AuthActivity</w:t>
       </w:r>
       <w:bookmarkEnd w:id="7"/>
-      <w:proofErr w:type="spellEnd"/>
     </w:p>
     <w:p>
       <w:pPr>
@@ -2604,11 +2856,9 @@
         </w:rPr>
         <w:t xml:space="preserve"> שונים המוצגים באמצעות </w:t>
       </w:r>
-      <w:proofErr w:type="spellStart"/>
       <w:r>
         <w:t>ViewPager</w:t>
       </w:r>
-      <w:proofErr w:type="spellEnd"/>
       <w:r>
         <w:rPr>
           <w:rFonts w:hint="cs"/>
@@ -2655,21 +2905,7 @@
           <w:rFonts w:hint="cs"/>
           <w:rtl/>
         </w:rPr>
-        <w:t>מוודאת כי הפרטים תקינים</w:t>
-      </w:r>
-      <w:r>
-        <w:rPr>
-          <w:rFonts w:hint="cs"/>
-          <w:rtl/>
-        </w:rPr>
-        <w:t>*</w:t>
-      </w:r>
-      <w:r>
-        <w:rPr>
-          <w:rFonts w:hint="cs"/>
-          <w:rtl/>
-        </w:rPr>
-        <w:t xml:space="preserve">, ואם כן יוצרת קשר עם </w:t>
+        <w:t xml:space="preserve">מוודאת כי הפרטים תקינים, ואם כן יוצרת קשר עם </w:t>
       </w:r>
       <w:r>
         <w:t>Firebase</w:t>
@@ -2682,7 +2918,13 @@
         <w:t xml:space="preserve">. כאשר ישנה הצלחה, המשתמש מועבר למסך רשימת החדרים, וכאשר אין, מוצגת שגיאה למשתמש דרך שדות הטקסט. </w:t>
       </w:r>
     </w:p>
-    <w:p/>
+    <w:p>
+      <w:pPr>
+        <w:rPr>
+          <w:rFonts w:hint="cs"/>
+        </w:rPr>
+      </w:pPr>
+    </w:p>
     <w:p>
       <w:pPr>
         <w:rPr>
@@ -2734,9 +2976,9 @@
     </w:p>
     <w:p>
       <w:pPr>
-        <w:pStyle w:val="Heading3"/>
-      </w:pPr>
-      <w:bookmarkStart w:id="8" w:name="_Toc73231984"/>
+        <w:pStyle w:val="3"/>
+      </w:pPr>
+      <w:bookmarkStart w:id="8" w:name="_Toc73272779"/>
       <w:r>
         <w:rPr>
           <w:rFonts w:hint="cs"/>
@@ -2764,12 +3006,10 @@
         </w:rPr>
         <w:t xml:space="preserve"> </w:t>
       </w:r>
-      <w:proofErr w:type="spellStart"/>
       <w:r>
         <w:t>RoomListActivity</w:t>
       </w:r>
       <w:bookmarkEnd w:id="8"/>
-      <w:proofErr w:type="spellEnd"/>
     </w:p>
     <w:p>
       <w:pPr>
@@ -2864,9 +3104,9 @@
     </w:p>
     <w:p>
       <w:pPr>
-        <w:pStyle w:val="Heading3"/>
-      </w:pPr>
-      <w:bookmarkStart w:id="9" w:name="_Toc73231985"/>
+        <w:pStyle w:val="3"/>
+      </w:pPr>
+      <w:bookmarkStart w:id="9" w:name="_Toc73272780"/>
       <w:r>
         <w:rPr>
           <w:rFonts w:hint="cs"/>
@@ -2984,9 +3224,9 @@
     <w:p/>
     <w:p>
       <w:pPr>
-        <w:pStyle w:val="Heading3"/>
-      </w:pPr>
-      <w:bookmarkStart w:id="10" w:name="_Toc73231986"/>
+        <w:pStyle w:val="3"/>
+      </w:pPr>
+      <w:bookmarkStart w:id="10" w:name="_Toc73272781"/>
       <w:r>
         <w:rPr>
           <w:rFonts w:asciiTheme="minorHAnsi" w:hAnsiTheme="minorHAnsi"/>
@@ -3130,9 +3370,8 @@
     </w:p>
     <w:p>
       <w:pPr>
-        <w:pStyle w:val="Heading1"/>
-        <w:rPr>
-          <w:rFonts w:hint="cs"/>
+        <w:pStyle w:val="1"/>
+        <w:rPr>
           <w:rtl/>
         </w:rPr>
       </w:pPr>
@@ -3142,7 +3381,7 @@
         </w:rPr>
         <w:br w:type="page"/>
       </w:r>
-      <w:bookmarkStart w:id="11" w:name="_Toc73231987"/>
+      <w:bookmarkStart w:id="11" w:name="_Toc73272782"/>
       <w:r>
         <w:rPr>
           <w:rFonts w:hint="cs"/>
@@ -3155,12 +3394,12 @@
     </w:p>
     <w:p>
       <w:pPr>
-        <w:pStyle w:val="Heading2"/>
-        <w:rPr>
-          <w:rtl/>
-        </w:rPr>
-      </w:pPr>
-      <w:bookmarkStart w:id="12" w:name="_Toc73231988"/>
+        <w:pStyle w:val="2"/>
+        <w:rPr>
+          <w:rtl/>
+        </w:rPr>
+      </w:pPr>
+      <w:bookmarkStart w:id="12" w:name="_Toc73272783"/>
       <w:r>
         <w:rPr>
           <w:rFonts w:hint="cs"/>
@@ -3212,12 +3451,12 @@
     </w:p>
     <w:p>
       <w:pPr>
-        <w:pStyle w:val="Heading3"/>
-        <w:rPr>
-          <w:rtl/>
-        </w:rPr>
-      </w:pPr>
-      <w:bookmarkStart w:id="13" w:name="_Toc73231989"/>
+        <w:pStyle w:val="3"/>
+        <w:rPr>
+          <w:rtl/>
+        </w:rPr>
+      </w:pPr>
+      <w:bookmarkStart w:id="13" w:name="_Toc73272784"/>
       <w:r>
         <w:rPr>
           <w:rFonts w:hint="cs"/>
@@ -3243,11 +3482,9 @@
         </w:rPr>
         <w:t xml:space="preserve">כל קוד ההתממשקות נמצא תחת תת החבילה </w:t>
       </w:r>
-      <w:proofErr w:type="spellStart"/>
       <w:r>
         <w:t>gl</w:t>
       </w:r>
-      <w:proofErr w:type="spellEnd"/>
       <w:r>
         <w:rPr>
           <w:rFonts w:hint="cs"/>
@@ -3278,12 +3515,12 @@
     </w:p>
     <w:p>
       <w:pPr>
-        <w:pStyle w:val="Heading4"/>
-        <w:rPr>
-          <w:rtl/>
-        </w:rPr>
-      </w:pPr>
-      <w:bookmarkStart w:id="14" w:name="_Toc73231990"/>
+        <w:pStyle w:val="4"/>
+        <w:rPr>
+          <w:rtl/>
+        </w:rPr>
+      </w:pPr>
+      <w:bookmarkStart w:id="14" w:name="_Toc73272785"/>
       <w:r>
         <w:rPr>
           <w:rFonts w:hint="cs"/>
@@ -3353,6 +3590,7 @@
       <w:r>
         <w:rPr>
           <w:rFonts w:cs="Calibri"/>
+          <w:noProof/>
           <w:rtl/>
         </w:rPr>
         <w:drawing>
@@ -3394,7 +3632,7 @@
     </w:p>
     <w:p>
       <w:pPr>
-        <w:pStyle w:val="Caption"/>
+        <w:pStyle w:val="ae"/>
         <w:jc w:val="center"/>
       </w:pPr>
       <w:r>
@@ -3515,26 +3753,30 @@
     <w:bookmarkEnd w:id="15"/>
     <w:p>
       <w:pPr>
-        <w:pStyle w:val="Caption"/>
+        <w:pStyle w:val="ae"/>
         <w:keepNext/>
       </w:pPr>
       <w:r>
         <w:object w:dxaOrig="9026" w:dyaOrig="738" w14:anchorId="2FE70247">
-          <v:shape id="_x0000_i1207" type="#_x0000_t75" style="width:451.6pt;height:36.85pt" o:ole="">
+          <v:shape id="_x0000_i1026" type="#_x0000_t75" style="width:451pt;height:36.7pt" o:ole="" o:bordertopcolor="this" o:borderleftcolor="this" o:borderbottomcolor="this" o:borderrightcolor="this">
             <v:imagedata r:id="rId16" o:title=""/>
             <w10:bordertop type="single" width="4"/>
             <w10:borderleft type="single" width="4"/>
             <w10:borderbottom type="single" width="4"/>
             <w10:borderright type="single" width="4"/>
           </v:shape>
-          <o:OLEObject Type="Embed" ProgID="Word.OpenDocumentText.12" ShapeID="_x0000_i1207" DrawAspect="Content" ObjectID="_1683844930" r:id="rId17"/>
+          <o:OLEObject Type="Embed" ProgID="Word.OpenDocumentText.12" ShapeID="_x0000_i1026" DrawAspect="Content" ObjectID="_1683886650" r:id="rId17"/>
         </w:object>
       </w:r>
     </w:p>
     <w:p>
       <w:pPr>
-        <w:pStyle w:val="Caption"/>
+        <w:pStyle w:val="ae"/>
         <w:jc w:val="center"/>
+        <w:rPr>
+          <w:rFonts w:hint="cs"/>
+          <w:rtl/>
+        </w:rPr>
       </w:pPr>
       <w:r>
         <w:rPr>
@@ -3596,7 +3838,23 @@
           <w:rFonts w:hint="cs"/>
           <w:rtl/>
         </w:rPr>
-        <w:t xml:space="preserve"> - העברת מבנה הקודקוד ל-</w:t>
+        <w:t xml:space="preserve"> - העברת מבנה </w:t>
+      </w:r>
+      <w:proofErr w:type="spellStart"/>
+      <w:r>
+        <w:rPr>
+          <w:rFonts w:hint="cs"/>
+          <w:rtl/>
+        </w:rPr>
+        <w:t>הקודקוד</w:t>
+      </w:r>
+      <w:proofErr w:type="spellEnd"/>
+      <w:r>
+        <w:rPr>
+          <w:rFonts w:hint="cs"/>
+          <w:rtl/>
+        </w:rPr>
+        <w:t xml:space="preserve"> ל-</w:t>
       </w:r>
       <w:r>
         <w:t>OpenGL</w:t>
@@ -3606,25 +3864,25 @@
     <w:bookmarkEnd w:id="16"/>
     <w:p>
       <w:pPr>
-        <w:pStyle w:val="Caption"/>
+        <w:pStyle w:val="ae"/>
         <w:keepNext/>
       </w:pPr>
       <w:r>
         <w:object w:dxaOrig="9026" w:dyaOrig="2309" w14:anchorId="1582B5EB">
-          <v:shape id="_x0000_i1212" type="#_x0000_t75" style="width:451.6pt;height:115.2pt" o:ole="">
+          <v:shape id="_x0000_i1027" type="#_x0000_t75" style="width:451pt;height:115.45pt" o:ole="" o:bordertopcolor="this" o:borderleftcolor="this" o:borderbottomcolor="this" o:borderrightcolor="this">
             <v:imagedata r:id="rId18" o:title=""/>
             <w10:bordertop type="single" width="4"/>
             <w10:borderleft type="single" width="4"/>
             <w10:borderbottom type="single" width="4"/>
             <w10:borderright type="single" width="4"/>
           </v:shape>
-          <o:OLEObject Type="Embed" ProgID="Word.OpenDocumentText.12" ShapeID="_x0000_i1212" DrawAspect="Content" ObjectID="_1683844931" r:id="rId19"/>
+          <o:OLEObject Type="Embed" ProgID="Word.OpenDocumentText.12" ShapeID="_x0000_i1027" DrawAspect="Content" ObjectID="_1683886651" r:id="rId19"/>
         </w:object>
       </w:r>
     </w:p>
     <w:p>
       <w:pPr>
-        <w:pStyle w:val="Caption"/>
+        <w:pStyle w:val="ae"/>
         <w:jc w:val="center"/>
       </w:pPr>
       <w:r>
@@ -3687,14 +3945,7 @@
           <w:rFonts w:hint="cs"/>
           <w:rtl/>
         </w:rPr>
-        <w:t xml:space="preserve"> - </w:t>
-      </w:r>
-      <w:r>
-        <w:rPr>
-          <w:rFonts w:hint="cs"/>
-          <w:rtl/>
-        </w:rPr>
-        <w:t xml:space="preserve">תיעוד הפעולה </w:t>
+        <w:t xml:space="preserve"> - תיעוד הפעולה </w:t>
       </w:r>
       <w:r>
         <w:t>glVertexAttribArray</w:t>
@@ -3737,12 +3988,12 @@
     </w:p>
     <w:p>
       <w:pPr>
-        <w:pStyle w:val="Heading4"/>
-        <w:rPr>
-          <w:rtl/>
-        </w:rPr>
-      </w:pPr>
-      <w:bookmarkStart w:id="17" w:name="_Toc73231991"/>
+        <w:pStyle w:val="4"/>
+        <w:rPr>
+          <w:rtl/>
+        </w:rPr>
+      </w:pPr>
+      <w:bookmarkStart w:id="17" w:name="_Toc73272786"/>
       <w:r>
         <w:rPr>
           <w:rFonts w:hint="cs"/>
@@ -3758,12 +4009,21 @@
           <w:rtl/>
         </w:rPr>
       </w:pPr>
-      <w:r>
-        <w:rPr>
-          <w:rFonts w:hint="cs"/>
-          <w:rtl/>
-        </w:rPr>
-        <w:t>שיידר (</w:t>
+      <w:proofErr w:type="spellStart"/>
+      <w:r>
+        <w:rPr>
+          <w:rFonts w:hint="cs"/>
+          <w:rtl/>
+        </w:rPr>
+        <w:t>שיידר</w:t>
+      </w:r>
+      <w:proofErr w:type="spellEnd"/>
+      <w:r>
+        <w:rPr>
+          <w:rFonts w:hint="cs"/>
+          <w:rtl/>
+        </w:rPr>
+        <w:t xml:space="preserve"> (</w:t>
       </w:r>
       <w:r>
         <w:t>Shader Program</w:t>
@@ -3915,14 +4175,7 @@
           <w:rFonts w:hint="cs"/>
           <w:rtl/>
         </w:rPr>
-        <w:t xml:space="preserve"> </w:t>
-      </w:r>
-      <w:r>
-        <w:rPr>
-          <w:rFonts w:hint="cs"/>
-          <w:rtl/>
-        </w:rPr>
-        <w:t>המוזזים ע"פ המצלמה</w:t>
+        <w:t xml:space="preserve"> המוזזים ע"פ המצלמה</w:t>
       </w:r>
       <w:r>
         <w:rPr>
@@ -4053,7 +4306,7 @@
     <w:bookmarkEnd w:id="18"/>
     <w:p>
       <w:pPr>
-        <w:pStyle w:val="Caption"/>
+        <w:pStyle w:val="ae"/>
         <w:keepNext/>
         <w:pBdr>
           <w:top w:val="single" w:sz="4" w:space="1" w:color="auto"/>
@@ -4064,19 +4317,18 @@
       </w:pPr>
       <w:r>
         <w:object w:dxaOrig="8306" w:dyaOrig="7472" w14:anchorId="50527D69">
-          <v:shape id="_x0000_i1196" type="#_x0000_t75" style="width:415.3pt;height:373.8pt" o:ole="">
+          <v:shape id="_x0000_i1028" type="#_x0000_t75" style="width:415pt;height:374.25pt" o:ole="">
             <v:imagedata r:id="rId20" o:title=""/>
           </v:shape>
-          <o:OLEObject Type="Embed" ProgID="Word.OpenDocumentText.12" ShapeID="_x0000_i1196" DrawAspect="Content" ObjectID="_1683844932" r:id="rId21"/>
+          <o:OLEObject Type="Embed" ProgID="Word.OpenDocumentText.12" ShapeID="_x0000_i1028" DrawAspect="Content" ObjectID="_1683886652" r:id="rId21"/>
         </w:object>
       </w:r>
     </w:p>
     <w:p>
       <w:pPr>
-        <w:pStyle w:val="Caption"/>
+        <w:pStyle w:val="ae"/>
         <w:jc w:val="center"/>
         <w:rPr>
-          <w:rFonts w:hint="cs"/>
           <w:rtl/>
         </w:rPr>
       </w:pPr>
@@ -4160,32 +4412,263 @@
     </w:p>
     <w:p>
       <w:pPr>
-        <w:rPr>
-          <w:rFonts w:hint="cs"/>
-          <w:rtl/>
-        </w:rPr>
-      </w:pPr>
-    </w:p>
-    <w:p>
-      <w:pPr>
-        <w:rPr>
-          <w:rtl/>
-        </w:rPr>
-      </w:pPr>
-      <w:r>
-        <w:rPr>
-          <w:rFonts w:hint="cs"/>
-          <w:rtl/>
-        </w:rPr>
-        <w:t>מחלקותיה של המודולה הן כדלהלן:</w:t>
-      </w:r>
-      <w:r>
-        <w:tab/>
-      </w:r>
+        <w:pStyle w:val="4"/>
+        <w:rPr>
+          <w:rtl/>
+        </w:rPr>
+      </w:pPr>
+      <w:bookmarkStart w:id="19" w:name="_Toc73272787"/>
+      <w:r>
+        <w:rPr>
+          <w:rFonts w:hint="cs"/>
+          <w:rtl/>
+        </w:rPr>
+        <w:t>3.1.1.3 ציור מקובץ (</w:t>
+      </w:r>
+      <w:r>
+        <w:t>Batching</w:t>
+      </w:r>
+      <w:r>
+        <w:rPr>
+          <w:rFonts w:hint="cs"/>
+          <w:rtl/>
+        </w:rPr>
+        <w:t>)</w:t>
+      </w:r>
+      <w:bookmarkEnd w:id="19"/>
+    </w:p>
+    <w:p>
+      <w:pPr>
+        <w:rPr>
+          <w:rtl/>
+        </w:rPr>
+      </w:pPr>
+      <w:r>
+        <w:rPr>
+          <w:rFonts w:hint="cs"/>
+          <w:rtl/>
+        </w:rPr>
+        <w:t>העברת המידע מן האפליקציה למערכת ה-</w:t>
+      </w:r>
+      <w:r>
+        <w:t>OpenGL</w:t>
+      </w:r>
+      <w:r>
+        <w:rPr>
+          <w:rFonts w:hint="cs"/>
+          <w:rtl/>
+        </w:rPr>
+        <w:t xml:space="preserve"> הינה צוואר הבקבוק המשמעותי בציור. על מנת שיתאפשר ציור </w:t>
+      </w:r>
+      <w:r>
+        <w:rPr>
+          <w:rFonts w:hint="cs"/>
+          <w:rtl/>
+        </w:rPr>
+        <w:t>מהיר של יותר מצורה או שתיים, יש לממש קיבוץ של צורות רבות לקריאת ציור אחת.</w:t>
+      </w:r>
+    </w:p>
+    <w:p>
+      <w:pPr>
+        <w:keepNext/>
+      </w:pPr>
+      <w:r>
+        <w:rPr>
+          <w:rFonts w:hint="cs"/>
+          <w:rtl/>
+        </w:rPr>
+        <w:t xml:space="preserve">תהליך הקיבוץ מתממש בכך שבמקום לשלוח את </w:t>
+      </w:r>
+      <w:proofErr w:type="spellStart"/>
+      <w:r>
+        <w:rPr>
+          <w:rFonts w:hint="cs"/>
+          <w:rtl/>
+        </w:rPr>
+        <w:t>הקודקודים</w:t>
+      </w:r>
+      <w:proofErr w:type="spellEnd"/>
+      <w:r>
+        <w:rPr>
+          <w:rFonts w:hint="cs"/>
+          <w:rtl/>
+        </w:rPr>
+        <w:t xml:space="preserve"> ל-</w:t>
+      </w:r>
+      <w:r>
+        <w:t>OpenGL</w:t>
+      </w:r>
+      <w:r>
+        <w:rPr>
+          <w:rFonts w:hint="cs"/>
+          <w:rtl/>
+        </w:rPr>
+        <w:t xml:space="preserve"> ברגע שאני רוצה לצייר אותם, אני ממלא מערך </w:t>
+      </w:r>
+      <w:r>
+        <w:t>float</w:t>
+      </w:r>
+      <w:r>
+        <w:rPr>
+          <w:rFonts w:hint="cs"/>
+          <w:rtl/>
+        </w:rPr>
+        <w:t xml:space="preserve">-ים בגודל גדול מאוד (1024) במידע על </w:t>
+      </w:r>
+      <w:proofErr w:type="spellStart"/>
+      <w:r>
+        <w:rPr>
+          <w:rFonts w:hint="cs"/>
+          <w:rtl/>
+        </w:rPr>
+        <w:t>הקודקודים</w:t>
+      </w:r>
+      <w:proofErr w:type="spellEnd"/>
+      <w:r>
+        <w:rPr>
+          <w:rFonts w:hint="cs"/>
+          <w:rtl/>
+        </w:rPr>
+        <w:t xml:space="preserve"> אחד אחרי השני. לאחר מכן, כאשר אני רוצה לצייר, אני שולח את כל </w:t>
+      </w:r>
+      <w:proofErr w:type="spellStart"/>
+      <w:r>
+        <w:rPr>
+          <w:rFonts w:hint="cs"/>
+          <w:rtl/>
+        </w:rPr>
+        <w:t>הקודקודים</w:t>
+      </w:r>
+      <w:proofErr w:type="spellEnd"/>
+      <w:r>
+        <w:rPr>
+          <w:rFonts w:hint="cs"/>
+          <w:rtl/>
+        </w:rPr>
+        <w:t xml:space="preserve"> בבת אחת (פשוט מעביר את המערך) יחד עם טקסטורה אחת </w:t>
+      </w:r>
+      <w:r>
+        <w:rPr>
+          <w:rFonts w:hint="cs"/>
+          <w:rtl/>
+        </w:rPr>
+        <w:lastRenderedPageBreak/>
+        <w:t>גדולה הכוללת את כל הטקסטורות שארצה לצייר. כך, בקריאת ציור אחת, אני יכול לצייר מסך שלם.</w:t>
+      </w:r>
+      <w:r>
+        <w:rPr>
+          <w:rFonts w:hint="cs"/>
+        </w:rPr>
+        <w:pict w14:anchorId="2A5C4E2A">
+          <v:shape id="_x0000_i1029" type="#_x0000_t75" style="width:415pt;height:329.45pt" o:bordertopcolor="this" o:borderleftcolor="this" o:borderbottomcolor="this" o:borderrightcolor="this">
+            <v:imagedata r:id="rId22" o:title="cards_packed"/>
+            <w10:bordertop type="single" width="4"/>
+            <w10:borderleft type="single" width="4"/>
+            <w10:borderbottom type="single" width="4"/>
+            <w10:borderright type="single" width="4"/>
+          </v:shape>
+        </w:pict>
+      </w:r>
+    </w:p>
+    <w:p>
+      <w:pPr>
+        <w:pStyle w:val="ae"/>
+        <w:jc w:val="center"/>
+        <w:rPr>
+          <w:rFonts w:hint="cs"/>
+          <w:rtl/>
+        </w:rPr>
+      </w:pPr>
+      <w:r>
+        <w:rPr>
+          <w:rtl/>
+        </w:rPr>
+        <w:t xml:space="preserve">נספח </w:t>
+      </w:r>
+      <w:r>
+        <w:rPr>
+          <w:rtl/>
+        </w:rPr>
+        <w:fldChar w:fldCharType="begin"/>
+      </w:r>
+      <w:r>
+        <w:rPr>
+          <w:rtl/>
+        </w:rPr>
+        <w:instrText xml:space="preserve"> </w:instrText>
+      </w:r>
+      <w:r>
+        <w:instrText xml:space="preserve">SEQ </w:instrText>
+      </w:r>
+      <w:r>
+        <w:rPr>
+          <w:rtl/>
+        </w:rPr>
+        <w:instrText xml:space="preserve">נספח \* </w:instrText>
+      </w:r>
+      <w:r>
+        <w:instrText>ARABIC</w:instrText>
+      </w:r>
+      <w:r>
+        <w:rPr>
+          <w:rtl/>
+        </w:rPr>
+        <w:instrText xml:space="preserve"> </w:instrText>
+      </w:r>
+      <w:r>
+        <w:rPr>
+          <w:rtl/>
+        </w:rPr>
+        <w:fldChar w:fldCharType="separate"/>
+      </w:r>
+      <w:r>
+        <w:rPr>
+          <w:noProof/>
+          <w:rtl/>
+        </w:rPr>
+        <w:t>5</w:t>
+      </w:r>
+      <w:r>
+        <w:rPr>
+          <w:rtl/>
+        </w:rPr>
+        <w:fldChar w:fldCharType="end"/>
+      </w:r>
+      <w:r>
+        <w:rPr>
+          <w:noProof/>
+        </w:rPr>
+        <w:t xml:space="preserve"> </w:t>
+      </w:r>
+      <w:r>
+        <w:rPr>
+          <w:rFonts w:hint="cs"/>
+          <w:noProof/>
+          <w:rtl/>
+        </w:rPr>
+        <w:t xml:space="preserve"> - טקסטורה גדולה הכוללת הכל</w:t>
+      </w:r>
+    </w:p>
+    <w:p>
+      <w:pPr>
+        <w:pStyle w:val="4"/>
+        <w:rPr>
+          <w:rtl/>
+        </w:rPr>
+      </w:pPr>
+      <w:bookmarkStart w:id="20" w:name="_Toc73272788"/>
+      <w:r>
+        <w:rPr>
+          <w:rFonts w:hint="cs"/>
+          <w:rtl/>
+        </w:rPr>
+        <w:t>3.1.1.4 מחלקות המודול</w:t>
+      </w:r>
+      <w:bookmarkEnd w:id="20"/>
     </w:p>
     <w:tbl>
       <w:tblPr>
-        <w:tblStyle w:val="TableGrid"/>
+        <w:tblStyle w:val="ad"/>
         <w:bidiVisual/>
         <w:tblW w:w="0" w:type="auto"/>
         <w:tblLook w:val="04A0" w:firstRow="1" w:lastRow="0" w:firstColumn="1" w:lastColumn="0" w:noHBand="0" w:noVBand="1"/>
@@ -4202,6 +4685,7 @@
           <w:p>
             <w:pPr>
               <w:rPr>
+                <w:rFonts w:hint="cs"/>
                 <w:rtl/>
               </w:rPr>
             </w:pPr>
@@ -4223,7 +4707,6 @@
           <w:p>
             <w:pPr>
               <w:rPr>
-                <w:rFonts w:hint="cs"/>
                 <w:rtl/>
               </w:rPr>
             </w:pPr>
@@ -4308,7 +4791,6 @@
           <w:p>
             <w:pPr>
               <w:rPr>
-                <w:rFonts w:hint="cs"/>
                 <w:rtl/>
               </w:rPr>
             </w:pPr>
@@ -4381,7 +4863,6 @@
           <w:p>
             <w:pPr>
               <w:rPr>
-                <w:rFonts w:hint="cs"/>
                 <w:rtl/>
               </w:rPr>
             </w:pPr>
@@ -4416,7 +4897,6 @@
                 <w:rtl/>
               </w:rPr>
             </w:pPr>
-            <w:proofErr w:type="spellStart"/>
             <w:r>
               <w:rPr>
                 <w:rFonts w:hint="cs"/>
@@ -4426,7 +4906,6 @@
             <w:r>
               <w:t>haderProgram</w:t>
             </w:r>
-            <w:proofErr w:type="spellEnd"/>
           </w:p>
         </w:tc>
         <w:tc>
@@ -4440,6 +4919,723 @@
                 <w:rtl/>
               </w:rPr>
             </w:pPr>
+            <w:r>
+              <w:rPr>
+                <w:rFonts w:hint="cs"/>
+                <w:rtl/>
+              </w:rPr>
+              <w:t xml:space="preserve">מחלקה העוטפת את מערכת השיידרים של </w:t>
+            </w:r>
+            <w:r>
+              <w:t>OpenGL</w:t>
+            </w:r>
+            <w:r>
+              <w:rPr>
+                <w:rFonts w:hint="cs"/>
+                <w:rtl/>
+              </w:rPr>
+              <w:t>. היא מתקשרת עם הממשק על מנת ליצור ולקשר שיידרים על פי קוד שיידרים המועבר לה. בנוסף המחלקה מאפשרת העברת קבועים (</w:t>
+            </w:r>
+            <w:r>
+              <w:t>Uniforms</w:t>
+            </w:r>
+            <w:r>
+              <w:rPr>
+                <w:rFonts w:hint="cs"/>
+                <w:rtl/>
+              </w:rPr>
+              <w:t>) לשיידר אותו טענה באמצעות פעולות עזר.</w:t>
+            </w:r>
+          </w:p>
+        </w:tc>
+      </w:tr>
+      <w:tr>
+        <w:tc>
+          <w:tcPr>
+            <w:tcW w:w="1637" w:type="dxa"/>
+          </w:tcPr>
+          <w:p>
+            <w:pPr>
+              <w:rPr>
+                <w:rFonts w:hint="cs"/>
+                <w:rtl/>
+              </w:rPr>
+            </w:pPr>
+            <w:r>
+              <w:rPr>
+                <w:rFonts w:hint="cs"/>
+              </w:rPr>
+              <w:t>T</w:t>
+            </w:r>
+            <w:r>
+              <w:t>extureBatch</w:t>
+            </w:r>
+          </w:p>
+        </w:tc>
+        <w:tc>
+          <w:tcPr>
+            <w:tcW w:w="6659" w:type="dxa"/>
+          </w:tcPr>
+          <w:p>
+            <w:pPr>
+              <w:rPr>
+                <w:rFonts w:hint="cs"/>
+                <w:rtl/>
+              </w:rPr>
+            </w:pPr>
+            <w:r>
+              <w:rPr>
+                <w:rFonts w:hint="cs"/>
+                <w:rtl/>
+              </w:rPr>
+              <w:t>המחלקה האחראית על הציור המקובץ של קודקודים.</w:t>
+            </w:r>
+          </w:p>
+        </w:tc>
+      </w:tr>
+      <w:tr>
+        <w:tc>
+          <w:tcPr>
+            <w:tcW w:w="1637" w:type="dxa"/>
+          </w:tcPr>
+          <w:p>
+            <w:pPr>
+              <w:rPr>
+                <w:rFonts w:hint="cs"/>
+                <w:rtl/>
+              </w:rPr>
+            </w:pPr>
+            <w:r>
+              <w:rPr>
+                <w:rFonts w:hint="cs"/>
+              </w:rPr>
+              <w:t>V</w:t>
+            </w:r>
+            <w:r>
+              <w:t>ector2</w:t>
+            </w:r>
+          </w:p>
+        </w:tc>
+        <w:tc>
+          <w:tcPr>
+            <w:tcW w:w="6659" w:type="dxa"/>
+          </w:tcPr>
+          <w:p>
+            <w:pPr>
+              <w:rPr>
+                <w:rFonts w:hint="cs"/>
+                <w:rtl/>
+              </w:rPr>
+            </w:pPr>
+            <w:r>
+              <w:rPr>
+                <w:rFonts w:hint="cs"/>
+                <w:rtl/>
+              </w:rPr>
+              <w:t xml:space="preserve">מחלקה המייצגת ווקטור דו-ממדי, כלומר נקודה על המסך. מחזיקה ערך </w:t>
+            </w:r>
+            <w:r>
+              <w:t>x</w:t>
+            </w:r>
+            <w:r>
+              <w:rPr>
+                <w:rFonts w:hint="cs"/>
+                <w:rtl/>
+              </w:rPr>
+              <w:t xml:space="preserve"> ו-</w:t>
+            </w:r>
+            <w:r>
+              <w:t>y</w:t>
+            </w:r>
+            <w:r>
+              <w:rPr>
+                <w:rFonts w:hint="cs"/>
+                <w:rtl/>
+              </w:rPr>
+              <w:t xml:space="preserve"> ומספקת פעולות מתמטיות על הווקטו</w:t>
+            </w:r>
+            <w:r>
+              <w:rPr>
+                <w:rFonts w:hint="eastAsia"/>
+                <w:rtl/>
+              </w:rPr>
+              <w:t>ר</w:t>
+            </w:r>
+          </w:p>
+        </w:tc>
+      </w:tr>
+      <w:tr>
+        <w:tc>
+          <w:tcPr>
+            <w:tcW w:w="1637" w:type="dxa"/>
+          </w:tcPr>
+          <w:p>
+            <w:pPr>
+              <w:rPr>
+                <w:rFonts w:hint="cs"/>
+                <w:rtl/>
+              </w:rPr>
+            </w:pPr>
+            <w:r>
+              <w:t>BufferUtils</w:t>
+            </w:r>
+          </w:p>
+        </w:tc>
+        <w:tc>
+          <w:tcPr>
+            <w:tcW w:w="6659" w:type="dxa"/>
+          </w:tcPr>
+          <w:p>
+            <w:pPr>
+              <w:rPr>
+                <w:rFonts w:hint="cs"/>
+                <w:rtl/>
+              </w:rPr>
+            </w:pPr>
+            <w:r>
+              <w:rPr>
+                <w:rFonts w:hint="cs"/>
+                <w:rtl/>
+              </w:rPr>
+              <w:t xml:space="preserve">מחלקת עזר להקצאת מערכים מן החבילה </w:t>
+            </w:r>
+            <w:r>
+              <w:t>java.nio</w:t>
+            </w:r>
+            <w:r>
+              <w:rPr>
+                <w:rFonts w:hint="cs"/>
+                <w:rtl/>
+              </w:rPr>
+              <w:t xml:space="preserve"> </w:t>
+            </w:r>
+            <w:r>
+              <w:rPr>
+                <w:rtl/>
+              </w:rPr>
+              <w:t>–</w:t>
+            </w:r>
+            <w:r>
+              <w:rPr>
+                <w:rFonts w:hint="cs"/>
+                <w:rtl/>
+              </w:rPr>
+              <w:t xml:space="preserve"> דרושים  להעברת מידע ל</w:t>
+            </w:r>
+            <w:r>
+              <w:t>OpenGL</w:t>
+            </w:r>
+          </w:p>
+        </w:tc>
+      </w:tr>
+      <w:tr>
+        <w:tc>
+          <w:tcPr>
+            <w:tcW w:w="1637" w:type="dxa"/>
+          </w:tcPr>
+          <w:p>
+            <w:pPr>
+              <w:rPr>
+                <w:rFonts w:hint="cs"/>
+                <w:rtl/>
+              </w:rPr>
+            </w:pPr>
+            <w:r>
+              <w:t>Disposable</w:t>
+            </w:r>
+          </w:p>
+        </w:tc>
+        <w:tc>
+          <w:tcPr>
+            <w:tcW w:w="6659" w:type="dxa"/>
+          </w:tcPr>
+          <w:p>
+            <w:pPr>
+              <w:rPr>
+                <w:rFonts w:hint="cs"/>
+                <w:rtl/>
+              </w:rPr>
+            </w:pPr>
+            <w:r>
+              <w:rPr>
+                <w:rFonts w:hint="cs"/>
+                <w:rtl/>
+              </w:rPr>
+              <w:t xml:space="preserve">ממשק המייצג מחלקה </w:t>
+            </w:r>
+            <w:r>
+              <w:rPr>
+                <w:rFonts w:hint="cs"/>
+                <w:rtl/>
+              </w:rPr>
+              <w:t>שיש לשחרר ממנה זיכרון.</w:t>
+            </w:r>
+          </w:p>
+        </w:tc>
+      </w:tr>
+      <w:tr>
+        <w:tc>
+          <w:tcPr>
+            <w:tcW w:w="1637" w:type="dxa"/>
+          </w:tcPr>
+          <w:p>
+            <w:pPr>
+              <w:rPr>
+                <w:rFonts w:hint="cs"/>
+                <w:rtl/>
+              </w:rPr>
+            </w:pPr>
+            <w:r>
+              <w:rPr>
+                <w:rFonts w:hint="cs"/>
+              </w:rPr>
+              <w:t>T</w:t>
+            </w:r>
+            <w:r>
+              <w:t>exture</w:t>
+            </w:r>
+          </w:p>
+        </w:tc>
+        <w:tc>
+          <w:tcPr>
+            <w:tcW w:w="6659" w:type="dxa"/>
+          </w:tcPr>
+          <w:p>
+            <w:pPr>
+              <w:rPr>
+                <w:rFonts w:hint="cs"/>
+                <w:rtl/>
+              </w:rPr>
+            </w:pPr>
+            <w:r>
+              <w:rPr>
+                <w:rFonts w:hint="cs"/>
+                <w:rtl/>
+              </w:rPr>
+              <w:t xml:space="preserve">מחלקה שעוטפת את מערכת הטקסטורות של </w:t>
+            </w:r>
+            <w:r>
+              <w:t>OpenGL</w:t>
+            </w:r>
+            <w:r>
+              <w:rPr>
+                <w:rFonts w:hint="cs"/>
+                <w:rtl/>
+              </w:rPr>
+              <w:t xml:space="preserve"> </w:t>
+            </w:r>
+            <w:r>
+              <w:rPr>
+                <w:rtl/>
+              </w:rPr>
+              <w:t>–</w:t>
+            </w:r>
+            <w:r>
+              <w:rPr>
+                <w:rFonts w:hint="cs"/>
+                <w:rtl/>
+              </w:rPr>
+              <w:t xml:space="preserve"> טוענת ומשחררת </w:t>
+            </w:r>
+            <w:r>
+              <w:rPr>
+                <w:rFonts w:hint="cs"/>
+                <w:rtl/>
+              </w:rPr>
+              <w:t>טקסטורות.</w:t>
+            </w:r>
+          </w:p>
+        </w:tc>
+      </w:tr>
+      <w:tr>
+        <w:tc>
+          <w:tcPr>
+            <w:tcW w:w="1637" w:type="dxa"/>
+          </w:tcPr>
+          <w:p>
+            <w:pPr>
+              <w:rPr>
+                <w:rFonts w:hint="cs"/>
+                <w:rtl/>
+              </w:rPr>
+            </w:pPr>
+            <w:r>
+              <w:lastRenderedPageBreak/>
+              <w:t>TextureRegion</w:t>
+            </w:r>
+          </w:p>
+        </w:tc>
+        <w:tc>
+          <w:tcPr>
+            <w:tcW w:w="6659" w:type="dxa"/>
+          </w:tcPr>
+          <w:p>
+            <w:pPr>
+              <w:rPr>
+                <w:rFonts w:hint="cs"/>
+                <w:rtl/>
+              </w:rPr>
+            </w:pPr>
+            <w:r>
+              <w:rPr>
+                <w:rFonts w:hint="cs"/>
+                <w:rtl/>
+              </w:rPr>
+              <w:t xml:space="preserve">מחלקה המייצגת חלק מטקסטורה </w:t>
+            </w:r>
+            <w:r>
+              <w:rPr>
+                <w:rtl/>
+              </w:rPr>
+              <w:t>–</w:t>
+            </w:r>
+            <w:r>
+              <w:rPr>
+                <w:rFonts w:hint="cs"/>
+                <w:rtl/>
+              </w:rPr>
+              <w:t xml:space="preserve"> מחזיקה טקסטורה ואת הנקודות המייצגות את המיקום של החלק מן הטקסטורה.</w:t>
+            </w:r>
+          </w:p>
+        </w:tc>
+      </w:tr>
+      <w:tr>
+        <w:tc>
+          <w:tcPr>
+            <w:tcW w:w="1637" w:type="dxa"/>
+          </w:tcPr>
+          <w:p>
+            <w:r>
+              <w:rPr>
+                <w:rFonts w:hint="cs"/>
+              </w:rPr>
+              <w:t>C</w:t>
+            </w:r>
+            <w:r>
+              <w:t>amera</w:t>
+            </w:r>
+          </w:p>
+        </w:tc>
+        <w:tc>
+          <w:tcPr>
+            <w:tcW w:w="6659" w:type="dxa"/>
+          </w:tcPr>
+          <w:p>
+            <w:pPr>
+              <w:rPr>
+                <w:rFonts w:hint="cs"/>
+                <w:rtl/>
+              </w:rPr>
+            </w:pPr>
+            <w:r>
+              <w:rPr>
+                <w:rFonts w:hint="cs"/>
+                <w:rtl/>
+              </w:rPr>
+              <w:t>מחלקה האחראית חישוב מטריצות מיקום ו</w:t>
+            </w:r>
+            <w:r>
+              <w:t>Projection</w:t>
+            </w:r>
+            <w:r>
+              <w:rPr>
+                <w:rFonts w:hint="cs"/>
+                <w:rtl/>
+              </w:rPr>
+              <w:t>. מייצגת מצלמה בעלת מיקום דו ממדי.</w:t>
+            </w:r>
+          </w:p>
+        </w:tc>
+      </w:tr>
+      <w:tr>
+        <w:tc>
+          <w:tcPr>
+            <w:tcW w:w="1637" w:type="dxa"/>
+          </w:tcPr>
+          <w:p>
+            <w:pPr>
+              <w:rPr>
+                <w:rFonts w:hint="cs"/>
+                <w:rtl/>
+              </w:rPr>
+            </w:pPr>
+            <w:r>
+              <w:rPr>
+                <w:rFonts w:hint="cs"/>
+              </w:rPr>
+              <w:t>V</w:t>
+            </w:r>
+            <w:r>
+              <w:t>iewport</w:t>
+            </w:r>
+          </w:p>
+        </w:tc>
+        <w:tc>
+          <w:tcPr>
+            <w:tcW w:w="6659" w:type="dxa"/>
+          </w:tcPr>
+          <w:p>
+            <w:pPr>
+              <w:rPr>
+                <w:rFonts w:hint="cs"/>
+              </w:rPr>
+            </w:pPr>
+            <w:r>
+              <w:rPr>
+                <w:rFonts w:cs="Calibri"/>
+                <w:rtl/>
+              </w:rPr>
+              <w:t>מחלקה מופשטת המתארת צג - היא מגדירה גודל למסך שאינו תלוי בפיקסלים על מנת לאפשר ציור זהה על מסכים שונים. המחלקה מאפשרת למחלקות אחרות לממש את פעולת ה</w:t>
+            </w:r>
+            <w:r>
+              <w:t>apply</w:t>
+            </w:r>
+            <w:r>
+              <w:rPr>
+                <w:rFonts w:cs="Calibri"/>
+                <w:rtl/>
+              </w:rPr>
+              <w:t xml:space="preserve"> שלה</w:t>
+            </w:r>
+            <w:r>
+              <w:rPr>
+                <w:rFonts w:cs="Calibri" w:hint="cs"/>
+                <w:rtl/>
+              </w:rPr>
+              <w:t xml:space="preserve">. </w:t>
+            </w:r>
+          </w:p>
+        </w:tc>
+      </w:tr>
+      <w:tr>
+        <w:tc>
+          <w:tcPr>
+            <w:tcW w:w="1637" w:type="dxa"/>
+          </w:tcPr>
+          <w:p>
+            <w:pPr>
+              <w:rPr>
+                <w:rFonts w:hint="cs"/>
+                <w:rtl/>
+              </w:rPr>
+            </w:pPr>
+            <w:r>
+              <w:t>FitViewport</w:t>
+            </w:r>
+          </w:p>
+        </w:tc>
+        <w:tc>
+          <w:tcPr>
+            <w:tcW w:w="6659" w:type="dxa"/>
+          </w:tcPr>
+          <w:p>
+            <w:pPr>
+              <w:rPr>
+                <w:rFonts w:cs="Calibri" w:hint="cs"/>
+                <w:rtl/>
+              </w:rPr>
+            </w:pPr>
+            <w:r>
+              <w:rPr>
+                <w:rFonts w:cs="Calibri"/>
+                <w:rtl/>
+              </w:rPr>
+              <w:t xml:space="preserve">מחלקה מממשת של </w:t>
+            </w:r>
+            <w:r>
+              <w:rPr>
+                <w:rFonts w:cs="Calibri" w:hint="cs"/>
+              </w:rPr>
+              <w:t>V</w:t>
+            </w:r>
+            <w:r>
+              <w:rPr>
+                <w:rFonts w:cs="Calibri"/>
+              </w:rPr>
+              <w:t>iewport</w:t>
+            </w:r>
+            <w:r>
+              <w:rPr>
+                <w:rFonts w:cs="Calibri" w:hint="cs"/>
+                <w:rtl/>
+              </w:rPr>
+              <w:t>: ש</w:t>
+            </w:r>
+            <w:r>
+              <w:rPr>
+                <w:rFonts w:cs="Calibri"/>
+                <w:rtl/>
+              </w:rPr>
+              <w:t xml:space="preserve">ומרת על הגודל המוגדר בכך ששומרת על היחס </w:t>
+            </w:r>
+            <w:r>
+              <w:rPr>
+                <w:rFonts w:cs="Calibri" w:hint="cs"/>
+                <w:rtl/>
+              </w:rPr>
+              <w:t xml:space="preserve">ומוסיפה </w:t>
+            </w:r>
+            <w:r>
+              <w:rPr>
+                <w:rFonts w:cs="Calibri"/>
+              </w:rPr>
+              <w:t>Black bars</w:t>
+            </w:r>
+            <w:r>
+              <w:rPr>
+                <w:rFonts w:cs="Calibri" w:hint="cs"/>
+                <w:rtl/>
+              </w:rPr>
+              <w:t xml:space="preserve"> (בכל צבע נבחר, לא רק שחור) בחלקים המתים של המסך</w:t>
+            </w:r>
+          </w:p>
+        </w:tc>
+      </w:tr>
+      <w:tr>
+        <w:tc>
+          <w:tcPr>
+            <w:tcW w:w="1637" w:type="dxa"/>
+          </w:tcPr>
+          <w:p>
+            <w:pPr>
+              <w:rPr>
+                <w:rFonts w:hint="cs"/>
+                <w:rtl/>
+              </w:rPr>
+            </w:pPr>
+            <w:r>
+              <w:t>ScaleViewport</w:t>
+            </w:r>
+          </w:p>
+        </w:tc>
+        <w:tc>
+          <w:tcPr>
+            <w:tcW w:w="6659" w:type="dxa"/>
+          </w:tcPr>
+          <w:p>
+            <w:pPr>
+              <w:rPr>
+                <w:rFonts w:cs="Calibri" w:hint="cs"/>
+                <w:rtl/>
+              </w:rPr>
+            </w:pPr>
+            <w:r>
+              <w:rPr>
+                <w:rFonts w:cs="Calibri"/>
+                <w:rtl/>
+              </w:rPr>
+              <w:t xml:space="preserve">מחלקה מממשת של </w:t>
+            </w:r>
+            <w:r>
+              <w:rPr>
+                <w:rFonts w:cs="Calibri" w:hint="cs"/>
+              </w:rPr>
+              <w:t>V</w:t>
+            </w:r>
+            <w:r>
+              <w:rPr>
+                <w:rFonts w:cs="Calibri"/>
+              </w:rPr>
+              <w:t>iewport</w:t>
+            </w:r>
+            <w:r>
+              <w:rPr>
+                <w:rFonts w:cs="Calibri" w:hint="cs"/>
+                <w:rtl/>
+              </w:rPr>
+              <w:t xml:space="preserve">: </w:t>
+            </w:r>
+            <w:r>
+              <w:rPr>
+                <w:rFonts w:cs="Calibri"/>
+                <w:rtl/>
+              </w:rPr>
+              <w:t>שומרת על הגודל המוגדר בכך שמותחת את הציור</w:t>
+            </w:r>
+            <w:r>
+              <w:rPr>
+                <w:rFonts w:cs="Calibri" w:hint="cs"/>
+                <w:rtl/>
+              </w:rPr>
+              <w:t>.</w:t>
+            </w:r>
+          </w:p>
+        </w:tc>
+      </w:tr>
+      <w:tr>
+        <w:tc>
+          <w:tcPr>
+            <w:tcW w:w="1637" w:type="dxa"/>
+          </w:tcPr>
+          <w:p>
+            <w:r>
+              <w:rPr>
+                <w:rFonts w:hint="cs"/>
+              </w:rPr>
+              <w:t>I</w:t>
+            </w:r>
+            <w:r>
+              <w:t>nputHandler</w:t>
+            </w:r>
+          </w:p>
+        </w:tc>
+        <w:tc>
+          <w:tcPr>
+            <w:tcW w:w="6659" w:type="dxa"/>
+          </w:tcPr>
+          <w:p>
+            <w:pPr>
+              <w:rPr>
+                <w:rtl/>
+              </w:rPr>
+            </w:pPr>
+            <w:r>
+              <w:rPr>
+                <w:color w:val="000000"/>
+                <w:rtl/>
+              </w:rPr>
+              <w:t>ממשק המגדיר פעולות המטפלות ב</w:t>
+            </w:r>
+            <w:r>
+              <w:rPr>
+                <w:color w:val="000000"/>
+              </w:rPr>
+              <w:t>TouchScreen Input</w:t>
+            </w:r>
+            <w:r>
+              <w:rPr>
+                <w:rtl/>
+              </w:rPr>
+              <w:t xml:space="preserve">. </w:t>
+            </w:r>
+          </w:p>
+          <w:p>
+            <w:pPr>
+              <w:rPr>
+                <w:rFonts w:cs="Calibri" w:hint="cs"/>
+                <w:rtl/>
+              </w:rPr>
+            </w:pPr>
+            <w:r>
+              <w:rPr>
+                <w:rFonts w:cs="Calibri" w:hint="cs"/>
+                <w:rtl/>
+              </w:rPr>
+              <w:t>(</w:t>
+            </w:r>
+            <w:r>
+              <w:rPr>
+                <w:rFonts w:cs="Calibri"/>
+              </w:rPr>
+              <w:t>onTouch, onRelease, onDrag</w:t>
+            </w:r>
+            <w:r>
+              <w:rPr>
+                <w:rFonts w:cs="Calibri" w:hint="cs"/>
+                <w:rtl/>
+              </w:rPr>
+              <w:t>)</w:t>
+            </w:r>
           </w:p>
         </w:tc>
       </w:tr>
@@ -4463,12 +5659,56 @@
           <w:rFonts w:hint="cs"/>
           <w:rtl/>
         </w:rPr>
-        <w:t>הקוד של התוכנה מחולק ל</w:t>
-      </w:r>
+        <w:t xml:space="preserve">למדתי כיצד לעבוד עם </w:t>
+      </w:r>
+      <w:r>
+        <w:t>OpenGL</w:t>
+      </w:r>
+      <w:r>
+        <w:rPr>
+          <w:rFonts w:hint="cs"/>
+          <w:rtl/>
+        </w:rPr>
+        <w:t xml:space="preserve"> מהאתר </w:t>
+      </w:r>
+      <w:hyperlink r:id="rId23" w:history="1">
+        <w:r>
+          <w:rPr>
+            <w:rStyle w:val="Hyperlink"/>
+          </w:rPr>
+          <w:t>https://learnopengl.com</w:t>
+        </w:r>
+      </w:hyperlink>
+    </w:p>
+    <w:p>
+      <w:pPr>
+        <w:rPr>
+          <w:rFonts w:hint="cs"/>
+        </w:rPr>
+      </w:pPr>
+    </w:p>
+    <w:p>
+      <w:pPr>
+        <w:pStyle w:val="3"/>
+        <w:rPr>
+          <w:rtl/>
+        </w:rPr>
+      </w:pPr>
+      <w:r>
+        <w:rPr>
+          <w:rFonts w:hint="cs"/>
+          <w:rtl/>
+        </w:rPr>
+        <w:t>3.1.2 מערכת האנדרואיד</w:t>
+      </w:r>
+    </w:p>
+    <w:p>
+      <w:bookmarkStart w:id="21" w:name="_GoBack"/>
+      <w:bookmarkEnd w:id="21"/>
     </w:p>
     <w:sectPr>
-      <w:headerReference w:type="default" r:id="rId22"/>
-      <w:footerReference w:type="default" r:id="rId23"/>
+      <w:headerReference w:type="default" r:id="rId24"/>
+      <w:footerReference w:type="default" r:id="rId25"/>
       <w:pgSz w:w="11906" w:h="16838"/>
       <w:pgMar w:top="1440" w:right="1800" w:bottom="1440" w:left="1800" w:header="708" w:footer="708" w:gutter="0"/>
       <w:pgNumType w:start="0"/>
@@ -4483,7 +5723,7 @@
 </file>
 
 <file path=word/endnotes.xml><?xml version="1.0" encoding="utf-8"?>
-<w:endnotes xmlns:wpc="http://schemas.microsoft.com/office/word/2010/wordprocessingCanvas" xmlns:cx="http://schemas.microsoft.com/office/drawing/2014/chartex" xmlns:cx1="http://schemas.microsoft.com/office/drawing/2015/9/8/chartex" xmlns:cx2="http://schemas.microsoft.com/office/drawing/2015/10/21/chartex" xmlns:cx3="http://schemas.microsoft.com/office/drawing/2016/5/9/chartex" xmlns:cx4="http://schemas.microsoft.com/office/drawing/2016/5/10/chartex" xmlns:cx5="http://schemas.microsoft.com/office/drawing/2016/5/11/chartex" xmlns:cx6="http://schemas.microsoft.com/office/drawing/2016/5/12/chartex" xmlns:cx7="http://schemas.microsoft.com/office/drawing/2016/5/13/chartex" xmlns:cx8="http://schemas.microsoft.com/office/drawing/2016/5/14/chartex" xmlns:mc="http://schemas.openxmlformats.org/markup-compatibility/2006" xmlns:aink="http://schemas.microsoft.com/office/drawing/2016/ink" xmlns:am3d="http://schemas.microsoft.com/office/drawing/2017/model3d" xmlns:o="urn:schemas-microsoft-com:office:office" xmlns:r="http://schemas.openxmlformats.org/officeDocument/2006/relationships" xmlns:m="http://schemas.openxmlformats.org/officeDocument/2006/math" xmlns:v="urn:schemas-microsoft-com:vml" xmlns:wp14="http://schemas.microsoft.com/office/word/2010/wordprocessingDrawing" xmlns:wp="http://schemas.openxmlformats.org/drawingml/2006/wordprocessingDrawing" xmlns:w10="urn:schemas-microsoft-com:office:word" xmlns:w="http://schemas.openxmlformats.org/wordprocessingml/2006/main" xmlns:w14="http://schemas.microsoft.com/office/word/2010/wordml" xmlns:w15="http://schemas.microsoft.com/office/word/2012/wordml" xmlns:w16cex="http://schemas.microsoft.com/office/word/2018/wordml/cex" xmlns:w16cid="http://schemas.microsoft.com/office/word/2016/wordml/cid" xmlns:w16="http://schemas.microsoft.com/office/word/2018/wordml" xmlns:w16sdtdh="http://schemas.microsoft.com/office/word/2020/wordml/sdtdatahash" xmlns:w16se="http://schemas.microsoft.com/office/word/2015/wordml/symex" xmlns:wpg="http://schemas.microsoft.com/office/word/2010/wordprocessingGroup" xmlns:wpi="http://schemas.microsoft.com/office/word/2010/wordprocessingInk" xmlns:wne="http://schemas.microsoft.com/office/word/2006/wordml" xmlns:wps="http://schemas.microsoft.com/office/word/2010/wordprocessingShape" mc:Ignorable="w14 w15 w16se w16cid w16 w16cex w16sdtdh wp14">
+<w:endnotes xmlns:wpc="http://schemas.microsoft.com/office/word/2010/wordprocessingCanvas" xmlns:cx="http://schemas.microsoft.com/office/drawing/2014/chartex" xmlns:mc="http://schemas.openxmlformats.org/markup-compatibility/2006" xmlns:o="urn:schemas-microsoft-com:office:office" xmlns:r="http://schemas.openxmlformats.org/officeDocument/2006/relationships" xmlns:m="http://schemas.openxmlformats.org/officeDocument/2006/math" xmlns:v="urn:schemas-microsoft-com:vml" xmlns:wp14="http://schemas.microsoft.com/office/word/2010/wordprocessingDrawing" xmlns:wp="http://schemas.openxmlformats.org/drawingml/2006/wordprocessingDrawing" xmlns:w10="urn:schemas-microsoft-com:office:word" xmlns:w="http://schemas.openxmlformats.org/wordprocessingml/2006/main" xmlns:w14="http://schemas.microsoft.com/office/word/2010/wordml" xmlns:w15="http://schemas.microsoft.com/office/word/2012/wordml" xmlns:w16se="http://schemas.microsoft.com/office/word/2015/wordml/symex" xmlns:wpg="http://schemas.microsoft.com/office/word/2010/wordprocessingGroup" xmlns:wpi="http://schemas.microsoft.com/office/word/2010/wordprocessingInk" xmlns:wne="http://schemas.microsoft.com/office/word/2006/wordml" xmlns:wps="http://schemas.microsoft.com/office/word/2010/wordprocessingShape" mc:Ignorable="w14 w15 w16se wp14">
   <w:endnote w:type="separator" w:id="-1">
     <w:p>
       <w:pPr>
@@ -4508,7 +5748,7 @@
 </file>
 
 <file path=word/footer1.xml><?xml version="1.0" encoding="utf-8"?>
-<w:ftr xmlns:wpc="http://schemas.microsoft.com/office/word/2010/wordprocessingCanvas" xmlns:cx="http://schemas.microsoft.com/office/drawing/2014/chartex" xmlns:cx1="http://schemas.microsoft.com/office/drawing/2015/9/8/chartex" xmlns:cx2="http://schemas.microsoft.com/office/drawing/2015/10/21/chartex" xmlns:cx3="http://schemas.microsoft.com/office/drawing/2016/5/9/chartex" xmlns:cx4="http://schemas.microsoft.com/office/drawing/2016/5/10/chartex" xmlns:cx5="http://schemas.microsoft.com/office/drawing/2016/5/11/chartex" xmlns:cx6="http://schemas.microsoft.com/office/drawing/2016/5/12/chartex" xmlns:cx7="http://schemas.microsoft.com/office/drawing/2016/5/13/chartex" xmlns:cx8="http://schemas.microsoft.com/office/drawing/2016/5/14/chartex" xmlns:mc="http://schemas.openxmlformats.org/markup-compatibility/2006" xmlns:aink="http://schemas.microsoft.com/office/drawing/2016/ink" xmlns:am3d="http://schemas.microsoft.com/office/drawing/2017/model3d" xmlns:o="urn:schemas-microsoft-com:office:office" xmlns:r="http://schemas.openxmlformats.org/officeDocument/2006/relationships" xmlns:m="http://schemas.openxmlformats.org/officeDocument/2006/math" xmlns:v="urn:schemas-microsoft-com:vml" xmlns:wp14="http://schemas.microsoft.com/office/word/2010/wordprocessingDrawing" xmlns:wp="http://schemas.openxmlformats.org/drawingml/2006/wordprocessingDrawing" xmlns:w10="urn:schemas-microsoft-com:office:word" xmlns:w="http://schemas.openxmlformats.org/wordprocessingml/2006/main" xmlns:w14="http://schemas.microsoft.com/office/word/2010/wordml" xmlns:w15="http://schemas.microsoft.com/office/word/2012/wordml" xmlns:w16cex="http://schemas.microsoft.com/office/word/2018/wordml/cex" xmlns:w16cid="http://schemas.microsoft.com/office/word/2016/wordml/cid" xmlns:w16="http://schemas.microsoft.com/office/word/2018/wordml" xmlns:w16sdtdh="http://schemas.microsoft.com/office/word/2020/wordml/sdtdatahash" xmlns:w16se="http://schemas.microsoft.com/office/word/2015/wordml/symex" xmlns:wpg="http://schemas.microsoft.com/office/word/2010/wordprocessingGroup" xmlns:wpi="http://schemas.microsoft.com/office/word/2010/wordprocessingInk" xmlns:wne="http://schemas.microsoft.com/office/word/2006/wordml" xmlns:wps="http://schemas.microsoft.com/office/word/2010/wordprocessingShape" mc:Ignorable="w14 w15 w16se w16cid w16 w16cex w16sdtdh wp14">
+<w:ftr xmlns:wpc="http://schemas.microsoft.com/office/word/2010/wordprocessingCanvas" xmlns:cx="http://schemas.microsoft.com/office/drawing/2014/chartex" xmlns:mc="http://schemas.openxmlformats.org/markup-compatibility/2006" xmlns:o="urn:schemas-microsoft-com:office:office" xmlns:r="http://schemas.openxmlformats.org/officeDocument/2006/relationships" xmlns:m="http://schemas.openxmlformats.org/officeDocument/2006/math" xmlns:v="urn:schemas-microsoft-com:vml" xmlns:wp14="http://schemas.microsoft.com/office/word/2010/wordprocessingDrawing" xmlns:wp="http://schemas.openxmlformats.org/drawingml/2006/wordprocessingDrawing" xmlns:w10="urn:schemas-microsoft-com:office:word" xmlns:w="http://schemas.openxmlformats.org/wordprocessingml/2006/main" xmlns:w14="http://schemas.microsoft.com/office/word/2010/wordml" xmlns:w15="http://schemas.microsoft.com/office/word/2012/wordml" xmlns:w16se="http://schemas.microsoft.com/office/word/2015/wordml/symex" xmlns:wpg="http://schemas.microsoft.com/office/word/2010/wordprocessingGroup" xmlns:wpi="http://schemas.microsoft.com/office/word/2010/wordprocessingInk" xmlns:wne="http://schemas.microsoft.com/office/word/2006/wordml" xmlns:wps="http://schemas.microsoft.com/office/word/2010/wordprocessingShape" mc:Ignorable="w14 w15 w16se wp14">
   <w:sdt>
     <w:sdtPr>
       <w:rPr>
@@ -4528,7 +5768,7 @@
     <w:sdtContent>
       <w:p>
         <w:pPr>
-          <w:pStyle w:val="Footer"/>
+          <w:pStyle w:val="a5"/>
           <w:jc w:val="right"/>
           <w:rPr>
             <w:rtl/>
@@ -4543,26 +5783,7 @@
             <w:rtl/>
             <w:cs/>
           </w:rPr>
-          <w:instrText xml:space="preserve">PAGE   </w:instrText>
-        </w:r>
-        <w:r>
-          <w:rPr>
-            <w:cs/>
-          </w:rPr>
-          <w:instrText>\</w:instrText>
-        </w:r>
-        <w:r>
-          <w:rPr>
-            <w:rtl/>
-            <w:cs/>
-          </w:rPr>
-          <w:instrText xml:space="preserve">* </w:instrText>
-        </w:r>
-        <w:r>
-          <w:rPr>
-            <w:cs/>
-          </w:rPr>
-          <w:instrText>MERGEFORMAT</w:instrText>
+          <w:instrText>PAGE   \* MERGEFORMAT</w:instrText>
         </w:r>
         <w:r>
           <w:fldChar w:fldCharType="separate"/>
@@ -4573,7 +5794,7 @@
             <w:rtl/>
             <w:lang w:val="he-IL"/>
           </w:rPr>
-          <w:t>5</w:t>
+          <w:t>1</w:t>
         </w:r>
         <w:r>
           <w:fldChar w:fldCharType="end"/>
@@ -4583,14 +5804,14 @@
   </w:sdt>
   <w:p>
     <w:pPr>
-      <w:pStyle w:val="Footer"/>
+      <w:pStyle w:val="a5"/>
     </w:pPr>
   </w:p>
 </w:ftr>
 </file>
 
 <file path=word/footnotes.xml><?xml version="1.0" encoding="utf-8"?>
-<w:footnotes xmlns:wpc="http://schemas.microsoft.com/office/word/2010/wordprocessingCanvas" xmlns:cx="http://schemas.microsoft.com/office/drawing/2014/chartex" xmlns:cx1="http://schemas.microsoft.com/office/drawing/2015/9/8/chartex" xmlns:cx2="http://schemas.microsoft.com/office/drawing/2015/10/21/chartex" xmlns:cx3="http://schemas.microsoft.com/office/drawing/2016/5/9/chartex" xmlns:cx4="http://schemas.microsoft.com/office/drawing/2016/5/10/chartex" xmlns:cx5="http://schemas.microsoft.com/office/drawing/2016/5/11/chartex" xmlns:cx6="http://schemas.microsoft.com/office/drawing/2016/5/12/chartex" xmlns:cx7="http://schemas.microsoft.com/office/drawing/2016/5/13/chartex" xmlns:cx8="http://schemas.microsoft.com/office/drawing/2016/5/14/chartex" xmlns:mc="http://schemas.openxmlformats.org/markup-compatibility/2006" xmlns:aink="http://schemas.microsoft.com/office/drawing/2016/ink" xmlns:am3d="http://schemas.microsoft.com/office/drawing/2017/model3d" xmlns:o="urn:schemas-microsoft-com:office:office" xmlns:r="http://schemas.openxmlformats.org/officeDocument/2006/relationships" xmlns:m="http://schemas.openxmlformats.org/officeDocument/2006/math" xmlns:v="urn:schemas-microsoft-com:vml" xmlns:wp14="http://schemas.microsoft.com/office/word/2010/wordprocessingDrawing" xmlns:wp="http://schemas.openxmlformats.org/drawingml/2006/wordprocessingDrawing" xmlns:w10="urn:schemas-microsoft-com:office:word" xmlns:w="http://schemas.openxmlformats.org/wordprocessingml/2006/main" xmlns:w14="http://schemas.microsoft.com/office/word/2010/wordml" xmlns:w15="http://schemas.microsoft.com/office/word/2012/wordml" xmlns:w16cex="http://schemas.microsoft.com/office/word/2018/wordml/cex" xmlns:w16cid="http://schemas.microsoft.com/office/word/2016/wordml/cid" xmlns:w16="http://schemas.microsoft.com/office/word/2018/wordml" xmlns:w16sdtdh="http://schemas.microsoft.com/office/word/2020/wordml/sdtdatahash" xmlns:w16se="http://schemas.microsoft.com/office/word/2015/wordml/symex" xmlns:wpg="http://schemas.microsoft.com/office/word/2010/wordprocessingGroup" xmlns:wpi="http://schemas.microsoft.com/office/word/2010/wordprocessingInk" xmlns:wne="http://schemas.microsoft.com/office/word/2006/wordml" xmlns:wps="http://schemas.microsoft.com/office/word/2010/wordprocessingShape" mc:Ignorable="w14 w15 w16se w16cid w16 w16cex w16sdtdh wp14">
+<w:footnotes xmlns:wpc="http://schemas.microsoft.com/office/word/2010/wordprocessingCanvas" xmlns:cx="http://schemas.microsoft.com/office/drawing/2014/chartex" xmlns:mc="http://schemas.openxmlformats.org/markup-compatibility/2006" xmlns:o="urn:schemas-microsoft-com:office:office" xmlns:r="http://schemas.openxmlformats.org/officeDocument/2006/relationships" xmlns:m="http://schemas.openxmlformats.org/officeDocument/2006/math" xmlns:v="urn:schemas-microsoft-com:vml" xmlns:wp14="http://schemas.microsoft.com/office/word/2010/wordprocessingDrawing" xmlns:wp="http://schemas.openxmlformats.org/drawingml/2006/wordprocessingDrawing" xmlns:w10="urn:schemas-microsoft-com:office:word" xmlns:w="http://schemas.openxmlformats.org/wordprocessingml/2006/main" xmlns:w14="http://schemas.microsoft.com/office/word/2010/wordml" xmlns:w15="http://schemas.microsoft.com/office/word/2012/wordml" xmlns:w16se="http://schemas.microsoft.com/office/word/2015/wordml/symex" xmlns:wpg="http://schemas.microsoft.com/office/word/2010/wordprocessingGroup" xmlns:wpi="http://schemas.microsoft.com/office/word/2010/wordprocessingInk" xmlns:wne="http://schemas.microsoft.com/office/word/2006/wordml" xmlns:wps="http://schemas.microsoft.com/office/word/2010/wordprocessingShape" mc:Ignorable="w14 w15 w16se wp14">
   <w:footnote w:type="separator" w:id="-1">
     <w:p>
       <w:pPr>
@@ -4615,10 +5836,10 @@
 </file>
 
 <file path=word/header1.xml><?xml version="1.0" encoding="utf-8"?>
-<w:hdr xmlns:wpc="http://schemas.microsoft.com/office/word/2010/wordprocessingCanvas" xmlns:cx="http://schemas.microsoft.com/office/drawing/2014/chartex" xmlns:cx1="http://schemas.microsoft.com/office/drawing/2015/9/8/chartex" xmlns:cx2="http://schemas.microsoft.com/office/drawing/2015/10/21/chartex" xmlns:cx3="http://schemas.microsoft.com/office/drawing/2016/5/9/chartex" xmlns:cx4="http://schemas.microsoft.com/office/drawing/2016/5/10/chartex" xmlns:cx5="http://schemas.microsoft.com/office/drawing/2016/5/11/chartex" xmlns:cx6="http://schemas.microsoft.com/office/drawing/2016/5/12/chartex" xmlns:cx7="http://schemas.microsoft.com/office/drawing/2016/5/13/chartex" xmlns:cx8="http://schemas.microsoft.com/office/drawing/2016/5/14/chartex" xmlns:mc="http://schemas.openxmlformats.org/markup-compatibility/2006" xmlns:aink="http://schemas.microsoft.com/office/drawing/2016/ink" xmlns:am3d="http://schemas.microsoft.com/office/drawing/2017/model3d" xmlns:o="urn:schemas-microsoft-com:office:office" xmlns:r="http://schemas.openxmlformats.org/officeDocument/2006/relationships" xmlns:m="http://schemas.openxmlformats.org/officeDocument/2006/math" xmlns:v="urn:schemas-microsoft-com:vml" xmlns:wp14="http://schemas.microsoft.com/office/word/2010/wordprocessingDrawing" xmlns:wp="http://schemas.openxmlformats.org/drawingml/2006/wordprocessingDrawing" xmlns:w10="urn:schemas-microsoft-com:office:word" xmlns:w="http://schemas.openxmlformats.org/wordprocessingml/2006/main" xmlns:w14="http://schemas.microsoft.com/office/word/2010/wordml" xmlns:w15="http://schemas.microsoft.com/office/word/2012/wordml" xmlns:w16cex="http://schemas.microsoft.com/office/word/2018/wordml/cex" xmlns:w16cid="http://schemas.microsoft.com/office/word/2016/wordml/cid" xmlns:w16="http://schemas.microsoft.com/office/word/2018/wordml" xmlns:w16sdtdh="http://schemas.microsoft.com/office/word/2020/wordml/sdtdatahash" xmlns:w16se="http://schemas.microsoft.com/office/word/2015/wordml/symex" xmlns:wpg="http://schemas.microsoft.com/office/word/2010/wordprocessingGroup" xmlns:wpi="http://schemas.microsoft.com/office/word/2010/wordprocessingInk" xmlns:wne="http://schemas.microsoft.com/office/word/2006/wordml" xmlns:wps="http://schemas.microsoft.com/office/word/2010/wordprocessingShape" mc:Ignorable="w14 w15 w16se w16cid w16 w16cex w16sdtdh wp14">
+<w:hdr xmlns:wpc="http://schemas.microsoft.com/office/word/2010/wordprocessingCanvas" xmlns:cx="http://schemas.microsoft.com/office/drawing/2014/chartex" xmlns:mc="http://schemas.openxmlformats.org/markup-compatibility/2006" xmlns:o="urn:schemas-microsoft-com:office:office" xmlns:r="http://schemas.openxmlformats.org/officeDocument/2006/relationships" xmlns:m="http://schemas.openxmlformats.org/officeDocument/2006/math" xmlns:v="urn:schemas-microsoft-com:vml" xmlns:wp14="http://schemas.microsoft.com/office/word/2010/wordprocessingDrawing" xmlns:wp="http://schemas.openxmlformats.org/drawingml/2006/wordprocessingDrawing" xmlns:w10="urn:schemas-microsoft-com:office:word" xmlns:w="http://schemas.openxmlformats.org/wordprocessingml/2006/main" xmlns:w14="http://schemas.microsoft.com/office/word/2010/wordml" xmlns:w15="http://schemas.microsoft.com/office/word/2012/wordml" xmlns:w16se="http://schemas.microsoft.com/office/word/2015/wordml/symex" xmlns:wpg="http://schemas.microsoft.com/office/word/2010/wordprocessingGroup" xmlns:wpi="http://schemas.microsoft.com/office/word/2010/wordprocessingInk" xmlns:wne="http://schemas.microsoft.com/office/word/2006/wordml" xmlns:wps="http://schemas.microsoft.com/office/word/2010/wordprocessingShape" mc:Ignorable="w14 w15 w16se wp14">
   <w:p>
     <w:pPr>
-      <w:pStyle w:val="Header"/>
+      <w:pStyle w:val="a3"/>
     </w:pPr>
     <w:r>
       <w:rPr>
@@ -4648,7 +5869,7 @@
 </file>
 
 <file path=word/numbering.xml><?xml version="1.0" encoding="utf-8"?>
-<w:numbering xmlns:wpc="http://schemas.microsoft.com/office/word/2010/wordprocessingCanvas" xmlns:cx="http://schemas.microsoft.com/office/drawing/2014/chartex" xmlns:cx1="http://schemas.microsoft.com/office/drawing/2015/9/8/chartex" xmlns:cx2="http://schemas.microsoft.com/office/drawing/2015/10/21/chartex" xmlns:cx3="http://schemas.microsoft.com/office/drawing/2016/5/9/chartex" xmlns:cx4="http://schemas.microsoft.com/office/drawing/2016/5/10/chartex" xmlns:cx5="http://schemas.microsoft.com/office/drawing/2016/5/11/chartex" xmlns:cx6="http://schemas.microsoft.com/office/drawing/2016/5/12/chartex" xmlns:cx7="http://schemas.microsoft.com/office/drawing/2016/5/13/chartex" xmlns:cx8="http://schemas.microsoft.com/office/drawing/2016/5/14/chartex" xmlns:mc="http://schemas.openxmlformats.org/markup-compatibility/2006" xmlns:aink="http://schemas.microsoft.com/office/drawing/2016/ink" xmlns:am3d="http://schemas.microsoft.com/office/drawing/2017/model3d" xmlns:o="urn:schemas-microsoft-com:office:office" xmlns:r="http://schemas.openxmlformats.org/officeDocument/2006/relationships" xmlns:m="http://schemas.openxmlformats.org/officeDocument/2006/math" xmlns:v="urn:schemas-microsoft-com:vml" xmlns:wp14="http://schemas.microsoft.com/office/word/2010/wordprocessingDrawing" xmlns:wp="http://schemas.openxmlformats.org/drawingml/2006/wordprocessingDrawing" xmlns:w10="urn:schemas-microsoft-com:office:word" xmlns:w="http://schemas.openxmlformats.org/wordprocessingml/2006/main" xmlns:w14="http://schemas.microsoft.com/office/word/2010/wordml" xmlns:w15="http://schemas.microsoft.com/office/word/2012/wordml" xmlns:w16cex="http://schemas.microsoft.com/office/word/2018/wordml/cex" xmlns:w16cid="http://schemas.microsoft.com/office/word/2016/wordml/cid" xmlns:w16="http://schemas.microsoft.com/office/word/2018/wordml" xmlns:w16sdtdh="http://schemas.microsoft.com/office/word/2020/wordml/sdtdatahash" xmlns:w16se="http://schemas.microsoft.com/office/word/2015/wordml/symex" xmlns:wpg="http://schemas.microsoft.com/office/word/2010/wordprocessingGroup" xmlns:wpi="http://schemas.microsoft.com/office/word/2010/wordprocessingInk" xmlns:wne="http://schemas.microsoft.com/office/word/2006/wordml" xmlns:wps="http://schemas.microsoft.com/office/word/2010/wordprocessingShape" mc:Ignorable="w14 w15 w16se w16cid w16 w16cex w16sdtdh wp14">
+<w:numbering xmlns:wpc="http://schemas.microsoft.com/office/word/2010/wordprocessingCanvas" xmlns:cx="http://schemas.microsoft.com/office/drawing/2014/chartex" xmlns:mc="http://schemas.openxmlformats.org/markup-compatibility/2006" xmlns:o="urn:schemas-microsoft-com:office:office" xmlns:r="http://schemas.openxmlformats.org/officeDocument/2006/relationships" xmlns:m="http://schemas.openxmlformats.org/officeDocument/2006/math" xmlns:v="urn:schemas-microsoft-com:vml" xmlns:wp14="http://schemas.microsoft.com/office/word/2010/wordprocessingDrawing" xmlns:wp="http://schemas.openxmlformats.org/drawingml/2006/wordprocessingDrawing" xmlns:w10="urn:schemas-microsoft-com:office:word" xmlns:w="http://schemas.openxmlformats.org/wordprocessingml/2006/main" xmlns:w14="http://schemas.microsoft.com/office/word/2010/wordml" xmlns:w15="http://schemas.microsoft.com/office/word/2012/wordml" xmlns:w16se="http://schemas.microsoft.com/office/word/2015/wordml/symex" xmlns:wpg="http://schemas.microsoft.com/office/word/2010/wordprocessingGroup" xmlns:wpi="http://schemas.microsoft.com/office/word/2010/wordprocessingInk" xmlns:wne="http://schemas.microsoft.com/office/word/2006/wordml" xmlns:wps="http://schemas.microsoft.com/office/word/2010/wordprocessingShape" mc:Ignorable="w14 w15 w16se wp14">
   <w:abstractNum w:abstractNumId="0" w15:restartNumberingAfterBreak="0">
     <w:nsid w:val="0E0A553C"/>
     <w:multiLevelType w:val="hybridMultilevel"/>
@@ -5212,7 +6433,7 @@
 </file>
 
 <file path=word/styles.xml><?xml version="1.0" encoding="utf-8"?>
-<w:styles xmlns:mc="http://schemas.openxmlformats.org/markup-compatibility/2006" xmlns:r="http://schemas.openxmlformats.org/officeDocument/2006/relationships" xmlns:w="http://schemas.openxmlformats.org/wordprocessingml/2006/main" xmlns:w14="http://schemas.microsoft.com/office/word/2010/wordml" xmlns:w15="http://schemas.microsoft.com/office/word/2012/wordml" xmlns:w16cex="http://schemas.microsoft.com/office/word/2018/wordml/cex" xmlns:w16cid="http://schemas.microsoft.com/office/word/2016/wordml/cid" xmlns:w16="http://schemas.microsoft.com/office/word/2018/wordml" xmlns:w16sdtdh="http://schemas.microsoft.com/office/word/2020/wordml/sdtdatahash" xmlns:w16se="http://schemas.microsoft.com/office/word/2015/wordml/symex" mc:Ignorable="w14 w15 w16se w16cid w16 w16cex w16sdtdh">
+<w:styles xmlns:mc="http://schemas.openxmlformats.org/markup-compatibility/2006" xmlns:r="http://schemas.openxmlformats.org/officeDocument/2006/relationships" xmlns:w="http://schemas.openxmlformats.org/wordprocessingml/2006/main" xmlns:w14="http://schemas.microsoft.com/office/word/2010/wordml" xmlns:w15="http://schemas.microsoft.com/office/word/2012/wordml" xmlns:w16se="http://schemas.microsoft.com/office/word/2015/wordml/symex" mc:Ignorable="w14 w15 w16se">
   <w:docDefaults>
     <w:rPrDefault>
       <w:rPr>
@@ -5228,7 +6449,7 @@
       </w:pPr>
     </w:pPrDefault>
   </w:docDefaults>
-  <w:latentStyles w:defLockedState="0" w:defUIPriority="99" w:defSemiHidden="0" w:defUnhideWhenUsed="0" w:defQFormat="0" w:count="376">
+  <w:latentStyles w:defLockedState="0" w:defUIPriority="99" w:defSemiHidden="0" w:defUnhideWhenUsed="0" w:defQFormat="0" w:count="371">
     <w:lsdException w:name="Normal" w:uiPriority="0" w:qFormat="1"/>
     <w:lsdException w:name="heading 1" w:uiPriority="9" w:qFormat="1"/>
     <w:lsdException w:name="heading 2" w:semiHidden="1" w:uiPriority="9" w:unhideWhenUsed="1" w:qFormat="1"/>
@@ -5600,13 +6821,8 @@
     <w:lsdException w:name="List Table 5 Dark Accent 6" w:uiPriority="50"/>
     <w:lsdException w:name="List Table 6 Colorful Accent 6" w:uiPriority="51"/>
     <w:lsdException w:name="List Table 7 Colorful Accent 6" w:uiPriority="52"/>
-    <w:lsdException w:name="Mention" w:semiHidden="1" w:unhideWhenUsed="1"/>
-    <w:lsdException w:name="Smart Hyperlink" w:semiHidden="1" w:unhideWhenUsed="1"/>
-    <w:lsdException w:name="Hashtag" w:semiHidden="1" w:unhideWhenUsed="1"/>
-    <w:lsdException w:name="Unresolved Mention" w:semiHidden="1" w:unhideWhenUsed="1"/>
-    <w:lsdException w:name="Smart Link" w:semiHidden="1" w:unhideWhenUsed="1"/>
   </w:latentStyles>
-  <w:style w:type="paragraph" w:default="1" w:styleId="Normal">
+  <w:style w:type="paragraph" w:default="1" w:styleId="a">
     <w:name w:val="Normal"/>
     <w:qFormat/>
     <w:rsid w:val="00965572"/>
@@ -5617,11 +6833,11 @@
       <w:rFonts w:cstheme="minorHAnsi"/>
     </w:rPr>
   </w:style>
-  <w:style w:type="paragraph" w:styleId="Heading1">
+  <w:style w:type="paragraph" w:styleId="1">
     <w:name w:val="heading 1"/>
-    <w:basedOn w:val="Normal"/>
-    <w:next w:val="Normal"/>
-    <w:link w:val="Heading1Char"/>
+    <w:basedOn w:val="a"/>
+    <w:next w:val="a"/>
+    <w:link w:val="10"/>
     <w:uiPriority w:val="9"/>
     <w:qFormat/>
     <w:rsid w:val="003511F8"/>
@@ -5638,11 +6854,11 @@
       <w:szCs w:val="36"/>
     </w:rPr>
   </w:style>
-  <w:style w:type="paragraph" w:styleId="Heading2">
+  <w:style w:type="paragraph" w:styleId="2">
     <w:name w:val="heading 2"/>
-    <w:basedOn w:val="Normal"/>
-    <w:next w:val="Normal"/>
-    <w:link w:val="Heading2Char"/>
+    <w:basedOn w:val="a"/>
+    <w:next w:val="a"/>
+    <w:link w:val="20"/>
     <w:uiPriority w:val="9"/>
     <w:unhideWhenUsed/>
     <w:qFormat/>
@@ -5660,11 +6876,11 @@
       <w:szCs w:val="28"/>
     </w:rPr>
   </w:style>
-  <w:style w:type="paragraph" w:styleId="Heading3">
+  <w:style w:type="paragraph" w:styleId="3">
     <w:name w:val="heading 3"/>
-    <w:basedOn w:val="Normal"/>
-    <w:next w:val="Normal"/>
-    <w:link w:val="Heading3Char"/>
+    <w:basedOn w:val="a"/>
+    <w:next w:val="a"/>
+    <w:link w:val="30"/>
     <w:uiPriority w:val="9"/>
     <w:unhideWhenUsed/>
     <w:qFormat/>
@@ -5683,11 +6899,11 @@
       <w:szCs w:val="24"/>
     </w:rPr>
   </w:style>
-  <w:style w:type="paragraph" w:styleId="Heading4">
+  <w:style w:type="paragraph" w:styleId="4">
     <w:name w:val="heading 4"/>
-    <w:basedOn w:val="Normal"/>
-    <w:next w:val="Normal"/>
-    <w:link w:val="Heading4Char"/>
+    <w:basedOn w:val="a"/>
+    <w:next w:val="a"/>
+    <w:link w:val="40"/>
     <w:uiPriority w:val="9"/>
     <w:unhideWhenUsed/>
     <w:qFormat/>
@@ -5702,13 +6918,13 @@
       <w:sz w:val="20"/>
     </w:rPr>
   </w:style>
-  <w:style w:type="character" w:default="1" w:styleId="DefaultParagraphFont">
+  <w:style w:type="character" w:default="1" w:styleId="a0">
     <w:name w:val="Default Paragraph Font"/>
     <w:uiPriority w:val="1"/>
     <w:semiHidden/>
     <w:unhideWhenUsed/>
   </w:style>
-  <w:style w:type="table" w:default="1" w:styleId="TableNormal">
+  <w:style w:type="table" w:default="1" w:styleId="a1">
     <w:name w:val="Normal Table"/>
     <w:uiPriority w:val="99"/>
     <w:semiHidden/>
@@ -5723,16 +6939,16 @@
       </w:tblCellMar>
     </w:tblPr>
   </w:style>
-  <w:style w:type="numbering" w:default="1" w:styleId="NoList">
+  <w:style w:type="numbering" w:default="1" w:styleId="a2">
     <w:name w:val="No List"/>
     <w:uiPriority w:val="99"/>
     <w:semiHidden/>
     <w:unhideWhenUsed/>
   </w:style>
-  <w:style w:type="paragraph" w:styleId="Header">
+  <w:style w:type="paragraph" w:styleId="a3">
     <w:name w:val="header"/>
-    <w:basedOn w:val="Normal"/>
-    <w:link w:val="HeaderChar"/>
+    <w:basedOn w:val="a"/>
+    <w:link w:val="a4"/>
     <w:uiPriority w:val="99"/>
     <w:unhideWhenUsed/>
     <w:rsid w:val="00D141F8"/>
@@ -5744,17 +6960,17 @@
       <w:spacing w:after="0" w:line="240" w:lineRule="auto"/>
     </w:pPr>
   </w:style>
-  <w:style w:type="character" w:customStyle="1" w:styleId="HeaderChar">
-    <w:name w:val="Header Char"/>
-    <w:basedOn w:val="DefaultParagraphFont"/>
-    <w:link w:val="Header"/>
+  <w:style w:type="character" w:customStyle="1" w:styleId="a4">
+    <w:name w:val="כותרת עליונה תו"/>
+    <w:basedOn w:val="a0"/>
+    <w:link w:val="a3"/>
     <w:uiPriority w:val="99"/>
     <w:rsid w:val="00D141F8"/>
   </w:style>
-  <w:style w:type="paragraph" w:styleId="Footer">
+  <w:style w:type="paragraph" w:styleId="a5">
     <w:name w:val="footer"/>
-    <w:basedOn w:val="Normal"/>
-    <w:link w:val="FooterChar"/>
+    <w:basedOn w:val="a"/>
+    <w:link w:val="a6"/>
     <w:uiPriority w:val="99"/>
     <w:unhideWhenUsed/>
     <w:rsid w:val="00D141F8"/>
@@ -5766,17 +6982,17 @@
       <w:spacing w:after="0" w:line="240" w:lineRule="auto"/>
     </w:pPr>
   </w:style>
-  <w:style w:type="character" w:customStyle="1" w:styleId="FooterChar">
-    <w:name w:val="Footer Char"/>
-    <w:basedOn w:val="DefaultParagraphFont"/>
-    <w:link w:val="Footer"/>
+  <w:style w:type="character" w:customStyle="1" w:styleId="a6">
+    <w:name w:val="כותרת תחתונה תו"/>
+    <w:basedOn w:val="a0"/>
+    <w:link w:val="a5"/>
     <w:uiPriority w:val="99"/>
     <w:rsid w:val="00D141F8"/>
   </w:style>
   <w:style w:type="paragraph" w:styleId="TOC1">
     <w:name w:val="toc 1"/>
-    <w:basedOn w:val="Normal"/>
-    <w:next w:val="Normal"/>
+    <w:basedOn w:val="a"/>
+    <w:next w:val="a"/>
     <w:autoRedefine/>
     <w:uiPriority w:val="39"/>
     <w:unhideWhenUsed/>
@@ -5793,8 +7009,8 @@
   </w:style>
   <w:style w:type="paragraph" w:styleId="TOC2">
     <w:name w:val="toc 2"/>
-    <w:basedOn w:val="Normal"/>
-    <w:next w:val="Normal"/>
+    <w:basedOn w:val="a"/>
+    <w:next w:val="a"/>
     <w:autoRedefine/>
     <w:uiPriority w:val="39"/>
     <w:unhideWhenUsed/>
@@ -5810,8 +7026,8 @@
   </w:style>
   <w:style w:type="paragraph" w:styleId="TOC3">
     <w:name w:val="toc 3"/>
-    <w:basedOn w:val="Normal"/>
-    <w:next w:val="Normal"/>
+    <w:basedOn w:val="a"/>
+    <w:next w:val="a"/>
     <w:autoRedefine/>
     <w:uiPriority w:val="39"/>
     <w:unhideWhenUsed/>
@@ -5828,8 +7044,8 @@
   </w:style>
   <w:style w:type="paragraph" w:styleId="TOC4">
     <w:name w:val="toc 4"/>
-    <w:basedOn w:val="Normal"/>
-    <w:next w:val="Normal"/>
+    <w:basedOn w:val="a"/>
+    <w:next w:val="a"/>
     <w:autoRedefine/>
     <w:uiPriority w:val="39"/>
     <w:unhideWhenUsed/>
@@ -5847,8 +7063,8 @@
   </w:style>
   <w:style w:type="paragraph" w:styleId="TOC5">
     <w:name w:val="toc 5"/>
-    <w:basedOn w:val="Normal"/>
-    <w:next w:val="Normal"/>
+    <w:basedOn w:val="a"/>
+    <w:next w:val="a"/>
     <w:autoRedefine/>
     <w:uiPriority w:val="39"/>
     <w:unhideWhenUsed/>
@@ -5865,8 +7081,8 @@
   </w:style>
   <w:style w:type="paragraph" w:styleId="TOC6">
     <w:name w:val="toc 6"/>
-    <w:basedOn w:val="Normal"/>
-    <w:next w:val="Normal"/>
+    <w:basedOn w:val="a"/>
+    <w:next w:val="a"/>
     <w:autoRedefine/>
     <w:uiPriority w:val="39"/>
     <w:unhideWhenUsed/>
@@ -5883,8 +7099,8 @@
   </w:style>
   <w:style w:type="paragraph" w:styleId="TOC7">
     <w:name w:val="toc 7"/>
-    <w:basedOn w:val="Normal"/>
-    <w:next w:val="Normal"/>
+    <w:basedOn w:val="a"/>
+    <w:next w:val="a"/>
     <w:autoRedefine/>
     <w:uiPriority w:val="39"/>
     <w:unhideWhenUsed/>
@@ -5901,8 +7117,8 @@
   </w:style>
   <w:style w:type="paragraph" w:styleId="TOC8">
     <w:name w:val="toc 8"/>
-    <w:basedOn w:val="Normal"/>
-    <w:next w:val="Normal"/>
+    <w:basedOn w:val="a"/>
+    <w:next w:val="a"/>
     <w:autoRedefine/>
     <w:uiPriority w:val="39"/>
     <w:unhideWhenUsed/>
@@ -5919,8 +7135,8 @@
   </w:style>
   <w:style w:type="paragraph" w:styleId="TOC9">
     <w:name w:val="toc 9"/>
-    <w:basedOn w:val="Normal"/>
-    <w:next w:val="Normal"/>
+    <w:basedOn w:val="a"/>
+    <w:next w:val="a"/>
     <w:autoRedefine/>
     <w:uiPriority w:val="39"/>
     <w:unhideWhenUsed/>
@@ -5935,10 +7151,10 @@
       <w:szCs w:val="20"/>
     </w:rPr>
   </w:style>
-  <w:style w:type="character" w:customStyle="1" w:styleId="Heading1Char">
-    <w:name w:val="Heading 1 Char"/>
-    <w:basedOn w:val="DefaultParagraphFont"/>
-    <w:link w:val="Heading1"/>
+  <w:style w:type="character" w:customStyle="1" w:styleId="10">
+    <w:name w:val="כותרת 1 תו"/>
+    <w:basedOn w:val="a0"/>
+    <w:link w:val="1"/>
     <w:uiPriority w:val="9"/>
     <w:rsid w:val="003511F8"/>
     <w:rPr>
@@ -5950,7 +7166,7 @@
   </w:style>
   <w:style w:type="character" w:styleId="Hyperlink">
     <w:name w:val="Hyperlink"/>
-    <w:basedOn w:val="DefaultParagraphFont"/>
+    <w:basedOn w:val="a0"/>
     <w:uiPriority w:val="99"/>
     <w:unhideWhenUsed/>
     <w:rsid w:val="00965572"/>
@@ -5959,11 +7175,11 @@
       <w:u w:val="single"/>
     </w:rPr>
   </w:style>
-  <w:style w:type="paragraph" w:styleId="Title">
+  <w:style w:type="paragraph" w:styleId="a7">
     <w:name w:val="Title"/>
-    <w:basedOn w:val="Normal"/>
-    <w:next w:val="Normal"/>
-    <w:link w:val="TitleChar"/>
+    <w:basedOn w:val="a"/>
+    <w:next w:val="a"/>
+    <w:link w:val="a8"/>
     <w:uiPriority w:val="10"/>
     <w:qFormat/>
     <w:rsid w:val="00807A20"/>
@@ -5979,10 +7195,10 @@
       <w:szCs w:val="56"/>
     </w:rPr>
   </w:style>
-  <w:style w:type="character" w:customStyle="1" w:styleId="TitleChar">
-    <w:name w:val="Title Char"/>
-    <w:basedOn w:val="DefaultParagraphFont"/>
-    <w:link w:val="Title"/>
+  <w:style w:type="character" w:customStyle="1" w:styleId="a8">
+    <w:name w:val="כותרת טקסט תו"/>
+    <w:basedOn w:val="a0"/>
+    <w:link w:val="a7"/>
     <w:uiPriority w:val="10"/>
     <w:rsid w:val="00807A20"/>
     <w:rPr>
@@ -5993,9 +7209,9 @@
       <w:szCs w:val="56"/>
     </w:rPr>
   </w:style>
-  <w:style w:type="paragraph" w:styleId="ListParagraph">
+  <w:style w:type="paragraph" w:styleId="a9">
     <w:name w:val="List Paragraph"/>
-    <w:basedOn w:val="Normal"/>
+    <w:basedOn w:val="a"/>
     <w:uiPriority w:val="34"/>
     <w:qFormat/>
     <w:rsid w:val="00084806"/>
@@ -6004,11 +7220,11 @@
       <w:contextualSpacing/>
     </w:pPr>
   </w:style>
-  <w:style w:type="paragraph" w:styleId="Subtitle">
+  <w:style w:type="paragraph" w:styleId="aa">
     <w:name w:val="Subtitle"/>
-    <w:basedOn w:val="Normal"/>
-    <w:next w:val="Normal"/>
-    <w:link w:val="SubtitleChar"/>
+    <w:basedOn w:val="a"/>
+    <w:next w:val="a"/>
+    <w:link w:val="ab"/>
     <w:uiPriority w:val="11"/>
     <w:qFormat/>
     <w:rsid w:val="00953902"/>
@@ -6023,10 +7239,10 @@
       <w:spacing w:val="15"/>
     </w:rPr>
   </w:style>
-  <w:style w:type="character" w:customStyle="1" w:styleId="SubtitleChar">
-    <w:name w:val="Subtitle Char"/>
-    <w:basedOn w:val="DefaultParagraphFont"/>
-    <w:link w:val="Subtitle"/>
+  <w:style w:type="character" w:customStyle="1" w:styleId="ab">
+    <w:name w:val="כותרת משנה תו"/>
+    <w:basedOn w:val="a0"/>
+    <w:link w:val="aa"/>
     <w:uiPriority w:val="11"/>
     <w:rsid w:val="00953902"/>
     <w:rPr>
@@ -6035,10 +7251,10 @@
       <w:spacing w:val="15"/>
     </w:rPr>
   </w:style>
-  <w:style w:type="character" w:customStyle="1" w:styleId="Heading2Char">
-    <w:name w:val="Heading 2 Char"/>
-    <w:basedOn w:val="DefaultParagraphFont"/>
-    <w:link w:val="Heading2"/>
+  <w:style w:type="character" w:customStyle="1" w:styleId="20">
+    <w:name w:val="כותרת 2 תו"/>
+    <w:basedOn w:val="a0"/>
+    <w:link w:val="2"/>
     <w:uiPriority w:val="9"/>
     <w:rsid w:val="003511F8"/>
     <w:rPr>
@@ -6048,10 +7264,10 @@
       <w:szCs w:val="28"/>
     </w:rPr>
   </w:style>
-  <w:style w:type="character" w:customStyle="1" w:styleId="Heading3Char">
-    <w:name w:val="Heading 3 Char"/>
-    <w:basedOn w:val="DefaultParagraphFont"/>
-    <w:link w:val="Heading3"/>
+  <w:style w:type="character" w:customStyle="1" w:styleId="30">
+    <w:name w:val="כותרת 3 תו"/>
+    <w:basedOn w:val="a0"/>
+    <w:link w:val="3"/>
     <w:uiPriority w:val="9"/>
     <w:rsid w:val="00C43400"/>
     <w:rPr>
@@ -6062,7 +7278,7 @@
       <w:szCs w:val="24"/>
     </w:rPr>
   </w:style>
-  <w:style w:type="paragraph" w:styleId="NoSpacing">
+  <w:style w:type="paragraph" w:styleId="ac">
     <w:name w:val="No Spacing"/>
     <w:uiPriority w:val="1"/>
     <w:qFormat/>
@@ -6077,7 +7293,7 @@
   </w:style>
   <w:style w:type="paragraph" w:customStyle="1" w:styleId="Code">
     <w:name w:val="Code"/>
-    <w:basedOn w:val="Normal"/>
+    <w:basedOn w:val="a"/>
     <w:link w:val="CodeChar"/>
     <w:qFormat/>
     <w:rsid w:val="00A45B6A"/>
@@ -6085,9 +7301,9 @@
       <w:rFonts w:ascii="Courier New" w:hAnsi="Courier New"/>
     </w:rPr>
   </w:style>
-  <w:style w:type="table" w:styleId="TableGrid">
+  <w:style w:type="table" w:styleId="ad">
     <w:name w:val="Table Grid"/>
-    <w:basedOn w:val="TableNormal"/>
+    <w:basedOn w:val="a1"/>
     <w:uiPriority w:val="39"/>
     <w:rsid w:val="00A45B6A"/>
     <w:pPr>
@@ -6106,17 +7322,17 @@
   </w:style>
   <w:style w:type="character" w:customStyle="1" w:styleId="CodeChar">
     <w:name w:val="Code Char"/>
-    <w:basedOn w:val="DefaultParagraphFont"/>
+    <w:basedOn w:val="a0"/>
     <w:link w:val="Code"/>
     <w:rsid w:val="00A45B6A"/>
     <w:rPr>
       <w:rFonts w:ascii="Courier New" w:hAnsi="Courier New" w:cstheme="minorHAnsi"/>
     </w:rPr>
   </w:style>
-  <w:style w:type="paragraph" w:styleId="Caption">
+  <w:style w:type="paragraph" w:styleId="ae">
     <w:name w:val="caption"/>
-    <w:basedOn w:val="Normal"/>
-    <w:next w:val="Normal"/>
+    <w:basedOn w:val="a"/>
+    <w:next w:val="a"/>
     <w:uiPriority w:val="35"/>
     <w:unhideWhenUsed/>
     <w:qFormat/>
@@ -6132,10 +7348,10 @@
       <w:szCs w:val="18"/>
     </w:rPr>
   </w:style>
-  <w:style w:type="character" w:customStyle="1" w:styleId="Heading4Char">
-    <w:name w:val="Heading 4 Char"/>
-    <w:basedOn w:val="DefaultParagraphFont"/>
-    <w:link w:val="Heading4"/>
+  <w:style w:type="character" w:customStyle="1" w:styleId="40">
+    <w:name w:val="כותרת 4 תו"/>
+    <w:basedOn w:val="a0"/>
+    <w:link w:val="4"/>
     <w:uiPriority w:val="9"/>
     <w:rsid w:val="00E13D81"/>
     <w:rPr>
@@ -6415,7 +7631,7 @@
 </file>
 
 <file path=customXml/itemProps1.xml><?xml version="1.0" encoding="utf-8"?>
-<ds:datastoreItem xmlns:ds="http://schemas.openxmlformats.org/officeDocument/2006/customXml" ds:itemID="{72208CCE-DAC0-4064-9D4F-620D5E527F84}">
+<ds:datastoreItem xmlns:ds="http://schemas.openxmlformats.org/officeDocument/2006/customXml" ds:itemID="{F7E8EC1B-15CE-45B5-B8E9-F218222A620F}">
   <ds:schemaRefs>
     <ds:schemaRef ds:uri="http://schemas.openxmlformats.org/officeDocument/2006/bibliography"/>
   </ds:schemaRefs>

</xml_diff>